<commit_message>
[add] finish first section of compiler's content
</commit_message>
<xml_diff>
--- a/ProgramDebugPratice_May.docx
+++ b/ProgramDebugPratice_May.docx
@@ -8186,8 +8186,16 @@
         <w:rPr>
           <w:rFonts w:hint="eastAsia"/>
         </w:rPr>
-        <w:t>位的寄存器，%eax</w:t>
-      </w:r>
+        <w:t>位的寄存器，%</w:t>
+      </w:r>
+      <w:proofErr w:type="spellStart"/>
+      <w:r>
+        <w:rPr>
+          <w:rFonts w:hint="eastAsia"/>
+        </w:rPr>
+        <w:t>eax</w:t>
+      </w:r>
+      <w:proofErr w:type="spellEnd"/>
       <w:r>
         <w:t xml:space="preserve"> </w:t>
       </w:r>
@@ -8204,8 +8212,16 @@
         <w:rPr>
           <w:rFonts w:hint="eastAsia"/>
         </w:rPr>
-        <w:t>位的寄存器，%rax</w:t>
-      </w:r>
+        <w:t>位的寄存器，%</w:t>
+      </w:r>
+      <w:proofErr w:type="spellStart"/>
+      <w:r>
+        <w:rPr>
+          <w:rFonts w:hint="eastAsia"/>
+        </w:rPr>
+        <w:t>rax</w:t>
+      </w:r>
+      <w:proofErr w:type="spellEnd"/>
       <w:r>
         <w:t xml:space="preserve"> </w:t>
       </w:r>
@@ -8314,8 +8330,16 @@
         <w:rPr>
           <w:rFonts w:hint="eastAsia"/>
         </w:rPr>
-        <w:t>位的是%eax</w:t>
-      </w:r>
+        <w:t>位的是%</w:t>
+      </w:r>
+      <w:proofErr w:type="spellStart"/>
+      <w:r>
+        <w:rPr>
+          <w:rFonts w:hint="eastAsia"/>
+        </w:rPr>
+        <w:t>eax</w:t>
+      </w:r>
+      <w:proofErr w:type="spellEnd"/>
       <w:r>
         <w:rPr>
           <w:rFonts w:hint="eastAsia"/>
@@ -8335,7 +8359,21 @@
         <w:rPr>
           <w:rFonts w:hint="eastAsia"/>
         </w:rPr>
-        <w:t>位的是%rax；</w:t>
+        <w:t>位的是%</w:t>
+      </w:r>
+      <w:proofErr w:type="spellStart"/>
+      <w:r>
+        <w:rPr>
+          <w:rFonts w:hint="eastAsia"/>
+        </w:rPr>
+        <w:t>rax</w:t>
+      </w:r>
+      <w:proofErr w:type="spellEnd"/>
+      <w:r>
+        <w:rPr>
+          <w:rFonts w:hint="eastAsia"/>
+        </w:rPr>
+        <w:t>；</w:t>
       </w:r>
     </w:p>
     <w:p>
@@ -8400,8 +8438,16 @@
         <w:rPr>
           <w:rFonts w:hint="eastAsia"/>
         </w:rPr>
-        <w:t>位的是%ebx</w:t>
-      </w:r>
+        <w:t>位的是%</w:t>
+      </w:r>
+      <w:proofErr w:type="spellStart"/>
+      <w:r>
+        <w:rPr>
+          <w:rFonts w:hint="eastAsia"/>
+        </w:rPr>
+        <w:t>ebx</w:t>
+      </w:r>
+      <w:proofErr w:type="spellEnd"/>
       <w:r>
         <w:rPr>
           <w:rFonts w:hint="eastAsia"/>
@@ -8421,8 +8467,16 @@
         <w:rPr>
           <w:rFonts w:hint="eastAsia"/>
         </w:rPr>
-        <w:t>位的是%rbx</w:t>
-      </w:r>
+        <w:t>位的是%</w:t>
+      </w:r>
+      <w:proofErr w:type="spellStart"/>
+      <w:r>
+        <w:rPr>
+          <w:rFonts w:hint="eastAsia"/>
+        </w:rPr>
+        <w:t>rbx</w:t>
+      </w:r>
+      <w:proofErr w:type="spellEnd"/>
       <w:r>
         <w:rPr>
           <w:rFonts w:hint="eastAsia"/>
@@ -8510,8 +8564,16 @@
         <w:rPr>
           <w:rFonts w:hint="eastAsia"/>
         </w:rPr>
-        <w:t>位的%rcx</w:t>
-      </w:r>
+        <w:t>位的%</w:t>
+      </w:r>
+      <w:proofErr w:type="spellStart"/>
+      <w:r>
+        <w:rPr>
+          <w:rFonts w:hint="eastAsia"/>
+        </w:rPr>
+        <w:t>rcx</w:t>
+      </w:r>
+      <w:proofErr w:type="spellEnd"/>
       <w:r>
         <w:rPr>
           <w:rFonts w:hint="eastAsia"/>
@@ -8608,8 +8670,16 @@
         <w:rPr>
           <w:rFonts w:hint="eastAsia"/>
         </w:rPr>
-        <w:t>位的%rdx</w:t>
-      </w:r>
+        <w:t>位的%</w:t>
+      </w:r>
+      <w:proofErr w:type="spellStart"/>
+      <w:r>
+        <w:rPr>
+          <w:rFonts w:hint="eastAsia"/>
+        </w:rPr>
+        <w:t>rdx</w:t>
+      </w:r>
+      <w:proofErr w:type="spellEnd"/>
       <w:r>
         <w:rPr>
           <w:rFonts w:hint="eastAsia"/>
@@ -10487,9 +10557,11 @@
         </w:rPr>
         <w:t>或者.</w:t>
       </w:r>
+      <w:proofErr w:type="spellStart"/>
       <w:r>
         <w:t>cpp</w:t>
       </w:r>
+      <w:proofErr w:type="spellEnd"/>
       <w:r>
         <w:rPr>
           <w:rFonts w:hint="eastAsia"/>
@@ -10556,7 +10628,7 @@
           <v:shape id="_x0000_i1025" type="#_x0000_t75" style="width:434.4pt;height:89.4pt" o:ole="">
             <v:imagedata r:id="rId20" o:title=""/>
           </v:shape>
-          <o:OLEObject Type="Embed" ProgID="Word.OpenDocumentText.12" ShapeID="_x0000_i1025" DrawAspect="Content" ObjectID="_1712409409" r:id="rId21"/>
+          <o:OLEObject Type="Embed" ProgID="Word.OpenDocumentText.12" ShapeID="_x0000_i1025" DrawAspect="Content" ObjectID="_1713275203" r:id="rId21"/>
         </w:object>
       </w:r>
     </w:p>
@@ -11510,7 +11582,15 @@
         <w:t xml:space="preserve">段，只读数据放在 </w:t>
       </w:r>
       <w:r>
-        <w:t xml:space="preserve">.rodata </w:t>
+        <w:t>.</w:t>
+      </w:r>
+      <w:proofErr w:type="spellStart"/>
+      <w:r>
+        <w:t>rodata</w:t>
+      </w:r>
+      <w:proofErr w:type="spellEnd"/>
+      <w:r>
+        <w:t xml:space="preserve"> </w:t>
       </w:r>
       <w:r>
         <w:rPr>
@@ -11563,8 +11643,13 @@
         <w:ind w:firstLineChars="0"/>
       </w:pPr>
       <w:r>
-        <w:t>.bss</w:t>
-      </w:r>
+        <w:t>.</w:t>
+      </w:r>
+      <w:proofErr w:type="spellStart"/>
+      <w:r>
+        <w:t>bss</w:t>
+      </w:r>
+      <w:proofErr w:type="spellEnd"/>
       <w:r>
         <w:rPr>
           <w:rFonts w:hint="eastAsia"/>
@@ -11618,6 +11703,7 @@
         </w:numPr>
         <w:ind w:firstLineChars="0"/>
       </w:pPr>
+      <w:proofErr w:type="spellStart"/>
       <w:r>
         <w:t>S</w:t>
       </w:r>
@@ -11631,7 +11717,11 @@
         <w:t>L</w:t>
       </w:r>
       <w:r>
-        <w:t xml:space="preserve">ibrary </w:t>
+        <w:t>ibrary</w:t>
+      </w:r>
+      <w:proofErr w:type="spellEnd"/>
+      <w:r>
+        <w:t xml:space="preserve"> </w:t>
       </w:r>
       <w:r>
         <w:rPr>
@@ -12123,15 +12213,24 @@
       <w:r>
         <w:t xml:space="preserve"> </w:t>
       </w:r>
-      <w:r>
-        <w:rPr>
-          <w:rFonts w:hint="eastAsia"/>
-        </w:rPr>
-        <w:t>argc， char*</w:t>
+      <w:proofErr w:type="spellStart"/>
+      <w:r>
+        <w:rPr>
+          <w:rFonts w:hint="eastAsia"/>
+        </w:rPr>
+        <w:t>argc</w:t>
+      </w:r>
+      <w:proofErr w:type="spellEnd"/>
+      <w:r>
+        <w:rPr>
+          <w:rFonts w:hint="eastAsia"/>
+        </w:rPr>
+        <w:t>， char*</w:t>
       </w:r>
       <w:r>
         <w:t xml:space="preserve"> </w:t>
       </w:r>
+      <w:proofErr w:type="spellStart"/>
       <w:r>
         <w:rPr>
           <w:rFonts w:hint="eastAsia"/>
@@ -12139,6 +12238,7 @@
         <w:lastRenderedPageBreak/>
         <w:t>argv</w:t>
       </w:r>
+      <w:proofErr w:type="spellEnd"/>
       <w:r>
         <w:t>[]</w:t>
       </w:r>
@@ -12158,7 +12258,15 @@
         <w:t>.</w:t>
       </w:r>
       <w:r>
-        <w:t>data,.rodata,.text</w:t>
+        <w:t>data,.</w:t>
+      </w:r>
+      <w:proofErr w:type="spellStart"/>
+      <w:r>
+        <w:t>rodata</w:t>
+      </w:r>
+      <w:proofErr w:type="spellEnd"/>
+      <w:r>
+        <w:t>,.text</w:t>
       </w:r>
       <w:r>
         <w:rPr>
@@ -12291,9 +12399,6 @@
     <w:p>
       <w:pPr>
         <w:pStyle w:val="BodyTextIndent2"/>
-        <w:rPr>
-          <w:rFonts w:hint="eastAsia"/>
-        </w:rPr>
       </w:pPr>
       <w:r>
         <w:rPr>
@@ -12343,7 +12448,13 @@
         <w:rPr>
           <w:rFonts w:hint="eastAsia"/>
         </w:rPr>
-        <w:t>汇编语言相关概念</w:t>
+        <w:t>汇编语言</w:t>
+      </w:r>
+      <w:r>
+        <w:rPr>
+          <w:rFonts w:hint="eastAsia"/>
+        </w:rPr>
+        <w:t>语法</w:t>
       </w:r>
     </w:p>
     <w:p>
@@ -12479,8 +12590,13 @@
       </w:pPr>
       <w:r>
         <w:tab/>
-        <w:t>%rax</w:t>
-      </w:r>
+        <w:t>%</w:t>
+      </w:r>
+      <w:proofErr w:type="spellStart"/>
+      <w:r>
+        <w:t>rax</w:t>
+      </w:r>
+      <w:proofErr w:type="spellEnd"/>
       <w:r>
         <w:rPr>
           <w:rFonts w:hint="eastAsia"/>
@@ -12495,9 +12611,6 @@
       <w:pPr>
         <w:pStyle w:val="BodyTextIndent2"/>
         <w:ind w:firstLineChars="0" w:firstLine="0"/>
-        <w:rPr>
-          <w:rFonts w:hint="eastAsia"/>
-        </w:rPr>
       </w:pPr>
       <w:r>
         <w:tab/>
@@ -12508,9 +12621,11 @@
         </w:rPr>
         <w:t>%</w:t>
       </w:r>
+      <w:proofErr w:type="spellStart"/>
       <w:r>
         <w:t>rbx</w:t>
       </w:r>
+      <w:proofErr w:type="spellEnd"/>
       <w:r>
         <w:rPr>
           <w:rFonts w:hint="eastAsia"/>
@@ -12532,9 +12647,11 @@
         </w:rPr>
         <w:t>%</w:t>
       </w:r>
+      <w:proofErr w:type="spellStart"/>
       <w:r>
         <w:t>rcx</w:t>
       </w:r>
+      <w:proofErr w:type="spellEnd"/>
       <w:r>
         <w:rPr>
           <w:rFonts w:hint="eastAsia"/>
@@ -12559,20 +12676,16 @@
         </w:rPr>
         <w:t>%</w:t>
       </w:r>
+      <w:proofErr w:type="spellStart"/>
       <w:r>
         <w:t>rdx</w:t>
       </w:r>
-      <w:r>
-        <w:rPr>
-          <w:rFonts w:hint="eastAsia"/>
-        </w:rPr>
-        <w:t>：</w:t>
-      </w:r>
-      <w:r>
-        <w:rPr>
-          <w:rFonts w:hint="eastAsia"/>
-        </w:rPr>
-        <w:t>保存</w:t>
+      <w:proofErr w:type="spellEnd"/>
+      <w:r>
+        <w:rPr>
+          <w:rFonts w:hint="eastAsia"/>
+        </w:rPr>
+        <w:t>：保存</w:t>
       </w:r>
       <w:r>
         <w:t>函数参数中第三个参数值</w:t>
@@ -12592,29 +12705,19 @@
         </w:rPr>
         <w:t>%</w:t>
       </w:r>
+      <w:proofErr w:type="spellStart"/>
       <w:r>
         <w:t>rsi</w:t>
       </w:r>
-      <w:r>
-        <w:rPr>
-          <w:rFonts w:hint="eastAsia"/>
-        </w:rPr>
-        <w:t>：</w:t>
-      </w:r>
-      <w:r>
-        <w:rPr>
-          <w:rFonts w:hint="eastAsia"/>
-        </w:rPr>
-        <w:t>保存</w:t>
-      </w:r>
-      <w:r>
-        <w:t>函数参数中第</w:t>
-      </w:r>
-      <w:r>
-        <w:t>二</w:t>
-      </w:r>
-      <w:r>
-        <w:t>个参数值</w:t>
+      <w:proofErr w:type="spellEnd"/>
+      <w:r>
+        <w:rPr>
+          <w:rFonts w:hint="eastAsia"/>
+        </w:rPr>
+        <w:t>：保存</w:t>
+      </w:r>
+      <w:r>
+        <w:t>函数参数中第二个参数值</w:t>
       </w:r>
     </w:p>
     <w:p>
@@ -12632,9 +12735,69 @@
         </w:rPr>
         <w:t>%</w:t>
       </w:r>
+      <w:proofErr w:type="spellStart"/>
       <w:r>
         <w:t>rdi</w:t>
       </w:r>
+      <w:proofErr w:type="spellEnd"/>
+      <w:r>
+        <w:rPr>
+          <w:rFonts w:hint="eastAsia"/>
+        </w:rPr>
+        <w:t>：保存</w:t>
+      </w:r>
+      <w:r>
+        <w:t>函数参数中第一个参数值</w:t>
+      </w:r>
+    </w:p>
+    <w:p>
+      <w:pPr>
+        <w:pStyle w:val="BodyTextIndent2"/>
+        <w:ind w:firstLineChars="0" w:firstLine="0"/>
+      </w:pPr>
+      <w:r>
+        <w:tab/>
+      </w:r>
+      <w:r>
+        <w:rPr>
+          <w:rFonts w:hint="eastAsia"/>
+        </w:rPr>
+        <w:t>%</w:t>
+      </w:r>
+      <w:proofErr w:type="spellStart"/>
+      <w:r>
+        <w:rPr>
+          <w:rFonts w:hint="eastAsia"/>
+        </w:rPr>
+        <w:t>rbp</w:t>
+      </w:r>
+      <w:proofErr w:type="spellEnd"/>
+      <w:r>
+        <w:rPr>
+          <w:rFonts w:hint="eastAsia"/>
+        </w:rPr>
+        <w:t>：被调用者保存</w:t>
+      </w:r>
+    </w:p>
+    <w:p>
+      <w:pPr>
+        <w:pStyle w:val="BodyTextIndent2"/>
+        <w:ind w:firstLineChars="0" w:firstLine="0"/>
+      </w:pPr>
+      <w:r>
+        <w:tab/>
+      </w:r>
+      <w:r>
+        <w:rPr>
+          <w:rFonts w:hint="eastAsia"/>
+        </w:rPr>
+        <w:t>%</w:t>
+      </w:r>
+      <w:proofErr w:type="spellStart"/>
+      <w:r>
+        <w:t>rsp</w:t>
+      </w:r>
+      <w:proofErr w:type="spellEnd"/>
       <w:r>
         <w:rPr>
           <w:rFonts w:hint="eastAsia"/>
@@ -12642,19 +12805,7 @@
         <w:t>：</w:t>
       </w:r>
       <w:r>
-        <w:rPr>
-          <w:rFonts w:hint="eastAsia"/>
-        </w:rPr>
-        <w:t>保存</w:t>
-      </w:r>
-      <w:r>
-        <w:t>函数参数中第</w:t>
-      </w:r>
-      <w:r>
-        <w:t>一</w:t>
-      </w:r>
-      <w:r>
-        <w:t>个参数值</w:t>
+        <w:t>栈指针</w:t>
       </w:r>
     </w:p>
     <w:p>
@@ -12672,10 +12823,16 @@
         <w:t>%</w:t>
       </w:r>
       <w:r>
-        <w:rPr>
-          <w:rFonts w:hint="eastAsia"/>
-        </w:rPr>
-        <w:t>rbp：被调用者保存</w:t>
+        <w:t>r8</w:t>
+      </w:r>
+      <w:r>
+        <w:rPr>
+          <w:rFonts w:hint="eastAsia"/>
+        </w:rPr>
+        <w:t>：保存</w:t>
+      </w:r>
+      <w:r>
+        <w:t>函数参数中第五个参数值</w:t>
       </w:r>
     </w:p>
     <w:p>
@@ -12690,19 +12847,273 @@
         <w:rPr>
           <w:rFonts w:hint="eastAsia"/>
         </w:rPr>
+        <w:t>%r</w:t>
+      </w:r>
+      <w:r>
+        <w:t>9</w:t>
+      </w:r>
+      <w:r>
+        <w:rPr>
+          <w:rFonts w:hint="eastAsia"/>
+        </w:rPr>
+        <w:t>：保存</w:t>
+      </w:r>
+      <w:r>
+        <w:t>函数参数中第六个参数值</w:t>
+      </w:r>
+    </w:p>
+    <w:p>
+      <w:pPr>
+        <w:pStyle w:val="BodyTextIndent2"/>
+        <w:ind w:firstLineChars="0" w:firstLine="0"/>
+      </w:pPr>
+      <w:r>
+        <w:tab/>
+      </w:r>
+      <w:r>
+        <w:rPr>
+          <w:rFonts w:hint="eastAsia"/>
+        </w:rPr>
         <w:t>%</w:t>
       </w:r>
       <w:r>
+        <w:t>r10</w:t>
+      </w:r>
+      <w:r>
+        <w:rPr>
+          <w:rFonts w:hint="eastAsia"/>
+        </w:rPr>
+        <w:t>~r</w:t>
+      </w:r>
+      <w:r>
+        <w:t>13</w:t>
+      </w:r>
+      <w:r>
+        <w:rPr>
+          <w:rFonts w:hint="eastAsia"/>
+        </w:rPr>
+        <w:t>：</w:t>
+      </w:r>
+      <w:r>
+        <w:t>被调用者保存</w:t>
+      </w:r>
+    </w:p>
+    <w:p>
+      <w:pPr>
+        <w:pStyle w:val="BodyTextIndent2"/>
+        <w:ind w:firstLineChars="0" w:firstLine="0"/>
+      </w:pPr>
+    </w:p>
+    <w:p>
+      <w:pPr>
+        <w:pStyle w:val="BodyTextIndent2"/>
+        <w:ind w:firstLineChars="0" w:firstLine="420"/>
+      </w:pPr>
+      <w:r>
+        <w:t xml:space="preserve">以 </w:t>
+      </w:r>
+      <w:r>
+        <w:rPr>
+          <w:rFonts w:hint="eastAsia"/>
+        </w:rPr>
+        <w:t>%</w:t>
+      </w:r>
+      <w:proofErr w:type="spellStart"/>
+      <w:r>
+        <w:t>rax</w:t>
+      </w:r>
+      <w:proofErr w:type="spellEnd"/>
+      <w:r>
+        <w:t xml:space="preserve"> 寄存器为例</w:t>
+      </w:r>
+      <w:r>
+        <w:rPr>
+          <w:rFonts w:hint="eastAsia"/>
+        </w:rPr>
+        <w:t>，</w:t>
+      </w:r>
+      <w:r>
+        <w:t>如果返回值是64bit的话</w:t>
+      </w:r>
+      <w:r>
+        <w:rPr>
+          <w:rFonts w:hint="eastAsia"/>
+        </w:rPr>
+        <w:t>，</w:t>
+      </w:r>
+      <w:r>
+        <w:t>汇编语言会显示该寄存器的名字为</w:t>
+      </w:r>
+      <w:r>
+        <w:rPr>
+          <w:rFonts w:hint="eastAsia"/>
+        </w:rPr>
+        <w:t xml:space="preserve"> %</w:t>
+      </w:r>
+      <w:proofErr w:type="spellStart"/>
+      <w:r>
+        <w:t>rax</w:t>
+      </w:r>
+      <w:proofErr w:type="spellEnd"/>
+      <w:r>
+        <w:rPr>
+          <w:rFonts w:hint="eastAsia"/>
+        </w:rPr>
+        <w:t>，</w:t>
+      </w:r>
+      <w:r>
+        <w:t>但是如果返回的类型为</w:t>
+      </w:r>
+      <w:r>
+        <w:rPr>
+          <w:rFonts w:hint="eastAsia"/>
+        </w:rPr>
+        <w:t xml:space="preserve"> </w:t>
+      </w:r>
+      <w:r>
+        <w:t>8 bit 的话，则会显示</w:t>
+      </w:r>
+      <w:r>
+        <w:rPr>
+          <w:rFonts w:hint="eastAsia"/>
+        </w:rPr>
+        <w:t xml:space="preserve"> %</w:t>
+      </w:r>
+      <w:r>
+        <w:t>al</w:t>
+      </w:r>
+      <w:r>
+        <w:rPr>
+          <w:rFonts w:hint="eastAsia"/>
+        </w:rPr>
+        <w:t>。</w:t>
+      </w:r>
+      <w:r>
+        <w:t>其他寄存器的名字也可以以此类推</w:t>
+      </w:r>
+      <w:r>
+        <w:rPr>
+          <w:rFonts w:hint="eastAsia"/>
+        </w:rPr>
+        <w:t>。</w:t>
+      </w:r>
+    </w:p>
+    <w:p>
+      <w:pPr>
+        <w:pStyle w:val="BodyTextIndent2"/>
+        <w:spacing w:line="360" w:lineRule="auto"/>
+        <w:ind w:firstLineChars="0" w:firstLine="0"/>
+        <w:rPr>
+          <w:b/>
+          <w:bCs/>
+        </w:rPr>
+      </w:pPr>
+      <w:r>
+        <w:rPr>
+          <w:b/>
+          <w:bCs/>
+        </w:rPr>
+        <w:t>3</w:t>
+      </w:r>
+      <w:r>
+        <w:rPr>
+          <w:rFonts w:hint="eastAsia"/>
+          <w:b/>
+          <w:bCs/>
+        </w:rPr>
+        <w:t>.</w:t>
+      </w:r>
+      <w:r>
+        <w:rPr>
+          <w:b/>
+          <w:bCs/>
+        </w:rPr>
+        <w:t>1</w:t>
+      </w:r>
+      <w:r>
+        <w:rPr>
+          <w:rFonts w:hint="eastAsia"/>
+          <w:b/>
+          <w:bCs/>
+        </w:rPr>
+        <w:t>.</w:t>
+      </w:r>
+      <w:r>
+        <w:rPr>
+          <w:b/>
+          <w:bCs/>
+        </w:rPr>
+        <w:t>1</w:t>
+      </w:r>
+      <w:r>
+        <w:rPr>
+          <w:rFonts w:hint="eastAsia"/>
+          <w:b/>
+          <w:bCs/>
+        </w:rPr>
+        <w:t>.</w:t>
+      </w:r>
+      <w:r>
+        <w:rPr>
+          <w:b/>
+          <w:bCs/>
+        </w:rPr>
+        <w:t xml:space="preserve">2 </w:t>
+      </w:r>
+      <w:r>
+        <w:rPr>
+          <w:rFonts w:hint="eastAsia"/>
+          <w:b/>
+          <w:bCs/>
+        </w:rPr>
+        <w:t>栈指针</w:t>
+      </w:r>
+    </w:p>
+    <w:p>
+      <w:pPr>
+        <w:pStyle w:val="BodyTextIndent2"/>
+        <w:ind w:firstLineChars="0" w:firstLine="0"/>
+      </w:pPr>
+      <w:r>
+        <w:tab/>
+      </w:r>
+      <w:r>
+        <w:rPr>
+          <w:rFonts w:hint="eastAsia"/>
+        </w:rPr>
+        <w:t>栈是一种先进后出的数据结构，该结构在函数调用中发挥着重要的作用：当调用一个函数时，会先将返回地址入栈，再将函数参数入栈，再存储临时变量，完成函数的调用。</w:t>
+      </w:r>
+    </w:p>
+    <w:p>
+      <w:pPr>
+        <w:pStyle w:val="BodyTextIndent2"/>
+        <w:ind w:firstLineChars="0" w:firstLine="0"/>
+      </w:pPr>
+      <w:r>
+        <w:tab/>
+      </w:r>
+      <w:r>
+        <w:rPr>
+          <w:rFonts w:hint="eastAsia"/>
+        </w:rPr>
+        <w:t xml:space="preserve">在程序运行中，上述的函数调用过程的实现是由一个栈顶指针实现的，也就是 </w:t>
+      </w:r>
+      <w:r>
+        <w:t>%</w:t>
+      </w:r>
+      <w:proofErr w:type="spellStart"/>
+      <w:r>
         <w:t>rsp</w:t>
       </w:r>
-      <w:r>
-        <w:rPr>
-          <w:rFonts w:hint="eastAsia"/>
-        </w:rPr>
-        <w:t>：</w:t>
-      </w:r>
-      <w:r>
-        <w:t>栈指针</w:t>
+      <w:proofErr w:type="spellEnd"/>
+      <w:r>
+        <w:t xml:space="preserve"> </w:t>
+      </w:r>
+      <w:r>
+        <w:rPr>
+          <w:rFonts w:hint="eastAsia"/>
+        </w:rPr>
+        <w:t>指针。栈有两个操作，分别是进栈和出栈。进栈：将栈顶指针向下移动指定字节，使得栈容量增大，然后再将对应的数据保存到栈顶。出栈：向上移动指定的直接即可。</w:t>
       </w:r>
     </w:p>
     <w:p>
@@ -12717,31 +13128,254 @@
         <w:rPr>
           <w:rFonts w:hint="eastAsia"/>
         </w:rPr>
+        <w:t>为什么栈顶指针向下移动就是进栈操作：因为栈从增长方向是从大都小的。所以程序运行的栈空间是大小限制的；</w:t>
+      </w:r>
+    </w:p>
+    <w:p>
+      <w:pPr>
+        <w:pStyle w:val="BodyTextIndent2"/>
+        <w:spacing w:line="360" w:lineRule="auto"/>
+        <w:ind w:firstLineChars="0" w:firstLine="0"/>
+        <w:rPr>
+          <w:b/>
+          <w:bCs/>
+        </w:rPr>
+      </w:pPr>
+      <w:r>
+        <w:rPr>
+          <w:b/>
+          <w:bCs/>
+        </w:rPr>
+        <w:t xml:space="preserve">3.1.1.3 </w:t>
+      </w:r>
+      <w:r>
+        <w:rPr>
+          <w:rFonts w:hint="eastAsia"/>
+          <w:b/>
+          <w:bCs/>
+        </w:rPr>
+        <w:t>PC寄存器</w:t>
+      </w:r>
+    </w:p>
+    <w:p>
+      <w:pPr>
+        <w:pStyle w:val="BodyTextIndent2"/>
+        <w:ind w:firstLineChars="0" w:firstLine="0"/>
+      </w:pPr>
+      <w:r>
+        <w:tab/>
+      </w:r>
+      <w:r>
+        <w:rPr>
+          <w:rFonts w:hint="eastAsia"/>
+        </w:rPr>
+        <w:t>PC（Program</w:t>
+      </w:r>
+      <w:r>
+        <w:t xml:space="preserve"> </w:t>
+      </w:r>
+      <w:r>
+        <w:rPr>
+          <w:rFonts w:hint="eastAsia"/>
+        </w:rPr>
+        <w:t xml:space="preserve">counter）寄存器，保存的是CPU下一个要执行的指令的地址，是最重要的寄存器之一，通常使用 </w:t>
+      </w:r>
+      <w:r>
+        <w:t xml:space="preserve">%rip </w:t>
+      </w:r>
+      <w:r>
+        <w:rPr>
+          <w:rFonts w:hint="eastAsia"/>
+        </w:rPr>
+        <w:t>来表示该寄存器。调整指令和函数调用就是通过PC寄存器来实现非顺序执行指令的功能的。</w:t>
+      </w:r>
+    </w:p>
+    <w:p>
+      <w:pPr>
+        <w:pStyle w:val="BodyTextIndent2"/>
+        <w:ind w:firstLineChars="0" w:firstLine="0"/>
+      </w:pPr>
+      <w:r>
+        <w:tab/>
+      </w:r>
+      <w:r>
+        <w:rPr>
+          <w:rFonts w:hint="eastAsia"/>
+        </w:rPr>
+        <w:t>PC寄存器的值不会显示的出现在汇编代码中。</w:t>
+      </w:r>
+    </w:p>
+    <w:p>
+      <w:pPr>
+        <w:pStyle w:val="BodyTextIndent2"/>
+        <w:spacing w:line="360" w:lineRule="auto"/>
+        <w:ind w:firstLineChars="0" w:firstLine="0"/>
+        <w:rPr>
+          <w:b/>
+          <w:bCs/>
+        </w:rPr>
+      </w:pPr>
+      <w:r>
+        <w:rPr>
+          <w:b/>
+          <w:bCs/>
+        </w:rPr>
+        <w:t xml:space="preserve">3.1.1.4 </w:t>
+      </w:r>
+      <w:r>
+        <w:rPr>
+          <w:rFonts w:hint="eastAsia"/>
+          <w:b/>
+          <w:bCs/>
+        </w:rPr>
+        <w:t>指令</w:t>
+      </w:r>
+    </w:p>
+    <w:p>
+      <w:pPr>
+        <w:pStyle w:val="BodyTextIndent2"/>
+        <w:ind w:firstLineChars="0" w:firstLine="0"/>
+      </w:pPr>
+      <w:r>
+        <w:tab/>
+      </w:r>
+      <w:r>
+        <w:rPr>
+          <w:rFonts w:hint="eastAsia"/>
+        </w:rPr>
+        <w:t>计算机本质就是计算并保存计算的结果。其中计算的实现主体是CPU，而实现的方法是通过将CPU的操作转化为执行指令。</w:t>
+      </w:r>
+    </w:p>
+    <w:p>
+      <w:pPr>
+        <w:pStyle w:val="BodyTextIndent2"/>
+        <w:ind w:firstLineChars="0" w:firstLine="0"/>
+      </w:pPr>
+      <w:r>
+        <w:tab/>
+      </w:r>
+      <w:r>
+        <w:rPr>
+          <w:rFonts w:hint="eastAsia"/>
+        </w:rPr>
+        <w:t>指令的格式是由一个操作码和</w:t>
+      </w:r>
+      <w:r>
+        <w:t xml:space="preserve"> 0~2 </w:t>
+      </w:r>
+      <w:r>
+        <w:rPr>
+          <w:rFonts w:hint="eastAsia"/>
+        </w:rPr>
+        <w:t>个操作数。操作码指的是要将操作数做什么操作，比如无操作数的地址跳转、一个操作数的自增自减、两个操作数的相加减等；而操作数就是要对什么值进行操作。指令的长度是不固定的，短则一两个字节，长则十五个字节。</w:t>
+      </w:r>
+    </w:p>
+    <w:p>
+      <w:pPr>
+        <w:pStyle w:val="BodyTextIndent2"/>
+        <w:spacing w:line="360" w:lineRule="auto"/>
+        <w:ind w:firstLineChars="0" w:firstLine="0"/>
+        <w:rPr>
+          <w:b/>
+          <w:bCs/>
+        </w:rPr>
+      </w:pPr>
+      <w:r>
+        <w:rPr>
+          <w:b/>
+          <w:bCs/>
+        </w:rPr>
+        <w:t>3.1.</w:t>
+      </w:r>
+      <w:r>
+        <w:rPr>
+          <w:rFonts w:hint="eastAsia"/>
+          <w:b/>
+          <w:bCs/>
+        </w:rPr>
+        <w:t>1</w:t>
+      </w:r>
+      <w:r>
+        <w:rPr>
+          <w:b/>
+          <w:bCs/>
+        </w:rPr>
+        <w:t xml:space="preserve">.5 </w:t>
+      </w:r>
+      <w:r>
+        <w:rPr>
+          <w:rFonts w:hint="eastAsia"/>
+          <w:b/>
+          <w:bCs/>
+        </w:rPr>
+        <w:t>操作数</w:t>
+      </w:r>
+    </w:p>
+    <w:p>
+      <w:pPr>
+        <w:pStyle w:val="BodyTextIndent2"/>
+        <w:ind w:firstLineChars="0" w:firstLine="0"/>
+      </w:pPr>
+      <w:r>
+        <w:lastRenderedPageBreak/>
+        <w:tab/>
+      </w:r>
+      <w:r>
+        <w:rPr>
+          <w:rFonts w:hint="eastAsia"/>
+        </w:rPr>
+        <w:t>操作数可以是立即数、寄存器、和内存地址</w:t>
+      </w:r>
+      <w:r>
+        <w:rPr>
+          <w:rFonts w:hint="eastAsia"/>
+        </w:rPr>
+        <w:t>。这三种类型的操作数本质会指向对应的类型所保存的数值。</w:t>
+      </w:r>
+    </w:p>
+    <w:p>
+      <w:pPr>
+        <w:pStyle w:val="BodyTextIndent2"/>
+        <w:ind w:firstLineChars="0" w:firstLine="0"/>
+      </w:pPr>
+      <w:r>
+        <w:tab/>
+      </w:r>
+      <w:r>
+        <w:rPr>
+          <w:rFonts w:hint="eastAsia"/>
+        </w:rPr>
+        <w:t>$</w:t>
+      </w:r>
+      <w:r>
+        <w:t>5</w:t>
+      </w:r>
+      <w:r>
+        <w:rPr>
+          <w:rFonts w:hint="eastAsia"/>
+        </w:rPr>
+        <w:t>：立即数</w:t>
+      </w:r>
+    </w:p>
+    <w:p>
+      <w:pPr>
+        <w:pStyle w:val="BodyTextIndent2"/>
+        <w:ind w:firstLineChars="0" w:firstLine="0"/>
+      </w:pPr>
+      <w:r>
+        <w:tab/>
         <w:t>%</w:t>
       </w:r>
-      <w:r>
-        <w:t>r8</w:t>
-      </w:r>
-      <w:r>
-        <w:rPr>
-          <w:rFonts w:hint="eastAsia"/>
-        </w:rPr>
-        <w:t>：</w:t>
-      </w:r>
-      <w:r>
-        <w:rPr>
-          <w:rFonts w:hint="eastAsia"/>
-        </w:rPr>
-        <w:t>保存</w:t>
-      </w:r>
-      <w:r>
-        <w:t>函数参数中第</w:t>
-      </w:r>
-      <w:r>
-        <w:t>五</w:t>
-      </w:r>
-      <w:r>
-        <w:t>个参数值</w:t>
+      <w:proofErr w:type="spellStart"/>
+      <w:r>
+        <w:t>rax</w:t>
+      </w:r>
+      <w:proofErr w:type="spellEnd"/>
+      <w:r>
+        <w:rPr>
+          <w:rFonts w:hint="eastAsia"/>
+        </w:rPr>
+        <w:t>：寄存器</w:t>
       </w:r>
     </w:p>
     <w:p>
@@ -12751,36 +13385,22 @@
       </w:pPr>
       <w:r>
         <w:tab/>
-      </w:r>
-      <w:r>
-        <w:rPr>
-          <w:rFonts w:hint="eastAsia"/>
-        </w:rPr>
-        <w:t>%r</w:t>
-      </w:r>
-      <w:r>
-        <w:t>9</w:t>
-      </w:r>
-      <w:r>
-        <w:rPr>
-          <w:rFonts w:hint="eastAsia"/>
-        </w:rPr>
-        <w:t>：</w:t>
-      </w:r>
-      <w:r>
-        <w:rPr>
-          <w:rFonts w:hint="eastAsia"/>
-        </w:rPr>
-        <w:t>保存</w:t>
-      </w:r>
-      <w:r>
-        <w:t>函数参数中第</w:t>
-      </w:r>
-      <w:r>
-        <w:t>六</w:t>
-      </w:r>
-      <w:r>
-        <w:t>个参数值</w:t>
+        <w:t>0</w:t>
+      </w:r>
+      <w:r>
+        <w:rPr>
+          <w:rFonts w:hint="eastAsia"/>
+        </w:rPr>
+        <w:t>x</w:t>
+      </w:r>
+      <w:r>
+        <w:t>f7</w:t>
+      </w:r>
+      <w:r>
+        <w:rPr>
+          <w:rFonts w:hint="eastAsia"/>
+        </w:rPr>
+        <w:t>：内存地址</w:t>
       </w:r>
     </w:p>
     <w:p>
@@ -12795,28 +13415,24 @@
         <w:rPr>
           <w:rFonts w:hint="eastAsia"/>
         </w:rPr>
+        <w:t>(</w:t>
+      </w:r>
+      <w:r>
         <w:t>%</w:t>
       </w:r>
-      <w:r>
-        <w:t>r10</w:t>
-      </w:r>
-      <w:r>
-        <w:rPr>
-          <w:rFonts w:hint="eastAsia"/>
-        </w:rPr>
-        <w:t>~r</w:t>
-      </w:r>
-      <w:r>
-        <w:t>13</w:t>
-      </w:r>
-      <w:r>
-        <w:rPr>
-          <w:rFonts w:hint="eastAsia"/>
-        </w:rPr>
-        <w:t>：</w:t>
-      </w:r>
-      <w:r>
-        <w:t>被调用者保存</w:t>
+      <w:proofErr w:type="spellStart"/>
+      <w:r>
+        <w:t>rax</w:t>
+      </w:r>
+      <w:proofErr w:type="spellEnd"/>
+      <w:r>
+        <w:t>)</w:t>
+      </w:r>
+      <w:r>
+        <w:rPr>
+          <w:rFonts w:hint="eastAsia"/>
+        </w:rPr>
+        <w:t>：内存地址，内存地址存放在寄存器里</w:t>
       </w:r>
     </w:p>
     <w:p>
@@ -12824,95 +13440,474 @@
         <w:pStyle w:val="BodyTextIndent2"/>
         <w:ind w:firstLineChars="0" w:firstLine="0"/>
       </w:pPr>
-    </w:p>
-    <w:p>
-      <w:pPr>
-        <w:pStyle w:val="BodyTextIndent2"/>
+      <w:r>
+        <w:tab/>
+        <w:t>0xf7(%rax,%rbp,4)</w:t>
+      </w:r>
+      <w:r>
+        <w:rPr>
+          <w:rFonts w:hint="eastAsia"/>
+        </w:rPr>
+        <w:t>：内存地址</w:t>
+      </w:r>
+    </w:p>
+    <w:p>
+      <w:pPr>
+        <w:pStyle w:val="BodyTextIndent2"/>
+        <w:spacing w:line="360" w:lineRule="auto"/>
         <w:ind w:firstLineChars="0" w:firstLine="0"/>
         <w:rPr>
-          <w:rFonts w:hint="eastAsia"/>
-        </w:rPr>
-      </w:pPr>
-      <w:r>
-        <w:t xml:space="preserve">以 </w:t>
-      </w:r>
-      <w:r>
-        <w:rPr>
-          <w:rFonts w:hint="eastAsia"/>
-        </w:rPr>
+          <w:b/>
+          <w:bCs/>
+        </w:rPr>
+      </w:pPr>
+      <w:r>
+        <w:rPr>
+          <w:b/>
+          <w:bCs/>
+        </w:rPr>
+        <w:t xml:space="preserve">3.1.1.6 </w:t>
+      </w:r>
+      <w:r>
+        <w:rPr>
+          <w:rFonts w:hint="eastAsia"/>
+          <w:b/>
+          <w:bCs/>
+        </w:rPr>
+        <w:t>操作码</w:t>
+      </w:r>
+    </w:p>
+    <w:p>
+      <w:pPr>
+        <w:pStyle w:val="BodyTextIndent2"/>
+        <w:ind w:firstLineChars="0" w:firstLine="0"/>
+      </w:pPr>
+      <w:r>
+        <w:tab/>
+      </w:r>
+      <w:r>
+        <w:rPr>
+          <w:rFonts w:hint="eastAsia"/>
+        </w:rPr>
+        <w:t>操作码分为算数逻辑类、数据传输类、控制类等；</w:t>
+      </w:r>
+    </w:p>
+    <w:p>
+      <w:pPr>
+        <w:pStyle w:val="BodyTextIndent2"/>
+        <w:numPr>
+          <w:ilvl w:val="0"/>
+          <w:numId w:val="13"/>
+        </w:numPr>
+        <w:ind w:firstLineChars="0"/>
+      </w:pPr>
+      <w:r>
+        <w:rPr>
+          <w:rFonts w:hint="eastAsia"/>
+        </w:rPr>
+        <w:t>算术和逻辑指令操作码：对数值进行计算操作的类</w:t>
+      </w:r>
+      <w:r>
+        <w:br/>
+      </w:r>
+      <w:proofErr w:type="spellStart"/>
+      <w:r>
+        <w:rPr>
+          <w:rFonts w:hint="eastAsia"/>
+        </w:rPr>
+        <w:t>add</w:t>
+      </w:r>
+      <w:r>
+        <w:rPr>
+          <w:rFonts w:hint="eastAsia"/>
+        </w:rPr>
+        <w:t>q</w:t>
+      </w:r>
+      <w:proofErr w:type="spellEnd"/>
+      <w:r>
+        <w:t xml:space="preserve"> </w:t>
+      </w:r>
+      <w:r>
+        <w:rPr>
+          <w:rFonts w:hint="eastAsia"/>
+        </w:rPr>
+        <w:t>$</w:t>
+      </w:r>
+      <w:r>
+        <w:t>3,%rdi</w:t>
+      </w:r>
+      <w:r>
+        <w:tab/>
+        <w:t>//</w:t>
+      </w:r>
+      <w:r>
+        <w:t xml:space="preserve">add </w:t>
+      </w:r>
+      <w:r>
+        <w:rPr>
+          <w:rFonts w:hint="eastAsia"/>
+        </w:rPr>
+        <w:t>表示相加，$</w:t>
+      </w:r>
+      <w:r>
+        <w:t>3</w:t>
+      </w:r>
+      <w:r>
+        <w:rPr>
+          <w:rFonts w:hint="eastAsia"/>
+        </w:rPr>
+        <w:t>为第一个操作数，并且第一个操作数是源操作数，%</w:t>
+      </w:r>
+      <w:proofErr w:type="spellStart"/>
+      <w:r>
+        <w:t>rdi</w:t>
+      </w:r>
+      <w:proofErr w:type="spellEnd"/>
+      <w:r>
+        <w:rPr>
+          <w:rFonts w:hint="eastAsia"/>
+        </w:rPr>
+        <w:t>，是第二个操作数，也是目的数。该行</w:t>
+      </w:r>
+      <w:r>
+        <w:rPr>
+          <w:rFonts w:hint="eastAsia"/>
+        </w:rPr>
+        <w:t>汇编代码的意思是将立即数加到寄存器%</w:t>
+      </w:r>
+      <w:proofErr w:type="spellStart"/>
+      <w:r>
+        <w:t>rdi</w:t>
+      </w:r>
+      <w:proofErr w:type="spellEnd"/>
+      <w:r>
+        <w:rPr>
+          <w:rFonts w:hint="eastAsia"/>
+        </w:rPr>
+        <w:t>中。</w:t>
+      </w:r>
+      <w:r>
+        <w:br/>
+      </w:r>
+      <w:r>
+        <w:rPr>
+          <w:rFonts w:hint="eastAsia"/>
+        </w:rPr>
+        <w:t>add</w:t>
+      </w:r>
+      <w:r>
+        <w:t xml:space="preserve"> </w:t>
+      </w:r>
+      <w:r>
+        <w:rPr>
+          <w:rFonts w:hint="eastAsia"/>
+        </w:rPr>
+        <w:t>后面跟的 q</w:t>
+      </w:r>
+      <w:r>
+        <w:t xml:space="preserve"> </w:t>
+      </w:r>
+      <w:r>
+        <w:rPr>
+          <w:rFonts w:hint="eastAsia"/>
+        </w:rPr>
+        <w:t>表示操作数大小，表示是个四字的；此外还有b</w:t>
+      </w:r>
+      <w:r>
+        <w:t>-</w:t>
+      </w:r>
+      <w:r>
+        <w:rPr>
+          <w:rFonts w:hint="eastAsia"/>
+        </w:rPr>
+        <w:t>表示字节（8bit）、w</w:t>
+      </w:r>
+      <w:r>
+        <w:t>-</w:t>
+      </w:r>
+      <w:r>
+        <w:rPr>
+          <w:rFonts w:hint="eastAsia"/>
+        </w:rPr>
+        <w:t>字（两字节，1</w:t>
+      </w:r>
+      <w:r>
+        <w:t>6</w:t>
+      </w:r>
+      <w:r>
+        <w:rPr>
+          <w:rFonts w:hint="eastAsia"/>
+        </w:rPr>
+        <w:t>bit）、l（双字-两字大小，3</w:t>
+      </w:r>
+      <w:r>
+        <w:t>2</w:t>
+      </w:r>
+      <w:r>
+        <w:rPr>
+          <w:rFonts w:hint="eastAsia"/>
+        </w:rPr>
+        <w:t>bit）</w:t>
+      </w:r>
+      <w:r>
+        <w:br/>
+      </w:r>
+      <w:r>
+        <w:rPr>
+          <w:rFonts w:hint="eastAsia"/>
+        </w:rPr>
+        <w:t>算数逻辑的操作码还有减、乘、异或、按位与、按位或、自增、自加、取反、非等；</w:t>
+      </w:r>
+    </w:p>
+    <w:p>
+      <w:pPr>
+        <w:pStyle w:val="BodyTextIndent2"/>
+        <w:numPr>
+          <w:ilvl w:val="0"/>
+          <w:numId w:val="13"/>
+        </w:numPr>
+        <w:ind w:firstLineChars="0"/>
+      </w:pPr>
+      <w:r>
+        <w:rPr>
+          <w:rFonts w:hint="eastAsia"/>
+        </w:rPr>
+        <w:t>数据传输类</w:t>
+      </w:r>
+      <w:r>
+        <w:br/>
+        <w:t>mov $bl</w:t>
+      </w:r>
+      <w:r>
+        <w:rPr>
+          <w:rFonts w:hint="eastAsia"/>
+        </w:rPr>
+        <w:t>，%al</w:t>
+      </w:r>
+      <w:r>
+        <w:tab/>
+        <w:t>//</w:t>
+      </w:r>
+      <w:r>
+        <w:rPr>
+          <w:rFonts w:hint="eastAsia"/>
+        </w:rPr>
+        <w:t xml:space="preserve">表示把 </w:t>
+      </w:r>
+      <w:r>
+        <w:t xml:space="preserve">%bl </w:t>
+      </w:r>
+      <w:r>
+        <w:rPr>
+          <w:rFonts w:hint="eastAsia"/>
+        </w:rPr>
+        <w:t xml:space="preserve">寄存器中的值复制给寄存器 </w:t>
+      </w:r>
+      <w:r>
+        <w:t>%al</w:t>
+      </w:r>
+      <w:r>
+        <w:br/>
+      </w:r>
+      <w:proofErr w:type="spellStart"/>
+      <w:r>
+        <w:rPr>
+          <w:rFonts w:hint="eastAsia"/>
+        </w:rPr>
+        <w:t>pushq</w:t>
+      </w:r>
+      <w:proofErr w:type="spellEnd"/>
+      <w:r>
+        <w:t xml:space="preserve"> %</w:t>
+      </w:r>
+      <w:proofErr w:type="spellStart"/>
+      <w:r>
+        <w:t>rbp</w:t>
+      </w:r>
+      <w:proofErr w:type="spellEnd"/>
+      <w:r>
+        <w:tab/>
+        <w:t>//</w:t>
+      </w:r>
+      <w:r>
+        <w:rPr>
+          <w:rFonts w:hint="eastAsia"/>
+        </w:rPr>
+        <w:t xml:space="preserve">将 </w:t>
+      </w:r>
+      <w:r>
         <w:t>%</w:t>
       </w:r>
-      <w:r>
-        <w:t>rax 寄存器为例</w:t>
-      </w:r>
-      <w:r>
-        <w:rPr>
-          <w:rFonts w:hint="eastAsia"/>
-        </w:rPr>
-        <w:t>，</w:t>
-      </w:r>
-      <w:r>
-        <w:t>如果返回值是64bit的话</w:t>
-      </w:r>
-      <w:r>
-        <w:rPr>
-          <w:rFonts w:hint="eastAsia"/>
-        </w:rPr>
-        <w:t>，</w:t>
-      </w:r>
-      <w:r>
-        <w:t>汇编语言会显示该寄存器的名字为</w:t>
-      </w:r>
-      <w:r>
-        <w:rPr>
-          <w:rFonts w:hint="eastAsia"/>
-        </w:rPr>
+      <w:proofErr w:type="spellStart"/>
+      <w:r>
+        <w:rPr>
+          <w:rFonts w:hint="eastAsia"/>
+        </w:rPr>
+        <w:t>r</w:t>
+      </w:r>
+      <w:r>
+        <w:t>bq</w:t>
+      </w:r>
+      <w:proofErr w:type="spellEnd"/>
+      <w:r>
+        <w:t xml:space="preserve"> </w:t>
+      </w:r>
+      <w:r>
+        <w:rPr>
+          <w:rFonts w:hint="eastAsia"/>
+        </w:rPr>
+        <w:t>的值压入栈中；即将栈顶指针寄存器的</w:t>
+      </w:r>
+      <w:r>
         <w:t xml:space="preserve"> %</w:t>
       </w:r>
-      <w:r>
-        <w:t>rax</w:t>
-      </w:r>
-      <w:r>
-        <w:rPr>
-          <w:rFonts w:hint="eastAsia"/>
-        </w:rPr>
-        <w:t>，</w:t>
-      </w:r>
-      <w:r>
-        <w:t>但是如果返回的类型为</w:t>
-      </w:r>
-      <w:r>
-        <w:rPr>
-          <w:rFonts w:hint="eastAsia"/>
-        </w:rPr>
+      <w:proofErr w:type="spellStart"/>
+      <w:r>
+        <w:t>rsp</w:t>
+      </w:r>
+      <w:proofErr w:type="spellEnd"/>
+      <w:r>
         <w:t xml:space="preserve"> </w:t>
       </w:r>
       <w:r>
-        <w:t>8 bit 的话，则会显示</w:t>
-      </w:r>
-      <w:r>
-        <w:rPr>
-          <w:rFonts w:hint="eastAsia"/>
-        </w:rPr>
+        <w:rPr>
+          <w:rFonts w:hint="eastAsia"/>
+        </w:rPr>
+        <w:t xml:space="preserve">的值减少 </w:t>
+      </w:r>
+      <w:r>
+        <w:t>8</w:t>
+      </w:r>
+      <w:r>
+        <w:rPr>
+          <w:rFonts w:hint="eastAsia"/>
+        </w:rPr>
+        <w:t xml:space="preserve">，然后再将 </w:t>
+      </w:r>
+      <w:r>
+        <w:t>%</w:t>
+      </w:r>
+      <w:proofErr w:type="spellStart"/>
+      <w:r>
+        <w:rPr>
+          <w:rFonts w:hint="eastAsia"/>
+        </w:rPr>
+        <w:t>rbp</w:t>
+      </w:r>
+      <w:proofErr w:type="spellEnd"/>
+      <w:r>
+        <w:t xml:space="preserve"> </w:t>
+      </w:r>
+      <w:r>
+        <w:rPr>
+          <w:rFonts w:hint="eastAsia"/>
+        </w:rPr>
+        <w:t xml:space="preserve">的值赋值给 </w:t>
+      </w:r>
+      <w:r>
+        <w:t>%</w:t>
+      </w:r>
+      <w:proofErr w:type="spellStart"/>
+      <w:r>
+        <w:rPr>
+          <w:rFonts w:hint="eastAsia"/>
+        </w:rPr>
+        <w:t>rsp</w:t>
+      </w:r>
+      <w:proofErr w:type="spellEnd"/>
+      <w:r>
+        <w:t xml:space="preserve"> </w:t>
+      </w:r>
+      <w:r>
+        <w:rPr>
+          <w:rFonts w:hint="eastAsia"/>
+        </w:rPr>
+        <w:t>所指的内存单元；</w:t>
+      </w:r>
+      <w:r>
+        <w:br/>
+      </w:r>
+      <w:proofErr w:type="spellStart"/>
+      <w:r>
+        <w:rPr>
+          <w:rFonts w:hint="eastAsia"/>
+        </w:rPr>
+        <w:t>popq</w:t>
+      </w:r>
+      <w:proofErr w:type="spellEnd"/>
+      <w:r>
         <w:t xml:space="preserve"> %</w:t>
       </w:r>
-      <w:r>
-        <w:t>al</w:t>
-      </w:r>
-      <w:r>
-        <w:rPr>
-          <w:rFonts w:hint="eastAsia"/>
-        </w:rPr>
-        <w:t>。</w:t>
-      </w:r>
-      <w:r>
-        <w:t>其他寄存器的名字也可以以此类推</w:t>
-      </w:r>
-      <w:r>
-        <w:rPr>
-          <w:rFonts w:hint="eastAsia"/>
-        </w:rPr>
-        <w:t>。</w:t>
+      <w:proofErr w:type="spellStart"/>
+      <w:r>
+        <w:rPr>
+          <w:rFonts w:hint="eastAsia"/>
+        </w:rPr>
+        <w:t>rsi</w:t>
+      </w:r>
+      <w:proofErr w:type="spellEnd"/>
+      <w:r>
+        <w:tab/>
+      </w:r>
+      <w:r>
+        <w:rPr>
+          <w:rFonts w:hint="eastAsia"/>
+        </w:rPr>
+        <w:t>/</w:t>
+      </w:r>
+      <w:r>
+        <w:t xml:space="preserve">/ </w:t>
+      </w:r>
+      <w:r>
+        <w:rPr>
+          <w:rFonts w:hint="eastAsia"/>
+        </w:rPr>
+        <w:t xml:space="preserve">表示将栈顶的 </w:t>
+      </w:r>
+      <w:r>
+        <w:t xml:space="preserve">8 </w:t>
+      </w:r>
+      <w:r>
+        <w:rPr>
+          <w:rFonts w:hint="eastAsia"/>
+        </w:rPr>
+        <w:t xml:space="preserve">个字节的值弹出，并且赋值给寄存器 </w:t>
+      </w:r>
+      <w:r>
+        <w:t>%</w:t>
+      </w:r>
+      <w:proofErr w:type="spellStart"/>
+      <w:r>
+        <w:t>rsi</w:t>
+      </w:r>
+      <w:proofErr w:type="spellEnd"/>
+    </w:p>
+    <w:p>
+      <w:pPr>
+        <w:pStyle w:val="BodyTextIndent2"/>
+        <w:numPr>
+          <w:ilvl w:val="0"/>
+          <w:numId w:val="13"/>
+        </w:numPr>
+        <w:ind w:firstLineChars="0"/>
+        <w:rPr>
+          <w:rFonts w:hint="eastAsia"/>
+        </w:rPr>
+      </w:pPr>
+      <w:r>
+        <w:rPr>
+          <w:rFonts w:hint="eastAsia"/>
+        </w:rPr>
+        <w:t>控制类</w:t>
+      </w:r>
+      <w:r>
+        <w:br/>
+      </w:r>
+      <w:r>
+        <w:rPr>
+          <w:rFonts w:hint="eastAsia"/>
+        </w:rPr>
+        <w:t>控制类的操作码通常是通过修改PC的内容值来控制程序执行的流向，包括无条件转移指令、条件转移指令、比较转移指令、循环转移指令、子程序调用和返回指令、空操作指令；</w:t>
       </w:r>
     </w:p>
     <w:p>
@@ -12946,9 +13941,35 @@
         <w:rPr>
           <w:rFonts w:hint="eastAsia"/>
         </w:rPr>
-        <w:t>汇编语言的使用分析</w:t>
+        <w:t>汇编语言</w:t>
       </w:r>
       <w:bookmarkEnd w:id="51"/>
+      <w:r>
+        <w:rPr>
+          <w:rFonts w:hint="eastAsia"/>
+        </w:rPr>
+        <w:t>实战</w:t>
+      </w:r>
+    </w:p>
+    <w:p>
+      <w:r>
+        <w:t xml:space="preserve">3.3.2.1 </w:t>
+      </w:r>
+      <w:r>
+        <w:rPr>
+          <w:rFonts w:hint="eastAsia"/>
+        </w:rPr>
+        <w:t>生成汇编语言</w:t>
+      </w:r>
+    </w:p>
+    <w:p>
+      <w:pPr>
+        <w:pStyle w:val="BodyTextIndent2"/>
+        <w:ind w:firstLineChars="0" w:firstLine="360"/>
+        <w:rPr>
+          <w:rFonts w:hint="eastAsia"/>
+        </w:rPr>
+      </w:pPr>
     </w:p>
     <w:p>
       <w:pPr>
@@ -12964,6 +13985,7 @@
         <w:rPr>
           <w:rFonts w:hint="eastAsia"/>
         </w:rPr>
+        <w:lastRenderedPageBreak/>
         <w:t>调试的知识准备</w:t>
       </w:r>
       <w:bookmarkEnd w:id="52"/>
@@ -14801,16 +15823,16 @@
     </w:lvl>
   </w:abstractNum>
   <w:abstractNum w:abstractNumId="9" w15:restartNumberingAfterBreak="0">
-    <w:nsid w:val="6BA610C0"/>
+    <w:nsid w:val="67881D13"/>
     <w:multiLevelType w:val="hybridMultilevel"/>
-    <w:tmpl w:val="17487D32"/>
-    <w:lvl w:ilvl="0" w:tplc="72245B58">
+    <w:tmpl w:val="2AEE56A4"/>
+    <w:lvl w:ilvl="0" w:tplc="D5D6EE36">
       <w:start w:val="1"/>
-      <w:numFmt w:val="japaneseCounting"/>
-      <w:lvlText w:val="第%1章"/>
+      <w:numFmt w:val="decimal"/>
+      <w:lvlText w:val="%1）"/>
       <w:lvlJc w:val="left"/>
       <w:pPr>
-        <w:ind w:left="1800" w:hanging="1440"/>
+        <w:ind w:left="720" w:hanging="360"/>
       </w:pPr>
       <w:rPr>
         <w:rFonts w:hint="default"/>
@@ -14890,6 +15912,95 @@
     </w:lvl>
   </w:abstractNum>
   <w:abstractNum w:abstractNumId="10" w15:restartNumberingAfterBreak="0">
+    <w:nsid w:val="6BA610C0"/>
+    <w:multiLevelType w:val="hybridMultilevel"/>
+    <w:tmpl w:val="17487D32"/>
+    <w:lvl w:ilvl="0" w:tplc="72245B58">
+      <w:start w:val="1"/>
+      <w:numFmt w:val="japaneseCounting"/>
+      <w:lvlText w:val="第%1章"/>
+      <w:lvlJc w:val="left"/>
+      <w:pPr>
+        <w:ind w:left="1800" w:hanging="1440"/>
+      </w:pPr>
+      <w:rPr>
+        <w:rFonts w:hint="default"/>
+      </w:rPr>
+    </w:lvl>
+    <w:lvl w:ilvl="1" w:tplc="04090019" w:tentative="1">
+      <w:start w:val="1"/>
+      <w:numFmt w:val="lowerLetter"/>
+      <w:lvlText w:val="%2."/>
+      <w:lvlJc w:val="left"/>
+      <w:pPr>
+        <w:ind w:left="1440" w:hanging="360"/>
+      </w:pPr>
+    </w:lvl>
+    <w:lvl w:ilvl="2" w:tplc="0409001B" w:tentative="1">
+      <w:start w:val="1"/>
+      <w:numFmt w:val="lowerRoman"/>
+      <w:lvlText w:val="%3."/>
+      <w:lvlJc w:val="right"/>
+      <w:pPr>
+        <w:ind w:left="2160" w:hanging="180"/>
+      </w:pPr>
+    </w:lvl>
+    <w:lvl w:ilvl="3" w:tplc="0409000F" w:tentative="1">
+      <w:start w:val="1"/>
+      <w:numFmt w:val="decimal"/>
+      <w:lvlText w:val="%4."/>
+      <w:lvlJc w:val="left"/>
+      <w:pPr>
+        <w:ind w:left="2880" w:hanging="360"/>
+      </w:pPr>
+    </w:lvl>
+    <w:lvl w:ilvl="4" w:tplc="04090019" w:tentative="1">
+      <w:start w:val="1"/>
+      <w:numFmt w:val="lowerLetter"/>
+      <w:lvlText w:val="%5."/>
+      <w:lvlJc w:val="left"/>
+      <w:pPr>
+        <w:ind w:left="3600" w:hanging="360"/>
+      </w:pPr>
+    </w:lvl>
+    <w:lvl w:ilvl="5" w:tplc="0409001B" w:tentative="1">
+      <w:start w:val="1"/>
+      <w:numFmt w:val="lowerRoman"/>
+      <w:lvlText w:val="%6."/>
+      <w:lvlJc w:val="right"/>
+      <w:pPr>
+        <w:ind w:left="4320" w:hanging="180"/>
+      </w:pPr>
+    </w:lvl>
+    <w:lvl w:ilvl="6" w:tplc="0409000F" w:tentative="1">
+      <w:start w:val="1"/>
+      <w:numFmt w:val="decimal"/>
+      <w:lvlText w:val="%7."/>
+      <w:lvlJc w:val="left"/>
+      <w:pPr>
+        <w:ind w:left="5040" w:hanging="360"/>
+      </w:pPr>
+    </w:lvl>
+    <w:lvl w:ilvl="7" w:tplc="04090019" w:tentative="1">
+      <w:start w:val="1"/>
+      <w:numFmt w:val="lowerLetter"/>
+      <w:lvlText w:val="%8."/>
+      <w:lvlJc w:val="left"/>
+      <w:pPr>
+        <w:ind w:left="5760" w:hanging="360"/>
+      </w:pPr>
+    </w:lvl>
+    <w:lvl w:ilvl="8" w:tplc="0409001B" w:tentative="1">
+      <w:start w:val="1"/>
+      <w:numFmt w:val="lowerRoman"/>
+      <w:lvlText w:val="%9."/>
+      <w:lvlJc w:val="right"/>
+      <w:pPr>
+        <w:ind w:left="6480" w:hanging="180"/>
+      </w:pPr>
+    </w:lvl>
+  </w:abstractNum>
+  <w:abstractNum w:abstractNumId="11" w15:restartNumberingAfterBreak="0">
     <w:nsid w:val="718A17F1"/>
     <w:multiLevelType w:val="multilevel"/>
     <w:tmpl w:val="68D8C4A4"/>
@@ -15002,7 +16113,7 @@
       </w:rPr>
     </w:lvl>
   </w:abstractNum>
-  <w:abstractNum w:abstractNumId="11" w15:restartNumberingAfterBreak="0">
+  <w:abstractNum w:abstractNumId="12" w15:restartNumberingAfterBreak="0">
     <w:nsid w:val="735255F7"/>
     <w:multiLevelType w:val="hybridMultilevel"/>
     <w:tmpl w:val="70AABBF6"/>
@@ -15101,7 +16212,7 @@
     <w:abstractNumId w:val="0"/>
   </w:num>
   <w:num w:numId="4">
-    <w:abstractNumId w:val="9"/>
+    <w:abstractNumId w:val="10"/>
   </w:num>
   <w:num w:numId="5">
     <w:abstractNumId w:val="6"/>
@@ -15110,7 +16221,7 @@
     <w:abstractNumId w:val="8"/>
   </w:num>
   <w:num w:numId="7">
-    <w:abstractNumId w:val="10"/>
+    <w:abstractNumId w:val="11"/>
   </w:num>
   <w:num w:numId="8">
     <w:abstractNumId w:val="4"/>
@@ -15122,10 +16233,13 @@
     <w:abstractNumId w:val="7"/>
   </w:num>
   <w:num w:numId="11">
-    <w:abstractNumId w:val="11"/>
+    <w:abstractNumId w:val="12"/>
   </w:num>
   <w:num w:numId="12">
     <w:abstractNumId w:val="3"/>
+  </w:num>
+  <w:num w:numId="13">
+    <w:abstractNumId w:val="9"/>
   </w:num>
 </w:numbering>
 </file>

</xml_diff>

<commit_message>
[add] generate compiler text
</commit_message>
<xml_diff>
--- a/ProgramDebugPratice_May.docx
+++ b/ProgramDebugPratice_May.docx
@@ -8186,16 +8186,8 @@
         <w:rPr>
           <w:rFonts w:hint="eastAsia"/>
         </w:rPr>
-        <w:t>位的寄存器，%</w:t>
-      </w:r>
-      <w:proofErr w:type="spellStart"/>
-      <w:r>
-        <w:rPr>
-          <w:rFonts w:hint="eastAsia"/>
-        </w:rPr>
-        <w:t>eax</w:t>
-      </w:r>
-      <w:proofErr w:type="spellEnd"/>
+        <w:t>位的寄存器，%eax</w:t>
+      </w:r>
       <w:r>
         <w:t xml:space="preserve"> </w:t>
       </w:r>
@@ -8212,16 +8204,8 @@
         <w:rPr>
           <w:rFonts w:hint="eastAsia"/>
         </w:rPr>
-        <w:t>位的寄存器，%</w:t>
-      </w:r>
-      <w:proofErr w:type="spellStart"/>
-      <w:r>
-        <w:rPr>
-          <w:rFonts w:hint="eastAsia"/>
-        </w:rPr>
-        <w:t>rax</w:t>
-      </w:r>
-      <w:proofErr w:type="spellEnd"/>
+        <w:t>位的寄存器，%rax</w:t>
+      </w:r>
       <w:r>
         <w:t xml:space="preserve"> </w:t>
       </w:r>
@@ -8330,16 +8314,8 @@
         <w:rPr>
           <w:rFonts w:hint="eastAsia"/>
         </w:rPr>
-        <w:t>位的是%</w:t>
-      </w:r>
-      <w:proofErr w:type="spellStart"/>
-      <w:r>
-        <w:rPr>
-          <w:rFonts w:hint="eastAsia"/>
-        </w:rPr>
-        <w:t>eax</w:t>
-      </w:r>
-      <w:proofErr w:type="spellEnd"/>
+        <w:t>位的是%eax</w:t>
+      </w:r>
       <w:r>
         <w:rPr>
           <w:rFonts w:hint="eastAsia"/>
@@ -8359,32 +8335,110 @@
         <w:rPr>
           <w:rFonts w:hint="eastAsia"/>
         </w:rPr>
-        <w:t>位的是%</w:t>
-      </w:r>
-      <w:proofErr w:type="spellStart"/>
-      <w:r>
-        <w:rPr>
-          <w:rFonts w:hint="eastAsia"/>
-        </w:rPr>
-        <w:t>rax</w:t>
-      </w:r>
-      <w:proofErr w:type="spellEnd"/>
+        <w:t>位的是%rax；</w:t>
+      </w:r>
+    </w:p>
+    <w:p>
+      <w:pPr>
+        <w:pStyle w:val="BodyTextIndent2"/>
+      </w:pPr>
+      <w:r>
+        <w:rPr>
+          <w:rFonts w:hint="eastAsia"/>
+        </w:rPr>
+        <w:t>BX</w:t>
+      </w:r>
+      <w:r>
+        <w:rPr>
+          <w:rFonts w:hint="eastAsia"/>
+        </w:rPr>
+        <w:t>：</w:t>
+      </w:r>
+      <w:r>
+        <w:rPr>
+          <w:rFonts w:hint="eastAsia"/>
+        </w:rPr>
+        <w:t>基址存储器，主要被调用者保存；</w:t>
+      </w:r>
+      <w:r>
+        <w:rPr>
+          <w:rFonts w:hint="eastAsia"/>
+        </w:rPr>
+        <w:t>1</w:t>
+      </w:r>
+      <w:r>
+        <w:t>6</w:t>
+      </w:r>
+      <w:r>
+        <w:rPr>
+          <w:rFonts w:hint="eastAsia"/>
+        </w:rPr>
+        <w:t>位的是%bx</w:t>
+      </w:r>
+      <w:r>
+        <w:rPr>
+          <w:rFonts w:hint="eastAsia"/>
+        </w:rPr>
+        <w:t>，</w:t>
+      </w:r>
+      <w:r>
+        <w:rPr>
+          <w:rFonts w:hint="eastAsia"/>
+        </w:rPr>
+        <w:t>有BH、BL的高8位和低8位区分；</w:t>
+      </w:r>
+      <w:r>
+        <w:rPr>
+          <w:rFonts w:hint="eastAsia"/>
+        </w:rPr>
+        <w:t>3</w:t>
+      </w:r>
+      <w:r>
+        <w:t>2</w:t>
+      </w:r>
+      <w:r>
+        <w:rPr>
+          <w:rFonts w:hint="eastAsia"/>
+        </w:rPr>
+        <w:t>位的是%ebx</w:t>
+      </w:r>
       <w:r>
         <w:rPr>
           <w:rFonts w:hint="eastAsia"/>
         </w:rPr>
         <w:t>；</w:t>
       </w:r>
-    </w:p>
-    <w:p>
-      <w:pPr>
-        <w:pStyle w:val="BodyTextIndent2"/>
-      </w:pPr>
-      <w:r>
-        <w:rPr>
-          <w:rFonts w:hint="eastAsia"/>
-        </w:rPr>
-        <w:t>BX</w:t>
+      <w:r>
+        <w:rPr>
+          <w:rFonts w:hint="eastAsia"/>
+        </w:rPr>
+        <w:t>6</w:t>
+      </w:r>
+      <w:r>
+        <w:t>4</w:t>
+      </w:r>
+      <w:r>
+        <w:rPr>
+          <w:rFonts w:hint="eastAsia"/>
+        </w:rPr>
+        <w:t>位的是%rbx</w:t>
+      </w:r>
+      <w:r>
+        <w:rPr>
+          <w:rFonts w:hint="eastAsia"/>
+        </w:rPr>
+        <w:t>；</w:t>
+      </w:r>
+    </w:p>
+    <w:p>
+      <w:pPr>
+        <w:pStyle w:val="BodyTextIndent2"/>
+      </w:pPr>
+      <w:r>
+        <w:rPr>
+          <w:rFonts w:hint="eastAsia"/>
+        </w:rPr>
+        <w:t>CX</w:t>
       </w:r>
       <w:r>
         <w:rPr>
@@ -8396,7 +8450,114 @@
         <w:rPr>
           <w:rFonts w:hint="eastAsia"/>
         </w:rPr>
-        <w:t>基址存储器，主要被调用者保存；</w:t>
+        <w:t>基数寄存器，保存函数</w:t>
+      </w:r>
+      <w:r>
+        <w:rPr>
+          <w:rFonts w:hint="eastAsia"/>
+        </w:rPr>
+        <w:t>调</w:t>
+      </w:r>
+      <w:r>
+        <w:rPr>
+          <w:rFonts w:hint="eastAsia"/>
+        </w:rPr>
+        <w:t>用的第四个参数</w:t>
+      </w:r>
+      <w:r>
+        <w:rPr>
+          <w:rFonts w:hint="eastAsia"/>
+        </w:rPr>
+        <w:t>，1</w:t>
+      </w:r>
+      <w:r>
+        <w:t>6</w:t>
+      </w:r>
+      <w:r>
+        <w:rPr>
+          <w:rFonts w:hint="eastAsia"/>
+        </w:rPr>
+        <w:t>位的%</w:t>
+      </w:r>
+      <w:r>
+        <w:t>cx</w:t>
+      </w:r>
+      <w:r>
+        <w:rPr>
+          <w:rFonts w:hint="eastAsia"/>
+        </w:rPr>
+        <w:t>；</w:t>
+      </w:r>
+      <w:r>
+        <w:rPr>
+          <w:rFonts w:hint="eastAsia"/>
+        </w:rPr>
+        <w:t>3</w:t>
+      </w:r>
+      <w:r>
+        <w:t>2</w:t>
+      </w:r>
+      <w:r>
+        <w:rPr>
+          <w:rFonts w:hint="eastAsia"/>
+        </w:rPr>
+        <w:t>位的%</w:t>
+      </w:r>
+      <w:r>
+        <w:t>ecx;64</w:t>
+      </w:r>
+      <w:r>
+        <w:rPr>
+          <w:rFonts w:hint="eastAsia"/>
+        </w:rPr>
+        <w:t>位的%rcx</w:t>
+      </w:r>
+      <w:r>
+        <w:rPr>
+          <w:rFonts w:hint="eastAsia"/>
+        </w:rPr>
+        <w:t>；</w:t>
+      </w:r>
+    </w:p>
+    <w:p>
+      <w:pPr>
+        <w:pStyle w:val="BodyTextIndent2"/>
+      </w:pPr>
+      <w:r>
+        <w:rPr>
+          <w:rFonts w:hint="eastAsia"/>
+        </w:rPr>
+        <w:t>DX</w:t>
+      </w:r>
+      <w:r>
+        <w:rPr>
+          <w:rFonts w:hint="eastAsia"/>
+        </w:rPr>
+        <w:t>：</w:t>
+      </w:r>
+      <w:r>
+        <w:rPr>
+          <w:rFonts w:hint="eastAsia"/>
+        </w:rPr>
+        <w:t>数据寄存器，保存函数</w:t>
+      </w:r>
+      <w:r>
+        <w:rPr>
+          <w:rFonts w:hint="eastAsia"/>
+        </w:rPr>
+        <w:t>调</w:t>
+      </w:r>
+      <w:r>
+        <w:rPr>
+          <w:rFonts w:hint="eastAsia"/>
+        </w:rPr>
+        <w:t>用的第三个参数</w:t>
+      </w:r>
+      <w:r>
+        <w:rPr>
+          <w:rFonts w:hint="eastAsia"/>
+        </w:rPr>
+        <w:t>；</w:t>
       </w:r>
       <w:r>
         <w:rPr>
@@ -8411,25 +8572,16 @@
         <w:rPr>
           <w:rFonts w:hint="eastAsia"/>
         </w:rPr>
-        <w:t>位的是%bx</w:t>
-      </w:r>
-      <w:r>
-        <w:rPr>
-          <w:rFonts w:hint="eastAsia"/>
-        </w:rPr>
-        <w:t>，</w:t>
-      </w:r>
-      <w:r>
-        <w:rPr>
-          <w:rFonts w:hint="eastAsia"/>
-        </w:rPr>
-        <w:t>有BH、BL的高8位和低8位区分；</w:t>
-      </w:r>
-      <w:r>
-        <w:rPr>
-          <w:rFonts w:hint="eastAsia"/>
-        </w:rPr>
-        <w:t>3</w:t>
+        <w:t>位的%d</w:t>
+      </w:r>
+      <w:r>
+        <w:t>x</w:t>
+      </w:r>
+      <w:r>
+        <w:rPr>
+          <w:rFonts w:hint="eastAsia"/>
+        </w:rPr>
+        <w:t>；3</w:t>
       </w:r>
       <w:r>
         <w:t>2</w:t>
@@ -8438,223 +8590,9 @@
         <w:rPr>
           <w:rFonts w:hint="eastAsia"/>
         </w:rPr>
-        <w:t>位的是%</w:t>
-      </w:r>
-      <w:proofErr w:type="spellStart"/>
-      <w:r>
-        <w:rPr>
-          <w:rFonts w:hint="eastAsia"/>
-        </w:rPr>
-        <w:t>ebx</w:t>
-      </w:r>
-      <w:proofErr w:type="spellEnd"/>
-      <w:r>
-        <w:rPr>
-          <w:rFonts w:hint="eastAsia"/>
-        </w:rPr>
-        <w:t>；</w:t>
-      </w:r>
-      <w:r>
-        <w:rPr>
-          <w:rFonts w:hint="eastAsia"/>
-        </w:rPr>
-        <w:t>6</w:t>
-      </w:r>
-      <w:r>
-        <w:t>4</w:t>
-      </w:r>
-      <w:r>
-        <w:rPr>
-          <w:rFonts w:hint="eastAsia"/>
-        </w:rPr>
-        <w:t>位的是%</w:t>
-      </w:r>
-      <w:proofErr w:type="spellStart"/>
-      <w:r>
-        <w:rPr>
-          <w:rFonts w:hint="eastAsia"/>
-        </w:rPr>
-        <w:t>rbx</w:t>
-      </w:r>
-      <w:proofErr w:type="spellEnd"/>
-      <w:r>
-        <w:rPr>
-          <w:rFonts w:hint="eastAsia"/>
-        </w:rPr>
-        <w:t>；</w:t>
-      </w:r>
-    </w:p>
-    <w:p>
-      <w:pPr>
-        <w:pStyle w:val="BodyTextIndent2"/>
-      </w:pPr>
-      <w:r>
-        <w:rPr>
-          <w:rFonts w:hint="eastAsia"/>
-        </w:rPr>
-        <w:t>CX</w:t>
-      </w:r>
-      <w:r>
-        <w:rPr>
-          <w:rFonts w:hint="eastAsia"/>
-        </w:rPr>
-        <w:t>：</w:t>
-      </w:r>
-      <w:r>
-        <w:rPr>
-          <w:rFonts w:hint="eastAsia"/>
-        </w:rPr>
-        <w:t>基数寄存器，保存函数</w:t>
-      </w:r>
-      <w:r>
-        <w:rPr>
-          <w:rFonts w:hint="eastAsia"/>
-        </w:rPr>
-        <w:t>调</w:t>
-      </w:r>
-      <w:r>
-        <w:rPr>
-          <w:rFonts w:hint="eastAsia"/>
-        </w:rPr>
-        <w:t>用的第四个参数</w:t>
-      </w:r>
-      <w:r>
-        <w:rPr>
-          <w:rFonts w:hint="eastAsia"/>
-        </w:rPr>
-        <w:t>，1</w:t>
-      </w:r>
-      <w:r>
-        <w:t>6</w:t>
-      </w:r>
-      <w:r>
-        <w:rPr>
-          <w:rFonts w:hint="eastAsia"/>
-        </w:rPr>
         <w:t>位的%</w:t>
       </w:r>
       <w:r>
-        <w:t>cx</w:t>
-      </w:r>
-      <w:r>
-        <w:rPr>
-          <w:rFonts w:hint="eastAsia"/>
-        </w:rPr>
-        <w:t>；</w:t>
-      </w:r>
-      <w:r>
-        <w:rPr>
-          <w:rFonts w:hint="eastAsia"/>
-        </w:rPr>
-        <w:t>3</w:t>
-      </w:r>
-      <w:r>
-        <w:t>2</w:t>
-      </w:r>
-      <w:r>
-        <w:rPr>
-          <w:rFonts w:hint="eastAsia"/>
-        </w:rPr>
-        <w:t>位的%</w:t>
-      </w:r>
-      <w:r>
-        <w:t>ecx;64</w:t>
-      </w:r>
-      <w:r>
-        <w:rPr>
-          <w:rFonts w:hint="eastAsia"/>
-        </w:rPr>
-        <w:t>位的%</w:t>
-      </w:r>
-      <w:proofErr w:type="spellStart"/>
-      <w:r>
-        <w:rPr>
-          <w:rFonts w:hint="eastAsia"/>
-        </w:rPr>
-        <w:t>rcx</w:t>
-      </w:r>
-      <w:proofErr w:type="spellEnd"/>
-      <w:r>
-        <w:rPr>
-          <w:rFonts w:hint="eastAsia"/>
-        </w:rPr>
-        <w:t>；</w:t>
-      </w:r>
-    </w:p>
-    <w:p>
-      <w:pPr>
-        <w:pStyle w:val="BodyTextIndent2"/>
-      </w:pPr>
-      <w:r>
-        <w:rPr>
-          <w:rFonts w:hint="eastAsia"/>
-        </w:rPr>
-        <w:t>DX</w:t>
-      </w:r>
-      <w:r>
-        <w:rPr>
-          <w:rFonts w:hint="eastAsia"/>
-        </w:rPr>
-        <w:t>：</w:t>
-      </w:r>
-      <w:r>
-        <w:rPr>
-          <w:rFonts w:hint="eastAsia"/>
-        </w:rPr>
-        <w:t>数据寄存器，保存函数</w:t>
-      </w:r>
-      <w:r>
-        <w:rPr>
-          <w:rFonts w:hint="eastAsia"/>
-        </w:rPr>
-        <w:t>调</w:t>
-      </w:r>
-      <w:r>
-        <w:rPr>
-          <w:rFonts w:hint="eastAsia"/>
-        </w:rPr>
-        <w:t>用的第三个参数</w:t>
-      </w:r>
-      <w:r>
-        <w:rPr>
-          <w:rFonts w:hint="eastAsia"/>
-        </w:rPr>
-        <w:t>；</w:t>
-      </w:r>
-      <w:r>
-        <w:rPr>
-          <w:rFonts w:hint="eastAsia"/>
-        </w:rPr>
-        <w:t>1</w:t>
-      </w:r>
-      <w:r>
-        <w:t>6</w:t>
-      </w:r>
-      <w:r>
-        <w:rPr>
-          <w:rFonts w:hint="eastAsia"/>
-        </w:rPr>
-        <w:t>位的%d</w:t>
-      </w:r>
-      <w:r>
-        <w:t>x</w:t>
-      </w:r>
-      <w:r>
-        <w:rPr>
-          <w:rFonts w:hint="eastAsia"/>
-        </w:rPr>
-        <w:t>；3</w:t>
-      </w:r>
-      <w:r>
-        <w:t>2</w:t>
-      </w:r>
-      <w:r>
-        <w:rPr>
-          <w:rFonts w:hint="eastAsia"/>
-        </w:rPr>
-        <w:t>位的%</w:t>
-      </w:r>
-      <w:r>
         <w:t>e</w:t>
       </w:r>
       <w:r>
@@ -8670,16 +8608,8 @@
         <w:rPr>
           <w:rFonts w:hint="eastAsia"/>
         </w:rPr>
-        <w:t>位的%</w:t>
-      </w:r>
-      <w:proofErr w:type="spellStart"/>
-      <w:r>
-        <w:rPr>
-          <w:rFonts w:hint="eastAsia"/>
-        </w:rPr>
-        <w:t>rdx</w:t>
-      </w:r>
-      <w:proofErr w:type="spellEnd"/>
+        <w:t>位的%rdx</w:t>
+      </w:r>
       <w:r>
         <w:rPr>
           <w:rFonts w:hint="eastAsia"/>
@@ -10557,11 +10487,9 @@
         </w:rPr>
         <w:t>或者.</w:t>
       </w:r>
-      <w:proofErr w:type="spellStart"/>
       <w:r>
         <w:t>cpp</w:t>
       </w:r>
-      <w:proofErr w:type="spellEnd"/>
       <w:r>
         <w:rPr>
           <w:rFonts w:hint="eastAsia"/>
@@ -10628,7 +10556,7 @@
           <v:shape id="_x0000_i1025" type="#_x0000_t75" style="width:434.4pt;height:89.4pt" o:ole="">
             <v:imagedata r:id="rId20" o:title=""/>
           </v:shape>
-          <o:OLEObject Type="Embed" ProgID="Word.OpenDocumentText.12" ShapeID="_x0000_i1025" DrawAspect="Content" ObjectID="_1713275203" r:id="rId21"/>
+          <o:OLEObject Type="Embed" ProgID="Word.OpenDocumentText.12" ShapeID="_x0000_i1025" DrawAspect="Content" ObjectID="_1713361304" r:id="rId21"/>
         </w:object>
       </w:r>
     </w:p>
@@ -11582,15 +11510,7 @@
         <w:t xml:space="preserve">段，只读数据放在 </w:t>
       </w:r>
       <w:r>
-        <w:t>.</w:t>
-      </w:r>
-      <w:proofErr w:type="spellStart"/>
-      <w:r>
-        <w:t>rodata</w:t>
-      </w:r>
-      <w:proofErr w:type="spellEnd"/>
-      <w:r>
-        <w:t xml:space="preserve"> </w:t>
+        <w:t xml:space="preserve">.rodata </w:t>
       </w:r>
       <w:r>
         <w:rPr>
@@ -11643,13 +11563,8 @@
         <w:ind w:firstLineChars="0"/>
       </w:pPr>
       <w:r>
-        <w:t>.</w:t>
-      </w:r>
-      <w:proofErr w:type="spellStart"/>
-      <w:r>
-        <w:t>bss</w:t>
-      </w:r>
-      <w:proofErr w:type="spellEnd"/>
+        <w:t>.bss</w:t>
+      </w:r>
       <w:r>
         <w:rPr>
           <w:rFonts w:hint="eastAsia"/>
@@ -11703,7 +11618,6 @@
         </w:numPr>
         <w:ind w:firstLineChars="0"/>
       </w:pPr>
-      <w:proofErr w:type="spellStart"/>
       <w:r>
         <w:t>S</w:t>
       </w:r>
@@ -11717,11 +11631,7 @@
         <w:t>L</w:t>
       </w:r>
       <w:r>
-        <w:t>ibrary</w:t>
-      </w:r>
-      <w:proofErr w:type="spellEnd"/>
-      <w:r>
-        <w:t xml:space="preserve"> </w:t>
+        <w:t xml:space="preserve">ibrary </w:t>
       </w:r>
       <w:r>
         <w:rPr>
@@ -12213,24 +12123,15 @@
       <w:r>
         <w:t xml:space="preserve"> </w:t>
       </w:r>
-      <w:proofErr w:type="spellStart"/>
-      <w:r>
-        <w:rPr>
-          <w:rFonts w:hint="eastAsia"/>
-        </w:rPr>
-        <w:t>argc</w:t>
-      </w:r>
-      <w:proofErr w:type="spellEnd"/>
-      <w:r>
-        <w:rPr>
-          <w:rFonts w:hint="eastAsia"/>
-        </w:rPr>
-        <w:t>， char*</w:t>
+      <w:r>
+        <w:rPr>
+          <w:rFonts w:hint="eastAsia"/>
+        </w:rPr>
+        <w:t>argc， char*</w:t>
       </w:r>
       <w:r>
         <w:t xml:space="preserve"> </w:t>
       </w:r>
-      <w:proofErr w:type="spellStart"/>
       <w:r>
         <w:rPr>
           <w:rFonts w:hint="eastAsia"/>
@@ -12238,7 +12139,6 @@
         <w:lastRenderedPageBreak/>
         <w:t>argv</w:t>
       </w:r>
-      <w:proofErr w:type="spellEnd"/>
       <w:r>
         <w:t>[]</w:t>
       </w:r>
@@ -12258,15 +12158,7 @@
         <w:t>.</w:t>
       </w:r>
       <w:r>
-        <w:t>data,.</w:t>
-      </w:r>
-      <w:proofErr w:type="spellStart"/>
-      <w:r>
-        <w:t>rodata</w:t>
-      </w:r>
-      <w:proofErr w:type="spellEnd"/>
-      <w:r>
-        <w:t>,.text</w:t>
+        <w:t>data,.rodata,.text</w:t>
       </w:r>
       <w:r>
         <w:rPr>
@@ -12590,21 +12482,40 @@
       </w:pPr>
       <w:r>
         <w:tab/>
+        <w:t>%rax</w:t>
+      </w:r>
+      <w:r>
+        <w:rPr>
+          <w:rFonts w:hint="eastAsia"/>
+        </w:rPr>
+        <w:t>：</w:t>
+      </w:r>
+      <w:r>
+        <w:t>保存函数返回值</w:t>
+      </w:r>
+    </w:p>
+    <w:p>
+      <w:pPr>
+        <w:pStyle w:val="BodyTextIndent2"/>
+        <w:ind w:firstLineChars="0" w:firstLine="0"/>
+      </w:pPr>
+      <w:r>
+        <w:tab/>
+      </w:r>
+      <w:r>
+        <w:rPr>
+          <w:rFonts w:hint="eastAsia"/>
+        </w:rPr>
         <w:t>%</w:t>
       </w:r>
-      <w:proofErr w:type="spellStart"/>
-      <w:r>
-        <w:t>rax</w:t>
-      </w:r>
-      <w:proofErr w:type="spellEnd"/>
-      <w:r>
-        <w:rPr>
-          <w:rFonts w:hint="eastAsia"/>
-        </w:rPr>
-        <w:t>：</w:t>
-      </w:r>
-      <w:r>
-        <w:t>保存函数返回值</w:t>
+      <w:r>
+        <w:t>rbx</w:t>
+      </w:r>
+      <w:r>
+        <w:rPr>
+          <w:rFonts w:hint="eastAsia"/>
+        </w:rPr>
+        <w:t>：被调用者保存</w:t>
       </w:r>
     </w:p>
     <w:p>
@@ -12621,16 +12532,17 @@
         </w:rPr>
         <w:t>%</w:t>
       </w:r>
-      <w:proofErr w:type="spellStart"/>
-      <w:r>
-        <w:t>rbx</w:t>
-      </w:r>
-      <w:proofErr w:type="spellEnd"/>
-      <w:r>
-        <w:rPr>
-          <w:rFonts w:hint="eastAsia"/>
-        </w:rPr>
-        <w:t>：被调用者保存</w:t>
+      <w:r>
+        <w:t>rcx</w:t>
+      </w:r>
+      <w:r>
+        <w:rPr>
+          <w:rFonts w:hint="eastAsia"/>
+        </w:rPr>
+        <w:t>：保存</w:t>
+      </w:r>
+      <w:r>
+        <w:t>函数参数中第四个参数值</w:t>
       </w:r>
     </w:p>
     <w:p>
@@ -12647,11 +12559,9 @@
         </w:rPr>
         <w:t>%</w:t>
       </w:r>
-      <w:proofErr w:type="spellStart"/>
-      <w:r>
-        <w:t>rcx</w:t>
-      </w:r>
-      <w:proofErr w:type="spellEnd"/>
+      <w:r>
+        <w:t>rdx</w:t>
+      </w:r>
       <w:r>
         <w:rPr>
           <w:rFonts w:hint="eastAsia"/>
@@ -12659,7 +12569,7 @@
         <w:t>：保存</w:t>
       </w:r>
       <w:r>
-        <w:t>函数参数中第四个参数值</w:t>
+        <w:t>函数参数中第三个参数值</w:t>
       </w:r>
     </w:p>
     <w:p>
@@ -12676,40 +12586,9 @@
         </w:rPr>
         <w:t>%</w:t>
       </w:r>
-      <w:proofErr w:type="spellStart"/>
-      <w:r>
-        <w:t>rdx</w:t>
-      </w:r>
-      <w:proofErr w:type="spellEnd"/>
-      <w:r>
-        <w:rPr>
-          <w:rFonts w:hint="eastAsia"/>
-        </w:rPr>
-        <w:t>：保存</w:t>
-      </w:r>
-      <w:r>
-        <w:t>函数参数中第三个参数值</w:t>
-      </w:r>
-    </w:p>
-    <w:p>
-      <w:pPr>
-        <w:pStyle w:val="BodyTextIndent2"/>
-        <w:ind w:firstLineChars="0" w:firstLine="0"/>
-      </w:pPr>
-      <w:r>
-        <w:tab/>
-      </w:r>
-      <w:r>
-        <w:rPr>
-          <w:rFonts w:hint="eastAsia"/>
-        </w:rPr>
-        <w:t>%</w:t>
-      </w:r>
-      <w:proofErr w:type="spellStart"/>
       <w:r>
         <w:t>rsi</w:t>
       </w:r>
-      <w:proofErr w:type="spellEnd"/>
       <w:r>
         <w:rPr>
           <w:rFonts w:hint="eastAsia"/>
@@ -12735,11 +12614,9 @@
         </w:rPr>
         <w:t>%</w:t>
       </w:r>
-      <w:proofErr w:type="spellStart"/>
       <w:r>
         <w:t>rdi</w:t>
       </w:r>
-      <w:proofErr w:type="spellEnd"/>
       <w:r>
         <w:rPr>
           <w:rFonts w:hint="eastAsia"/>
@@ -12764,19 +12641,11 @@
         </w:rPr>
         <w:t>%</w:t>
       </w:r>
-      <w:proofErr w:type="spellStart"/>
-      <w:r>
-        <w:rPr>
-          <w:rFonts w:hint="eastAsia"/>
-        </w:rPr>
-        <w:t>rbp</w:t>
-      </w:r>
-      <w:proofErr w:type="spellEnd"/>
-      <w:r>
-        <w:rPr>
-          <w:rFonts w:hint="eastAsia"/>
-        </w:rPr>
-        <w:t>：被调用者保存</w:t>
+      <w:r>
+        <w:rPr>
+          <w:rFonts w:hint="eastAsia"/>
+        </w:rPr>
+        <w:t>rbp：被调用者保存</w:t>
       </w:r>
     </w:p>
     <w:p>
@@ -12793,11 +12662,9 @@
         </w:rPr>
         <w:t>%</w:t>
       </w:r>
-      <w:proofErr w:type="spellStart"/>
       <w:r>
         <w:t>rsp</w:t>
       </w:r>
-      <w:proofErr w:type="spellEnd"/>
       <w:r>
         <w:rPr>
           <w:rFonts w:hint="eastAsia"/>
@@ -12918,43 +12785,36 @@
         </w:rPr>
         <w:t>%</w:t>
       </w:r>
-      <w:proofErr w:type="spellStart"/>
+      <w:r>
+        <w:t>rax 寄存器为例</w:t>
+      </w:r>
+      <w:r>
+        <w:rPr>
+          <w:rFonts w:hint="eastAsia"/>
+        </w:rPr>
+        <w:t>，</w:t>
+      </w:r>
+      <w:r>
+        <w:t>如果返回值是64bit的话</w:t>
+      </w:r>
+      <w:r>
+        <w:rPr>
+          <w:rFonts w:hint="eastAsia"/>
+        </w:rPr>
+        <w:t>，</w:t>
+      </w:r>
+      <w:r>
+        <w:t>汇编语言会显示该寄存器的名字为</w:t>
+      </w:r>
+      <w:r>
+        <w:rPr>
+          <w:rFonts w:hint="eastAsia"/>
+        </w:rPr>
+        <w:t xml:space="preserve"> %</w:t>
+      </w:r>
       <w:r>
         <w:t>rax</w:t>
       </w:r>
-      <w:proofErr w:type="spellEnd"/>
-      <w:r>
-        <w:t xml:space="preserve"> 寄存器为例</w:t>
-      </w:r>
-      <w:r>
-        <w:rPr>
-          <w:rFonts w:hint="eastAsia"/>
-        </w:rPr>
-        <w:t>，</w:t>
-      </w:r>
-      <w:r>
-        <w:t>如果返回值是64bit的话</w:t>
-      </w:r>
-      <w:r>
-        <w:rPr>
-          <w:rFonts w:hint="eastAsia"/>
-        </w:rPr>
-        <w:t>，</w:t>
-      </w:r>
-      <w:r>
-        <w:t>汇编语言会显示该寄存器的名字为</w:t>
-      </w:r>
-      <w:r>
-        <w:rPr>
-          <w:rFonts w:hint="eastAsia"/>
-        </w:rPr>
-        <w:t xml:space="preserve"> %</w:t>
-      </w:r>
-      <w:proofErr w:type="spellStart"/>
-      <w:r>
-        <w:t>rax</w:t>
-      </w:r>
-      <w:proofErr w:type="spellEnd"/>
       <w:r>
         <w:rPr>
           <w:rFonts w:hint="eastAsia"/>
@@ -13099,15 +12959,7 @@
         <w:t xml:space="preserve">在程序运行中，上述的函数调用过程的实现是由一个栈顶指针实现的，也就是 </w:t>
       </w:r>
       <w:r>
-        <w:t>%</w:t>
-      </w:r>
-      <w:proofErr w:type="spellStart"/>
-      <w:r>
-        <w:t>rsp</w:t>
-      </w:r>
-      <w:proofErr w:type="spellEnd"/>
-      <w:r>
-        <w:t xml:space="preserve"> </w:t>
+        <w:t xml:space="preserve">%rsp </w:t>
       </w:r>
       <w:r>
         <w:rPr>
@@ -13364,13 +13216,8 @@
       </w:pPr>
       <w:r>
         <w:tab/>
-        <w:t>%</w:t>
-      </w:r>
-      <w:proofErr w:type="spellStart"/>
-      <w:r>
-        <w:t>rax</w:t>
-      </w:r>
-      <w:proofErr w:type="spellEnd"/>
+        <w:t>%rax</w:t>
+      </w:r>
       <w:r>
         <w:rPr>
           <w:rFonts w:hint="eastAsia"/>
@@ -13418,15 +13265,7 @@
         <w:t>(</w:t>
       </w:r>
       <w:r>
-        <w:t>%</w:t>
-      </w:r>
-      <w:proofErr w:type="spellStart"/>
-      <w:r>
-        <w:t>rax</w:t>
-      </w:r>
-      <w:proofErr w:type="spellEnd"/>
-      <w:r>
-        <w:t>)</w:t>
+        <w:t>%rax)</w:t>
       </w:r>
       <w:r>
         <w:rPr>
@@ -13510,7 +13349,6 @@
       <w:r>
         <w:br/>
       </w:r>
-      <w:proofErr w:type="spellStart"/>
       <w:r>
         <w:rPr>
           <w:rFonts w:hint="eastAsia"/>
@@ -13523,7 +13361,6 @@
         </w:rPr>
         <w:t>q</w:t>
       </w:r>
-      <w:proofErr w:type="spellEnd"/>
       <w:r>
         <w:t xml:space="preserve"> </w:t>
       </w:r>
@@ -13558,11 +13395,9 @@
         </w:rPr>
         <w:t>为第一个操作数，并且第一个操作数是源操作数，%</w:t>
       </w:r>
-      <w:proofErr w:type="spellStart"/>
       <w:r>
         <w:t>rdi</w:t>
       </w:r>
-      <w:proofErr w:type="spellEnd"/>
       <w:r>
         <w:rPr>
           <w:rFonts w:hint="eastAsia"/>
@@ -13575,11 +13410,9 @@
         </w:rPr>
         <w:t>汇编代码的意思是将立即数加到寄存器%</w:t>
       </w:r>
-      <w:proofErr w:type="spellStart"/>
       <w:r>
         <w:t>rdi</w:t>
       </w:r>
-      <w:proofErr w:type="spellEnd"/>
       <w:r>
         <w:rPr>
           <w:rFonts w:hint="eastAsia"/>
@@ -13709,22 +13542,15 @@
       <w:r>
         <w:br/>
       </w:r>
-      <w:proofErr w:type="spellStart"/>
       <w:r>
         <w:rPr>
           <w:rFonts w:hint="eastAsia"/>
         </w:rPr>
         <w:t>pushq</w:t>
       </w:r>
-      <w:proofErr w:type="spellEnd"/>
-      <w:r>
-        <w:t xml:space="preserve"> %</w:t>
-      </w:r>
-      <w:proofErr w:type="spellStart"/>
-      <w:r>
-        <w:t>rbp</w:t>
-      </w:r>
-      <w:proofErr w:type="spellEnd"/>
+      <w:r>
+        <w:t xml:space="preserve"> %rbp</w:t>
+      </w:r>
       <w:r>
         <w:tab/>
         <w:t>//</w:t>
@@ -13738,7 +13564,6 @@
       <w:r>
         <w:t>%</w:t>
       </w:r>
-      <w:proofErr w:type="spellStart"/>
       <w:r>
         <w:rPr>
           <w:rFonts w:hint="eastAsia"/>
@@ -13746,9 +13571,41 @@
         <w:t>r</w:t>
       </w:r>
       <w:r>
-        <w:t>bq</w:t>
-      </w:r>
-      <w:proofErr w:type="spellEnd"/>
+        <w:t xml:space="preserve">bq </w:t>
+      </w:r>
+      <w:r>
+        <w:rPr>
+          <w:rFonts w:hint="eastAsia"/>
+        </w:rPr>
+        <w:t>的值压入栈中；即将栈顶指针寄存器的</w:t>
+      </w:r>
+      <w:r>
+        <w:t xml:space="preserve"> %rsp </w:t>
+      </w:r>
+      <w:r>
+        <w:rPr>
+          <w:rFonts w:hint="eastAsia"/>
+        </w:rPr>
+        <w:t xml:space="preserve">的值减少 </w:t>
+      </w:r>
+      <w:r>
+        <w:t>8</w:t>
+      </w:r>
+      <w:r>
+        <w:rPr>
+          <w:rFonts w:hint="eastAsia"/>
+        </w:rPr>
+        <w:t xml:space="preserve">，然后再将 </w:t>
+      </w:r>
+      <w:r>
+        <w:t>%</w:t>
+      </w:r>
+      <w:r>
+        <w:rPr>
+          <w:rFonts w:hint="eastAsia"/>
+        </w:rPr>
+        <w:t>rbp</w:t>
+      </w:r>
       <w:r>
         <w:t xml:space="preserve"> </w:t>
       </w:r>
@@ -13756,96 +13613,44 @@
         <w:rPr>
           <w:rFonts w:hint="eastAsia"/>
         </w:rPr>
-        <w:t>的值压入栈中；即将栈顶指针寄存器的</w:t>
+        <w:t xml:space="preserve">的值赋值给 </w:t>
+      </w:r>
+      <w:r>
+        <w:t>%</w:t>
+      </w:r>
+      <w:r>
+        <w:rPr>
+          <w:rFonts w:hint="eastAsia"/>
+        </w:rPr>
+        <w:t>rsp</w:t>
+      </w:r>
+      <w:r>
+        <w:t xml:space="preserve"> </w:t>
+      </w:r>
+      <w:r>
+        <w:rPr>
+          <w:rFonts w:hint="eastAsia"/>
+        </w:rPr>
+        <w:t>所指的内存单元；</w:t>
+      </w:r>
+      <w:r>
+        <w:br/>
+      </w:r>
+      <w:r>
+        <w:rPr>
+          <w:rFonts w:hint="eastAsia"/>
+        </w:rPr>
+        <w:t>popq</w:t>
       </w:r>
       <w:r>
         <w:t xml:space="preserve"> %</w:t>
       </w:r>
-      <w:proofErr w:type="spellStart"/>
-      <w:r>
-        <w:t>rsp</w:t>
-      </w:r>
-      <w:proofErr w:type="spellEnd"/>
-      <w:r>
-        <w:t xml:space="preserve"> </w:t>
-      </w:r>
-      <w:r>
-        <w:rPr>
-          <w:rFonts w:hint="eastAsia"/>
-        </w:rPr>
-        <w:t xml:space="preserve">的值减少 </w:t>
-      </w:r>
-      <w:r>
-        <w:t>8</w:t>
-      </w:r>
-      <w:r>
-        <w:rPr>
-          <w:rFonts w:hint="eastAsia"/>
-        </w:rPr>
-        <w:t xml:space="preserve">，然后再将 </w:t>
-      </w:r>
-      <w:r>
-        <w:t>%</w:t>
-      </w:r>
-      <w:proofErr w:type="spellStart"/>
-      <w:r>
-        <w:rPr>
-          <w:rFonts w:hint="eastAsia"/>
-        </w:rPr>
-        <w:t>rbp</w:t>
-      </w:r>
-      <w:proofErr w:type="spellEnd"/>
-      <w:r>
-        <w:t xml:space="preserve"> </w:t>
-      </w:r>
-      <w:r>
-        <w:rPr>
-          <w:rFonts w:hint="eastAsia"/>
-        </w:rPr>
-        <w:t xml:space="preserve">的值赋值给 </w:t>
-      </w:r>
-      <w:r>
-        <w:t>%</w:t>
-      </w:r>
-      <w:proofErr w:type="spellStart"/>
-      <w:r>
-        <w:rPr>
-          <w:rFonts w:hint="eastAsia"/>
-        </w:rPr>
-        <w:t>rsp</w:t>
-      </w:r>
-      <w:proofErr w:type="spellEnd"/>
-      <w:r>
-        <w:t xml:space="preserve"> </w:t>
-      </w:r>
-      <w:r>
-        <w:rPr>
-          <w:rFonts w:hint="eastAsia"/>
-        </w:rPr>
-        <w:t>所指的内存单元；</w:t>
-      </w:r>
-      <w:r>
-        <w:br/>
-      </w:r>
-      <w:proofErr w:type="spellStart"/>
-      <w:r>
-        <w:rPr>
-          <w:rFonts w:hint="eastAsia"/>
-        </w:rPr>
-        <w:t>popq</w:t>
-      </w:r>
-      <w:proofErr w:type="spellEnd"/>
-      <w:r>
-        <w:t xml:space="preserve"> %</w:t>
-      </w:r>
-      <w:proofErr w:type="spellStart"/>
       <w:r>
         <w:rPr>
           <w:rFonts w:hint="eastAsia"/>
         </w:rPr>
         <w:t>rsi</w:t>
       </w:r>
-      <w:proofErr w:type="spellEnd"/>
       <w:r>
         <w:tab/>
       </w:r>
@@ -13874,13 +13679,8 @@
         <w:t xml:space="preserve">个字节的值弹出，并且赋值给寄存器 </w:t>
       </w:r>
       <w:r>
-        <w:t>%</w:t>
-      </w:r>
-      <w:proofErr w:type="spellStart"/>
-      <w:r>
-        <w:t>rsi</w:t>
-      </w:r>
-      <w:proofErr w:type="spellEnd"/>
+        <w:t>%rsi</w:t>
+      </w:r>
     </w:p>
     <w:p>
       <w:pPr>
@@ -13890,9 +13690,6 @@
           <w:numId w:val="13"/>
         </w:numPr>
         <w:ind w:firstLineChars="0"/>
-        <w:rPr>
-          <w:rFonts w:hint="eastAsia"/>
-        </w:rPr>
       </w:pPr>
       <w:r>
         <w:rPr>
@@ -13952,24 +13749,784 @@
       </w:r>
     </w:p>
     <w:p>
-      <w:r>
+      <w:pPr>
+        <w:pStyle w:val="BodyTextIndent2"/>
+        <w:spacing w:before="240" w:after="240"/>
+        <w:ind w:firstLineChars="0" w:firstLine="0"/>
+        <w:rPr>
+          <w:lang w:val="pl-PL"/>
+        </w:rPr>
+      </w:pPr>
+      <w:r>
+        <w:rPr>
+          <w:lang w:val="pl-PL"/>
+        </w:rPr>
         <w:t xml:space="preserve">3.3.2.1 </w:t>
       </w:r>
       <w:r>
         <w:rPr>
           <w:rFonts w:hint="eastAsia"/>
-        </w:rPr>
-        <w:t>生成汇编语言</w:t>
-      </w:r>
-    </w:p>
-    <w:p>
-      <w:pPr>
-        <w:pStyle w:val="BodyTextIndent2"/>
-        <w:ind w:firstLineChars="0" w:firstLine="360"/>
-        <w:rPr>
-          <w:rFonts w:hint="eastAsia"/>
-        </w:rPr>
-      </w:pPr>
+          <w:lang w:val="pl-PL"/>
+        </w:rPr>
+        <w:t>初识汇编文件生成</w:t>
+      </w:r>
+    </w:p>
+    <w:p>
+      <w:pPr>
+        <w:pStyle w:val="BodyTextIndent2"/>
+        <w:ind w:firstLineChars="0" w:firstLine="0"/>
+        <w:rPr>
+          <w:lang w:val="pl-PL"/>
+        </w:rPr>
+      </w:pPr>
+      <w:r>
+        <w:rPr>
+          <w:rFonts w:hint="eastAsia"/>
+        </w:rPr>
+        <w:t>1）编写</w:t>
+      </w:r>
+      <w:r>
+        <w:rPr>
+          <w:rFonts w:hint="eastAsia"/>
+        </w:rPr>
+        <w:t>如下的</w:t>
+      </w:r>
+      <w:r>
+        <w:rPr>
+          <w:lang w:val="pl-PL"/>
+        </w:rPr>
+        <w:t xml:space="preserve"> </w:t>
+      </w:r>
+      <w:r>
+        <w:rPr>
+          <w:rFonts w:hint="eastAsia"/>
+          <w:lang w:val="pl-PL"/>
+        </w:rPr>
+        <w:t>hello</w:t>
+      </w:r>
+      <w:r>
+        <w:rPr>
+          <w:lang w:val="pl-PL"/>
+        </w:rPr>
+        <w:t>.c</w:t>
+      </w:r>
+      <w:r>
+        <w:rPr>
+          <w:lang w:val="pl-PL"/>
+        </w:rPr>
+        <w:t xml:space="preserve"> </w:t>
+      </w:r>
+      <w:r>
+        <w:rPr>
+          <w:rFonts w:hint="eastAsia"/>
+          <w:lang w:val="pl-PL"/>
+        </w:rPr>
+        <w:t>文件</w:t>
+      </w:r>
+    </w:p>
+    <w:bookmarkStart w:id="52" w:name="_MON_1713355697"/>
+    <w:bookmarkEnd w:id="52"/>
+    <w:p>
+      <w:pPr>
+        <w:pStyle w:val="BodyTextIndent2"/>
+        <w:rPr>
+          <w:lang w:val="pl-PL"/>
+        </w:rPr>
+      </w:pPr>
+      <w:r>
+        <w:rPr>
+          <w:lang w:val="pl-PL"/>
+        </w:rPr>
+        <w:object w:dxaOrig="9360" w:dyaOrig="2249" w14:anchorId="7E820F0D">
+          <v:shape id="_x0000_i1032" type="#_x0000_t75" style="width:468pt;height:112.2pt" o:ole="">
+            <v:imagedata r:id="rId26" o:title=""/>
+          </v:shape>
+          <o:OLEObject Type="Embed" ProgID="Word.OpenDocumentText.12" ShapeID="_x0000_i1032" DrawAspect="Content" ObjectID="_1713361305" r:id="rId27"/>
+        </w:object>
+      </w:r>
+    </w:p>
+    <w:p>
+      <w:pPr>
+        <w:pStyle w:val="BodyTextIndent2"/>
+        <w:spacing w:before="240" w:after="240"/>
+        <w:ind w:firstLineChars="0" w:firstLine="0"/>
+        <w:rPr>
+          <w:lang w:val="pl-PL"/>
+        </w:rPr>
+      </w:pPr>
+      <w:r>
+        <w:rPr>
+          <w:rFonts w:hint="eastAsia"/>
+          <w:lang w:val="pl-PL"/>
+        </w:rPr>
+        <w:t>2）</w:t>
+      </w:r>
+      <w:r>
+        <w:rPr>
+          <w:rFonts w:hint="eastAsia"/>
+          <w:lang w:val="pl-PL"/>
+        </w:rPr>
+        <w:t>使用汇编生成命令</w:t>
+      </w:r>
+    </w:p>
+    <w:bookmarkStart w:id="53" w:name="_MON_1713357930"/>
+    <w:bookmarkEnd w:id="53"/>
+    <w:p>
+      <w:pPr>
+        <w:pStyle w:val="BodyTextIndent2"/>
+        <w:ind w:firstLineChars="0" w:firstLine="0"/>
+        <w:rPr>
+          <w:lang w:val="pl-PL"/>
+        </w:rPr>
+      </w:pPr>
+      <w:r>
+        <w:rPr>
+          <w:lang w:val="pl-PL"/>
+        </w:rPr>
+        <w:object w:dxaOrig="9360" w:dyaOrig="900" w14:anchorId="1F860E43">
+          <v:shape id="_x0000_i1049" type="#_x0000_t75" style="width:468pt;height:45pt" o:ole="">
+            <v:imagedata r:id="rId28" o:title=""/>
+          </v:shape>
+          <o:OLEObject Type="Embed" ProgID="Word.OpenDocumentText.12" ShapeID="_x0000_i1049" DrawAspect="Content" ObjectID="_1713361306" r:id="rId29"/>
+        </w:object>
+      </w:r>
+    </w:p>
+    <w:p>
+      <w:pPr>
+        <w:pStyle w:val="BodyTextIndent2"/>
+        <w:spacing w:before="240" w:after="240"/>
+        <w:ind w:firstLineChars="0" w:firstLine="0"/>
+        <w:rPr>
+          <w:lang w:val="pl-PL"/>
+        </w:rPr>
+      </w:pPr>
+      <w:r>
+        <w:rPr>
+          <w:lang w:val="pl-PL"/>
+        </w:rPr>
+        <w:t>3</w:t>
+      </w:r>
+      <w:r>
+        <w:rPr>
+          <w:rFonts w:hint="eastAsia"/>
+          <w:lang w:val="pl-PL"/>
+        </w:rPr>
+        <w:t>）查看生成的汇编文件</w:t>
+      </w:r>
+    </w:p>
+    <w:bookmarkStart w:id="54" w:name="_MON_1713359856"/>
+    <w:bookmarkEnd w:id="54"/>
+    <w:p>
+      <w:pPr>
+        <w:pStyle w:val="BodyTextIndent2"/>
+        <w:ind w:firstLineChars="0" w:firstLine="0"/>
+        <w:rPr>
+          <w:lang w:val="pl-PL"/>
+        </w:rPr>
+      </w:pPr>
+      <w:r>
+        <w:rPr>
+          <w:lang w:val="pl-PL"/>
+        </w:rPr>
+        <w:object w:dxaOrig="9360" w:dyaOrig="4527" w14:anchorId="56DB8CD4">
+          <v:shape id="_x0000_i1068" type="#_x0000_t75" style="width:468pt;height:226.2pt" o:ole="">
+            <v:imagedata r:id="rId30" o:title=""/>
+          </v:shape>
+          <o:OLEObject Type="Embed" ProgID="Word.OpenDocumentText.12" ShapeID="_x0000_i1068" DrawAspect="Content" ObjectID="_1713361307" r:id="rId31"/>
+        </w:object>
+      </w:r>
+    </w:p>
+    <w:p>
+      <w:pPr>
+        <w:pStyle w:val="BodyTextIndent2"/>
+        <w:spacing w:before="240" w:after="240"/>
+        <w:ind w:firstLineChars="0" w:firstLine="0"/>
+        <w:rPr>
+          <w:lang w:val="pl-PL"/>
+        </w:rPr>
+      </w:pPr>
+      <w:r>
+        <w:rPr>
+          <w:lang w:val="pl-PL"/>
+        </w:rPr>
+        <w:t>4</w:t>
+      </w:r>
+      <w:r>
+        <w:rPr>
+          <w:rFonts w:hint="eastAsia"/>
+          <w:lang w:val="pl-PL"/>
+        </w:rPr>
+        <w:t>）分析</w:t>
+      </w:r>
+      <w:r>
+        <w:rPr>
+          <w:rFonts w:hint="eastAsia"/>
+          <w:lang w:val="pl-PL"/>
+        </w:rPr>
+        <w:t>步骤</w:t>
+      </w:r>
+      <w:r>
+        <w:rPr>
+          <w:lang w:val="pl-PL"/>
+        </w:rPr>
+        <w:t xml:space="preserve"> 3 </w:t>
+      </w:r>
+      <w:r>
+        <w:rPr>
+          <w:rFonts w:hint="eastAsia"/>
+          <w:lang w:val="pl-PL"/>
+        </w:rPr>
+        <w:t>的汇编代码</w:t>
+      </w:r>
+    </w:p>
+    <w:p>
+      <w:pPr>
+        <w:pStyle w:val="BodyTextIndent2"/>
+        <w:ind w:firstLineChars="0" w:firstLine="0"/>
+        <w:rPr>
+          <w:lang w:val="pl-PL"/>
+        </w:rPr>
+      </w:pPr>
+      <w:r>
+        <w:rPr>
+          <w:rFonts w:hint="eastAsia"/>
+          <w:lang w:val="pl-PL"/>
+        </w:rPr>
+        <w:t>①：</w:t>
+      </w:r>
+      <w:r>
+        <w:rPr>
+          <w:rFonts w:hint="eastAsia"/>
+          <w:lang w:val="pl-PL"/>
+        </w:rPr>
+        <w:t>%rbp</w:t>
+      </w:r>
+      <w:r>
+        <w:rPr>
+          <w:lang w:val="pl-PL"/>
+        </w:rPr>
+        <w:t xml:space="preserve"> </w:t>
+      </w:r>
+      <w:r>
+        <w:rPr>
+          <w:rFonts w:hint="eastAsia"/>
+          <w:lang w:val="pl-PL"/>
+        </w:rPr>
+        <w:t>寄存器值入栈</w:t>
+      </w:r>
+    </w:p>
+    <w:p>
+      <w:pPr>
+        <w:pStyle w:val="BodyTextIndent2"/>
+        <w:ind w:firstLineChars="0" w:firstLine="0"/>
+        <w:rPr>
+          <w:lang w:val="pl-PL"/>
+        </w:rPr>
+      </w:pPr>
+      <w:r>
+        <w:rPr>
+          <w:rFonts w:hint="eastAsia"/>
+          <w:lang w:val="pl-PL"/>
+        </w:rPr>
+        <w:t>②：</w:t>
+      </w:r>
+      <w:r>
+        <w:rPr>
+          <w:rFonts w:hint="eastAsia"/>
+          <w:lang w:val="pl-PL"/>
+        </w:rPr>
+        <w:t>%rsp寄存器值赋值给%rbp</w:t>
+      </w:r>
+    </w:p>
+    <w:p>
+      <w:pPr>
+        <w:pStyle w:val="BodyTextIndent2"/>
+        <w:ind w:firstLineChars="0" w:firstLine="0"/>
+        <w:rPr>
+          <w:lang w:val="pl-PL"/>
+        </w:rPr>
+      </w:pPr>
+      <w:r>
+        <w:rPr>
+          <w:rFonts w:hint="eastAsia"/>
+          <w:lang w:val="pl-PL"/>
+        </w:rPr>
+        <w:t>③：main</w:t>
+      </w:r>
+      <w:r>
+        <w:rPr>
+          <w:lang w:val="pl-PL"/>
+        </w:rPr>
+        <w:t xml:space="preserve"> </w:t>
+      </w:r>
+      <w:r>
+        <w:rPr>
+          <w:rFonts w:hint="eastAsia"/>
+          <w:lang w:val="pl-PL"/>
+        </w:rPr>
+        <w:t>函数的第二个参数入栈；</w:t>
+      </w:r>
+    </w:p>
+    <w:p>
+      <w:pPr>
+        <w:pStyle w:val="BodyTextIndent2"/>
+        <w:ind w:firstLineChars="0" w:firstLine="0"/>
+        <w:rPr>
+          <w:lang w:val="pl-PL"/>
+        </w:rPr>
+      </w:pPr>
+      <w:r>
+        <w:rPr>
+          <w:rFonts w:hint="eastAsia"/>
+          <w:lang w:val="pl-PL"/>
+        </w:rPr>
+        <w:t>④：</w:t>
+      </w:r>
+      <w:r>
+        <w:rPr>
+          <w:rFonts w:hint="eastAsia"/>
+          <w:lang w:val="pl-PL"/>
+        </w:rPr>
+        <w:t>main</w:t>
+      </w:r>
+      <w:r>
+        <w:rPr>
+          <w:lang w:val="pl-PL"/>
+        </w:rPr>
+        <w:t xml:space="preserve"> </w:t>
+      </w:r>
+      <w:r>
+        <w:rPr>
+          <w:rFonts w:hint="eastAsia"/>
+          <w:lang w:val="pl-PL"/>
+        </w:rPr>
+        <w:t>函数的第</w:t>
+      </w:r>
+      <w:r>
+        <w:rPr>
+          <w:rFonts w:hint="eastAsia"/>
+          <w:lang w:val="pl-PL"/>
+        </w:rPr>
+        <w:t>一</w:t>
+      </w:r>
+      <w:r>
+        <w:rPr>
+          <w:rFonts w:hint="eastAsia"/>
+          <w:lang w:val="pl-PL"/>
+        </w:rPr>
+        <w:t>个参数入栈；</w:t>
+      </w:r>
+    </w:p>
+    <w:p>
+      <w:pPr>
+        <w:pStyle w:val="BodyTextIndent2"/>
+        <w:ind w:firstLineChars="0" w:firstLine="0"/>
+        <w:rPr>
+          <w:lang w:val="pl-PL"/>
+        </w:rPr>
+      </w:pPr>
+      <w:r>
+        <w:rPr>
+          <w:rFonts w:hint="eastAsia"/>
+          <w:lang w:val="pl-PL"/>
+        </w:rPr>
+        <w:t>⑤：调用printf函数</w:t>
+      </w:r>
+    </w:p>
+    <w:p>
+      <w:pPr>
+        <w:pStyle w:val="BodyTextIndent2"/>
+        <w:ind w:firstLineChars="0" w:firstLine="0"/>
+        <w:rPr>
+          <w:lang w:val="pl-PL"/>
+        </w:rPr>
+      </w:pPr>
+      <w:r>
+        <w:rPr>
+          <w:rFonts w:hint="eastAsia"/>
+          <w:lang w:val="pl-PL"/>
+        </w:rPr>
+        <w:t>⑥：</w:t>
+      </w:r>
+      <w:r>
+        <w:rPr>
+          <w:rFonts w:hint="eastAsia"/>
+          <w:lang w:val="pl-PL"/>
+        </w:rPr>
+        <w:t>将返回值保存到%</w:t>
+      </w:r>
+      <w:r>
+        <w:rPr>
+          <w:lang w:val="pl-PL"/>
+        </w:rPr>
+        <w:t>eax</w:t>
+      </w:r>
+      <w:r>
+        <w:rPr>
+          <w:rFonts w:hint="eastAsia"/>
+          <w:lang w:val="pl-PL"/>
+        </w:rPr>
+        <w:t>寄存器中</w:t>
+      </w:r>
+      <w:r>
+        <w:rPr>
+          <w:rFonts w:hint="eastAsia"/>
+          <w:lang w:val="pl-PL"/>
+        </w:rPr>
+        <w:t>；</w:t>
+      </w:r>
+    </w:p>
+    <w:p>
+      <w:pPr>
+        <w:pStyle w:val="BodyTextIndent2"/>
+        <w:ind w:firstLineChars="0" w:firstLine="0"/>
+        <w:rPr>
+          <w:lang w:val="pl-PL"/>
+        </w:rPr>
+      </w:pPr>
+      <w:r>
+        <w:rPr>
+          <w:rFonts w:hint="eastAsia"/>
+          <w:lang w:val="pl-PL"/>
+        </w:rPr>
+        <w:t>⑦：</w:t>
+      </w:r>
+      <w:r>
+        <w:rPr>
+          <w:rFonts w:hint="eastAsia"/>
+          <w:lang w:val="pl-PL"/>
+        </w:rPr>
+        <w:t>栈顶元素出栈赋值给%</w:t>
+      </w:r>
+      <w:r>
+        <w:rPr>
+          <w:lang w:val="pl-PL"/>
+        </w:rPr>
+        <w:t>rbp</w:t>
+      </w:r>
+      <w:r>
+        <w:rPr>
+          <w:rFonts w:hint="eastAsia"/>
+          <w:lang w:val="pl-PL"/>
+        </w:rPr>
+        <w:t>；</w:t>
+      </w:r>
+      <w:r>
+        <w:rPr>
+          <w:rFonts w:hint="eastAsia"/>
+          <w:lang w:val="pl-PL"/>
+        </w:rPr>
+        <w:t>和①对应</w:t>
+      </w:r>
+    </w:p>
+    <w:p>
+      <w:pPr>
+        <w:pStyle w:val="BodyTextIndent2"/>
+        <w:ind w:firstLineChars="0" w:firstLine="0"/>
+        <w:rPr>
+          <w:lang w:val="pl-PL"/>
+        </w:rPr>
+      </w:pPr>
+      <w:r>
+        <w:rPr>
+          <w:lang w:val="pl-PL"/>
+        </w:rPr>
+        <w:lastRenderedPageBreak/>
+        <w:t>5</w:t>
+      </w:r>
+      <w:r>
+        <w:rPr>
+          <w:rFonts w:hint="eastAsia"/>
+          <w:lang w:val="pl-PL"/>
+        </w:rPr>
+        <w:t>）关于调用者保存和被调用者保存</w:t>
+      </w:r>
+    </w:p>
+    <w:p>
+      <w:pPr>
+        <w:pStyle w:val="BodyTextIndent2"/>
+        <w:ind w:firstLineChars="0" w:firstLine="0"/>
+        <w:rPr>
+          <w:lang w:val="pl-PL"/>
+        </w:rPr>
+      </w:pPr>
+      <w:r>
+        <w:rPr>
+          <w:lang w:val="pl-PL"/>
+        </w:rPr>
+        <w:tab/>
+      </w:r>
+      <w:r>
+        <w:rPr>
+          <w:rFonts w:hint="eastAsia"/>
+          <w:lang w:val="pl-PL"/>
+        </w:rPr>
+        <w:t>CPU的寄存器一般只有1</w:t>
+      </w:r>
+      <w:r>
+        <w:rPr>
+          <w:lang w:val="pl-PL"/>
+        </w:rPr>
+        <w:t>6</w:t>
+      </w:r>
+      <w:r>
+        <w:rPr>
+          <w:rFonts w:hint="eastAsia"/>
+          <w:lang w:val="pl-PL"/>
+        </w:rPr>
+        <w:t xml:space="preserve">个，除了几个特别用处外，比如 </w:t>
+      </w:r>
+      <w:r>
+        <w:rPr>
+          <w:lang w:val="pl-PL"/>
+        </w:rPr>
+        <w:t xml:space="preserve">%rsp </w:t>
+      </w:r>
+      <w:r>
+        <w:rPr>
+          <w:rFonts w:hint="eastAsia"/>
+          <w:lang w:val="pl-PL"/>
+        </w:rPr>
+        <w:t>保存栈指针、</w:t>
+      </w:r>
+      <w:r>
+        <w:rPr>
+          <w:rFonts w:hint="eastAsia"/>
+          <w:lang w:val="pl-PL"/>
+        </w:rPr>
+        <w:t>%rax</w:t>
+      </w:r>
+      <w:r>
+        <w:rPr>
+          <w:lang w:val="pl-PL"/>
+        </w:rPr>
+        <w:t xml:space="preserve"> </w:t>
+      </w:r>
+      <w:r>
+        <w:rPr>
+          <w:rFonts w:hint="eastAsia"/>
+          <w:lang w:val="pl-PL"/>
+        </w:rPr>
+        <w:t>保存返回值、%rdi、%rsi、%rdx、%rcx、%r</w:t>
+      </w:r>
+      <w:r>
+        <w:rPr>
+          <w:lang w:val="pl-PL"/>
+        </w:rPr>
+        <w:t>8</w:t>
+      </w:r>
+      <w:r>
+        <w:rPr>
+          <w:rFonts w:hint="eastAsia"/>
+          <w:lang w:val="pl-PL"/>
+        </w:rPr>
+        <w:t>、%r9</w:t>
+      </w:r>
+      <w:r>
+        <w:rPr>
+          <w:lang w:val="pl-PL"/>
+        </w:rPr>
+        <w:t xml:space="preserve"> </w:t>
+      </w:r>
+      <w:r>
+        <w:rPr>
+          <w:rFonts w:hint="eastAsia"/>
+          <w:lang w:val="pl-PL"/>
+        </w:rPr>
+        <w:t>用来保存函数参数外，其他八个寄存器可以保存任何值。但是当函数调用时，父函数和子函数都可以使用这些寄存器，这样就就会导致后面的赋值覆盖掉前面的赋值，导致数据丢失的问题出现。而解决方案就是在子函数在调用之前将这些寄存器的值保存在栈中，待子函数使用完成后，再将栈中保存的值返还给寄存器。根据谁保存这些寄存器，可以将共同使用的寄存器分为“调用者保存”和“被调用者保存”。</w:t>
+      </w:r>
+    </w:p>
+    <w:p>
+      <w:pPr>
+        <w:pStyle w:val="BodyTextIndent2"/>
+        <w:ind w:firstLineChars="0" w:firstLine="0"/>
+        <w:rPr>
+          <w:lang w:val="pl-PL"/>
+        </w:rPr>
+      </w:pPr>
+      <w:r>
+        <w:rPr>
+          <w:lang w:val="pl-PL"/>
+        </w:rPr>
+        <w:tab/>
+      </w:r>
+      <w:r>
+        <w:rPr>
+          <w:rFonts w:hint="eastAsia"/>
+          <w:lang w:val="pl-PL"/>
+        </w:rPr>
+        <w:t>“调用者保存”：即在调用子函数之前将父函数使用过的寄存器值压栈；“被调用者保存”：即在子函数内，对即将使用的寄存器压栈。</w:t>
+      </w:r>
+    </w:p>
+    <w:p>
+      <w:pPr>
+        <w:pStyle w:val="BodyTextIndent2"/>
+        <w:ind w:firstLineChars="0" w:firstLine="0"/>
+        <w:rPr>
+          <w:rFonts w:hint="eastAsia"/>
+          <w:lang w:val="pl-PL"/>
+        </w:rPr>
+      </w:pPr>
+      <w:r>
+        <w:rPr>
+          <w:lang w:val="pl-PL"/>
+        </w:rPr>
+        <w:tab/>
+      </w:r>
+      <w:r>
+        <w:rPr>
+          <w:rFonts w:hint="eastAsia"/>
+          <w:lang w:val="pl-PL"/>
+        </w:rPr>
+        <w:t>其中“调用者保存寄存器”有</w:t>
+      </w:r>
+      <w:r>
+        <w:rPr>
+          <w:lang w:val="pl-PL"/>
+        </w:rPr>
+        <w:t xml:space="preserve"> %r10</w:t>
+      </w:r>
+      <w:r>
+        <w:rPr>
+          <w:rFonts w:hint="eastAsia"/>
+          <w:lang w:val="pl-PL"/>
+        </w:rPr>
+        <w:t>，%r</w:t>
+      </w:r>
+      <w:r>
+        <w:rPr>
+          <w:lang w:val="pl-PL"/>
+        </w:rPr>
+        <w:t>11</w:t>
+      </w:r>
+      <w:r>
+        <w:rPr>
+          <w:rFonts w:hint="eastAsia"/>
+          <w:lang w:val="pl-PL"/>
+        </w:rPr>
+        <w:t xml:space="preserve">；“被调用者保存寄存器”有 </w:t>
+      </w:r>
+      <w:r>
+        <w:rPr>
+          <w:lang w:val="pl-PL"/>
+        </w:rPr>
+        <w:t>%rbq</w:t>
+      </w:r>
+      <w:r>
+        <w:rPr>
+          <w:rFonts w:hint="eastAsia"/>
+          <w:lang w:val="pl-PL"/>
+        </w:rPr>
+        <w:t>、</w:t>
+      </w:r>
+      <w:r>
+        <w:rPr>
+          <w:rFonts w:hint="eastAsia"/>
+          <w:lang w:val="pl-PL"/>
+        </w:rPr>
+        <w:t>%</w:t>
+      </w:r>
+      <w:r>
+        <w:rPr>
+          <w:lang w:val="pl-PL"/>
+        </w:rPr>
+        <w:t>rbp</w:t>
+      </w:r>
+      <w:r>
+        <w:rPr>
+          <w:rFonts w:hint="eastAsia"/>
+          <w:lang w:val="pl-PL"/>
+        </w:rPr>
+        <w:t>、%</w:t>
+      </w:r>
+      <w:r>
+        <w:rPr>
+          <w:lang w:val="pl-PL"/>
+        </w:rPr>
+        <w:t>12</w:t>
+      </w:r>
+      <w:r>
+        <w:rPr>
+          <w:rFonts w:hint="eastAsia"/>
+          <w:lang w:val="pl-PL"/>
+        </w:rPr>
+        <w:t>-</w:t>
+      </w:r>
+      <w:r>
+        <w:rPr>
+          <w:lang w:val="pl-PL"/>
+        </w:rPr>
+        <w:t>15</w:t>
+      </w:r>
+      <w:r>
+        <w:rPr>
+          <w:rFonts w:hint="eastAsia"/>
+          <w:lang w:val="pl-PL"/>
+        </w:rPr>
+        <w:t>；</w:t>
+      </w:r>
+    </w:p>
+    <w:p>
+      <w:pPr>
+        <w:pStyle w:val="BodyTextIndent2"/>
+        <w:ind w:firstLineChars="0" w:firstLine="0"/>
+        <w:rPr>
+          <w:rFonts w:hint="eastAsia"/>
+          <w:lang w:val="pl-PL"/>
+        </w:rPr>
+      </w:pPr>
+      <w:r>
+        <w:rPr>
+          <w:lang w:val="pl-PL"/>
+        </w:rPr>
+        <w:t>3</w:t>
+      </w:r>
+      <w:r>
+        <w:rPr>
+          <w:rFonts w:hint="eastAsia"/>
+          <w:lang w:val="pl-PL"/>
+        </w:rPr>
+        <w:t>.</w:t>
+      </w:r>
+      <w:r>
+        <w:rPr>
+          <w:lang w:val="pl-PL"/>
+        </w:rPr>
+        <w:t>3</w:t>
+      </w:r>
+      <w:r>
+        <w:rPr>
+          <w:rFonts w:hint="eastAsia"/>
+          <w:lang w:val="pl-PL"/>
+        </w:rPr>
+        <w:t>.</w:t>
+      </w:r>
+      <w:r>
+        <w:rPr>
+          <w:lang w:val="pl-PL"/>
+        </w:rPr>
+        <w:t>2</w:t>
+      </w:r>
+      <w:r>
+        <w:rPr>
+          <w:rFonts w:hint="eastAsia"/>
+          <w:lang w:val="pl-PL"/>
+        </w:rPr>
+        <w:t>.</w:t>
+      </w:r>
+      <w:r>
+        <w:rPr>
+          <w:lang w:val="pl-PL"/>
+        </w:rPr>
+        <w:t xml:space="preserve">2 </w:t>
+      </w:r>
+      <w:r>
+        <w:rPr>
+          <w:rFonts w:hint="eastAsia"/>
+          <w:lang w:val="pl-PL"/>
+        </w:rPr>
+        <w:t>进阶汇编语言分析</w:t>
+      </w:r>
     </w:p>
     <w:p>
       <w:pPr>
@@ -13980,22 +14537,21 @@
         </w:numPr>
         <w:spacing w:before="480" w:after="240"/>
       </w:pPr>
-      <w:bookmarkStart w:id="52" w:name="_Toc101788940"/>
-      <w:r>
-        <w:rPr>
-          <w:rFonts w:hint="eastAsia"/>
-        </w:rPr>
-        <w:lastRenderedPageBreak/>
+      <w:bookmarkStart w:id="55" w:name="_Toc101788940"/>
+      <w:r>
+        <w:rPr>
+          <w:rFonts w:hint="eastAsia"/>
+        </w:rPr>
         <w:t>调试的知识准备</w:t>
       </w:r>
-      <w:bookmarkEnd w:id="52"/>
+      <w:bookmarkEnd w:id="55"/>
     </w:p>
     <w:p>
       <w:pPr>
         <w:pStyle w:val="Heading3"/>
         <w:spacing w:before="72" w:after="72"/>
       </w:pPr>
-      <w:bookmarkStart w:id="53" w:name="_Toc101788941"/>
+      <w:bookmarkStart w:id="56" w:name="_Toc101788941"/>
       <w:r>
         <w:t>4</w:t>
       </w:r>
@@ -14020,14 +14576,14 @@
         </w:rPr>
         <w:t>介绍</w:t>
       </w:r>
-      <w:bookmarkEnd w:id="53"/>
+      <w:bookmarkEnd w:id="56"/>
     </w:p>
     <w:p>
       <w:pPr>
         <w:pStyle w:val="Heading3"/>
         <w:spacing w:before="72" w:after="72"/>
       </w:pPr>
-      <w:bookmarkStart w:id="54" w:name="_Toc101788942"/>
+      <w:bookmarkStart w:id="57" w:name="_Toc101788942"/>
       <w:r>
         <w:t>4</w:t>
       </w:r>
@@ -14046,14 +14602,14 @@
         </w:rPr>
         <w:t>调试工具介绍</w:t>
       </w:r>
-      <w:bookmarkEnd w:id="54"/>
+      <w:bookmarkEnd w:id="57"/>
     </w:p>
     <w:p>
       <w:pPr>
         <w:pStyle w:val="Heading3"/>
         <w:spacing w:before="72" w:after="72"/>
       </w:pPr>
-      <w:bookmarkStart w:id="55" w:name="_Toc101788943"/>
+      <w:bookmarkStart w:id="58" w:name="_Toc101788943"/>
       <w:r>
         <w:t>4</w:t>
       </w:r>
@@ -14078,14 +14634,14 @@
         </w:rPr>
         <w:t>基础命令</w:t>
       </w:r>
-      <w:bookmarkEnd w:id="55"/>
+      <w:bookmarkEnd w:id="58"/>
     </w:p>
     <w:p>
       <w:pPr>
         <w:pStyle w:val="Heading3"/>
         <w:spacing w:before="72" w:after="72"/>
       </w:pPr>
-      <w:bookmarkStart w:id="56" w:name="_Toc101788944"/>
+      <w:bookmarkStart w:id="59" w:name="_Toc101788944"/>
       <w:r>
         <w:t>4</w:t>
       </w:r>
@@ -14110,7 +14666,7 @@
         </w:rPr>
         <w:t>调试步骤</w:t>
       </w:r>
-      <w:bookmarkEnd w:id="56"/>
+      <w:bookmarkEnd w:id="59"/>
     </w:p>
     <w:p/>
     <w:p>
@@ -14122,7 +14678,7 @@
         </w:numPr>
         <w:spacing w:before="480" w:after="240"/>
       </w:pPr>
-      <w:bookmarkStart w:id="57" w:name="_Toc101788945"/>
+      <w:bookmarkStart w:id="60" w:name="_Toc101788945"/>
       <w:r>
         <w:rPr>
           <w:rFonts w:hint="eastAsia"/>
@@ -14130,14 +14686,14 @@
         <w:lastRenderedPageBreak/>
         <w:t>简单的程序调试实践</w:t>
       </w:r>
-      <w:bookmarkEnd w:id="57"/>
+      <w:bookmarkEnd w:id="60"/>
     </w:p>
     <w:p>
       <w:pPr>
         <w:pStyle w:val="Heading3"/>
         <w:spacing w:before="72" w:after="72"/>
       </w:pPr>
-      <w:bookmarkStart w:id="58" w:name="_Toc101788946"/>
+      <w:bookmarkStart w:id="61" w:name="_Toc101788946"/>
       <w:r>
         <w:t>5</w:t>
       </w:r>
@@ -14168,14 +14724,14 @@
         </w:rPr>
         <w:t>程序调试实践</w:t>
       </w:r>
-      <w:bookmarkEnd w:id="58"/>
+      <w:bookmarkEnd w:id="61"/>
     </w:p>
     <w:p>
       <w:pPr>
         <w:pStyle w:val="Heading3"/>
         <w:spacing w:before="72" w:after="72"/>
       </w:pPr>
-      <w:bookmarkStart w:id="59" w:name="_Toc101788947"/>
+      <w:bookmarkStart w:id="62" w:name="_Toc101788947"/>
       <w:r>
         <w:t>5</w:t>
       </w:r>
@@ -14194,14 +14750,14 @@
         </w:rPr>
         <w:t>带有函数的程序调试实践</w:t>
       </w:r>
-      <w:bookmarkEnd w:id="59"/>
+      <w:bookmarkEnd w:id="62"/>
     </w:p>
     <w:p>
       <w:pPr>
         <w:pStyle w:val="Heading3"/>
         <w:spacing w:before="72" w:after="72"/>
       </w:pPr>
-      <w:bookmarkStart w:id="60" w:name="_Toc101788948"/>
+      <w:bookmarkStart w:id="63" w:name="_Toc101788948"/>
       <w:r>
         <w:t>5</w:t>
       </w:r>
@@ -14220,14 +14776,14 @@
         </w:rPr>
         <w:t>加载静态库的程序调试实践</w:t>
       </w:r>
-      <w:bookmarkEnd w:id="60"/>
+      <w:bookmarkEnd w:id="63"/>
     </w:p>
     <w:p>
       <w:pPr>
         <w:pStyle w:val="Heading3"/>
         <w:spacing w:before="72" w:after="72"/>
       </w:pPr>
-      <w:bookmarkStart w:id="61" w:name="_Toc101788949"/>
+      <w:bookmarkStart w:id="64" w:name="_Toc101788949"/>
       <w:r>
         <w:t>5</w:t>
       </w:r>
@@ -14246,14 +14802,14 @@
         </w:rPr>
         <w:t>加载动态库的程序调试实践</w:t>
       </w:r>
-      <w:bookmarkEnd w:id="61"/>
+      <w:bookmarkEnd w:id="64"/>
     </w:p>
     <w:p>
       <w:pPr>
         <w:pStyle w:val="Heading3"/>
         <w:spacing w:before="72" w:after="72"/>
       </w:pPr>
-      <w:bookmarkStart w:id="62" w:name="_Toc101788950"/>
+      <w:bookmarkStart w:id="65" w:name="_Toc101788950"/>
       <w:r>
         <w:t>5</w:t>
       </w:r>
@@ -14272,7 +14828,7 @@
         </w:rPr>
         <w:t>总结</w:t>
       </w:r>
-      <w:bookmarkEnd w:id="62"/>
+      <w:bookmarkEnd w:id="65"/>
     </w:p>
     <w:p>
       <w:pPr>
@@ -14283,21 +14839,21 @@
         </w:numPr>
         <w:spacing w:before="480" w:after="240"/>
       </w:pPr>
-      <w:bookmarkStart w:id="63" w:name="_Toc101788951"/>
+      <w:bookmarkStart w:id="66" w:name="_Toc101788951"/>
       <w:r>
         <w:rPr>
           <w:rFonts w:hint="eastAsia"/>
         </w:rPr>
         <w:t>多进程程序调试实践</w:t>
       </w:r>
-      <w:bookmarkEnd w:id="63"/>
+      <w:bookmarkEnd w:id="66"/>
     </w:p>
     <w:p>
       <w:pPr>
         <w:pStyle w:val="Heading3"/>
         <w:spacing w:before="72" w:after="72"/>
       </w:pPr>
-      <w:bookmarkStart w:id="64" w:name="_Toc101788952"/>
+      <w:bookmarkStart w:id="67" w:name="_Toc101788952"/>
       <w:r>
         <w:t>6</w:t>
       </w:r>
@@ -14316,14 +14872,14 @@
         </w:rPr>
         <w:t>多进程程序编译运行</w:t>
       </w:r>
-      <w:bookmarkEnd w:id="64"/>
+      <w:bookmarkEnd w:id="67"/>
     </w:p>
     <w:p>
       <w:pPr>
         <w:pStyle w:val="Heading3"/>
         <w:spacing w:before="72" w:after="72"/>
       </w:pPr>
-      <w:bookmarkStart w:id="65" w:name="_Toc101788953"/>
+      <w:bookmarkStart w:id="68" w:name="_Toc101788953"/>
       <w:r>
         <w:t>6</w:t>
       </w:r>
@@ -14342,7 +14898,7 @@
         </w:rPr>
         <w:t>多进程程序调试实践</w:t>
       </w:r>
-      <w:bookmarkEnd w:id="65"/>
+      <w:bookmarkEnd w:id="68"/>
     </w:p>
     <w:p>
       <w:pPr>
@@ -14353,21 +14909,21 @@
         </w:numPr>
         <w:spacing w:before="480" w:after="240"/>
       </w:pPr>
-      <w:bookmarkStart w:id="66" w:name="_Toc101788954"/>
+      <w:bookmarkStart w:id="69" w:name="_Toc101788954"/>
       <w:r>
         <w:rPr>
           <w:rFonts w:hint="eastAsia"/>
         </w:rPr>
         <w:t>多线程程序调试实践</w:t>
       </w:r>
-      <w:bookmarkEnd w:id="66"/>
+      <w:bookmarkEnd w:id="69"/>
     </w:p>
     <w:p>
       <w:pPr>
         <w:pStyle w:val="Heading3"/>
         <w:spacing w:before="72" w:after="72"/>
       </w:pPr>
-      <w:bookmarkStart w:id="67" w:name="_Toc101788955"/>
+      <w:bookmarkStart w:id="70" w:name="_Toc101788955"/>
       <w:r>
         <w:t>7</w:t>
       </w:r>
@@ -14392,14 +14948,14 @@
         </w:rPr>
         <w:t>编译运行</w:t>
       </w:r>
-      <w:bookmarkEnd w:id="67"/>
+      <w:bookmarkEnd w:id="70"/>
     </w:p>
     <w:p>
       <w:pPr>
         <w:pStyle w:val="Heading3"/>
         <w:spacing w:before="72" w:after="72"/>
       </w:pPr>
-      <w:bookmarkStart w:id="68" w:name="_Toc101788956"/>
+      <w:bookmarkStart w:id="71" w:name="_Toc101788956"/>
       <w:r>
         <w:t>7</w:t>
       </w:r>
@@ -14418,7 +14974,7 @@
         </w:rPr>
         <w:t>多线程程序调试实践</w:t>
       </w:r>
-      <w:bookmarkEnd w:id="68"/>
+      <w:bookmarkEnd w:id="71"/>
     </w:p>
     <w:p>
       <w:pPr>
@@ -14429,21 +14985,21 @@
         </w:numPr>
         <w:spacing w:before="480" w:after="240"/>
       </w:pPr>
-      <w:bookmarkStart w:id="69" w:name="_Toc101788957"/>
+      <w:bookmarkStart w:id="72" w:name="_Toc101788957"/>
       <w:r>
         <w:rPr>
           <w:rFonts w:hint="eastAsia"/>
         </w:rPr>
         <w:t>内核有关的调试实践</w:t>
       </w:r>
-      <w:bookmarkEnd w:id="69"/>
+      <w:bookmarkEnd w:id="72"/>
     </w:p>
     <w:p>
       <w:pPr>
         <w:pStyle w:val="Heading3"/>
         <w:spacing w:before="72" w:after="72"/>
       </w:pPr>
-      <w:bookmarkStart w:id="70" w:name="_Toc101788958"/>
+      <w:bookmarkStart w:id="73" w:name="_Toc101788958"/>
       <w:r>
         <w:t>8</w:t>
       </w:r>
@@ -14462,14 +15018,14 @@
         </w:rPr>
         <w:t>与程序崩溃有关的调试实践</w:t>
       </w:r>
-      <w:bookmarkEnd w:id="70"/>
+      <w:bookmarkEnd w:id="73"/>
     </w:p>
     <w:p>
       <w:pPr>
         <w:pStyle w:val="Heading3"/>
         <w:spacing w:before="72" w:after="72"/>
       </w:pPr>
-      <w:bookmarkStart w:id="71" w:name="_Toc101788959"/>
+      <w:bookmarkStart w:id="74" w:name="_Toc101788959"/>
       <w:r>
         <w:t>8</w:t>
       </w:r>
@@ -14488,14 +15044,14 @@
         </w:rPr>
         <w:t>与程序停止响应的调试实践</w:t>
       </w:r>
-      <w:bookmarkEnd w:id="71"/>
+      <w:bookmarkEnd w:id="74"/>
     </w:p>
     <w:p>
       <w:pPr>
         <w:pStyle w:val="Heading3"/>
         <w:spacing w:before="72" w:after="72"/>
       </w:pPr>
-      <w:bookmarkStart w:id="72" w:name="_Toc101788960"/>
+      <w:bookmarkStart w:id="75" w:name="_Toc101788960"/>
       <w:r>
         <w:t>8</w:t>
       </w:r>
@@ -14514,14 +15070,14 @@
         </w:rPr>
         <w:t>与系统运行缓慢的调试实践</w:t>
       </w:r>
-      <w:bookmarkEnd w:id="72"/>
+      <w:bookmarkEnd w:id="75"/>
     </w:p>
     <w:p>
       <w:pPr>
         <w:pStyle w:val="Heading3"/>
         <w:spacing w:before="72" w:after="72"/>
       </w:pPr>
-      <w:bookmarkStart w:id="73" w:name="_Toc101788961"/>
+      <w:bookmarkStart w:id="76" w:name="_Toc101788961"/>
       <w:r>
         <w:t>8</w:t>
       </w:r>
@@ -14552,7 +15108,7 @@
         </w:rPr>
         <w:t>负载过高的调试实践</w:t>
       </w:r>
-      <w:bookmarkEnd w:id="73"/>
+      <w:bookmarkEnd w:id="76"/>
     </w:p>
     <w:p>
       <w:pPr>
@@ -14563,14 +15119,14 @@
         </w:numPr>
         <w:spacing w:before="480" w:after="240"/>
       </w:pPr>
-      <w:bookmarkStart w:id="74" w:name="_Toc101788962"/>
+      <w:bookmarkStart w:id="77" w:name="_Toc101788962"/>
       <w:r>
         <w:rPr>
           <w:rFonts w:hint="eastAsia"/>
         </w:rPr>
         <w:t>总结</w:t>
       </w:r>
-      <w:bookmarkEnd w:id="74"/>
+      <w:bookmarkEnd w:id="77"/>
     </w:p>
     <w:bookmarkEnd w:id="2"/>
     <w:bookmarkEnd w:id="3"/>
@@ -14589,9 +15145,9 @@
           <w:rFonts w:ascii="Times New Roman" w:hAnsi="Times New Roman" w:cs="Times New Roman"/>
         </w:rPr>
         <w:sectPr>
-          <w:headerReference w:type="even" r:id="rId26"/>
-          <w:headerReference w:type="default" r:id="rId27"/>
-          <w:footerReference w:type="even" r:id="rId28"/>
+          <w:headerReference w:type="even" r:id="rId32"/>
+          <w:headerReference w:type="default" r:id="rId33"/>
+          <w:footerReference w:type="even" r:id="rId34"/>
           <w:pgSz w:w="11850" w:h="16783" w:code="9"/>
           <w:pgMar w:top="1871" w:right="1559" w:bottom="1531" w:left="1559" w:header="1474" w:footer="1134" w:gutter="0"/>
           <w:pgNumType w:start="1"/>
@@ -14599,33 +15155,30 @@
           <w:docGrid w:linePitch="312"/>
         </w:sectPr>
       </w:pPr>
-      <w:bookmarkStart w:id="75" w:name="_Toc20240"/>
-      <w:bookmarkStart w:id="76" w:name="_Toc29099"/>
-      <w:bookmarkStart w:id="77" w:name="_Toc15598"/>
-      <w:bookmarkStart w:id="78" w:name="_Toc6084"/>
-      <w:bookmarkStart w:id="79" w:name="_Toc14320"/>
-      <w:bookmarkStart w:id="80" w:name="_Toc29086"/>
+      <w:bookmarkStart w:id="78" w:name="_Toc20240"/>
+      <w:bookmarkStart w:id="79" w:name="_Toc29099"/>
+      <w:bookmarkStart w:id="80" w:name="_Toc15598"/>
+      <w:bookmarkStart w:id="81" w:name="_Toc6084"/>
+      <w:bookmarkStart w:id="82" w:name="_Toc14320"/>
+      <w:bookmarkStart w:id="83" w:name="_Toc29086"/>
     </w:p>
     <w:p>
       <w:pPr>
         <w:pStyle w:val="Heading1"/>
         <w:spacing w:before="480" w:after="240"/>
       </w:pPr>
-      <w:bookmarkStart w:id="81" w:name="_Toc8561"/>
-      <w:bookmarkStart w:id="82" w:name="_Toc5583"/>
-      <w:bookmarkStart w:id="83" w:name="_Toc16488"/>
-      <w:bookmarkStart w:id="84" w:name="_Toc4510"/>
-      <w:bookmarkStart w:id="85" w:name="_Toc23927"/>
-      <w:bookmarkStart w:id="86" w:name="_Toc17750"/>
-      <w:bookmarkStart w:id="87" w:name="_Toc515267507"/>
-      <w:bookmarkStart w:id="88" w:name="_Toc101788963"/>
+      <w:bookmarkStart w:id="84" w:name="_Toc8561"/>
+      <w:bookmarkStart w:id="85" w:name="_Toc5583"/>
+      <w:bookmarkStart w:id="86" w:name="_Toc16488"/>
+      <w:bookmarkStart w:id="87" w:name="_Toc4510"/>
+      <w:bookmarkStart w:id="88" w:name="_Toc23927"/>
+      <w:bookmarkStart w:id="89" w:name="_Toc17750"/>
+      <w:bookmarkStart w:id="90" w:name="_Toc515267507"/>
+      <w:bookmarkStart w:id="91" w:name="_Toc101788963"/>
       <w:r>
         <w:lastRenderedPageBreak/>
         <w:t>参考文献</w:t>
       </w:r>
-      <w:bookmarkEnd w:id="75"/>
-      <w:bookmarkEnd w:id="76"/>
-      <w:bookmarkEnd w:id="77"/>
       <w:bookmarkEnd w:id="78"/>
       <w:bookmarkEnd w:id="79"/>
       <w:bookmarkEnd w:id="80"/>
@@ -14637,6 +15190,9 @@
       <w:bookmarkEnd w:id="86"/>
       <w:bookmarkEnd w:id="87"/>
       <w:bookmarkEnd w:id="88"/>
+      <w:bookmarkEnd w:id="89"/>
+      <w:bookmarkEnd w:id="90"/>
+      <w:bookmarkEnd w:id="91"/>
     </w:p>
     <w:p>
       <w:pPr>
@@ -14648,22 +15204,22 @@
         <w:spacing w:before="480" w:after="240"/>
         <w:jc w:val="left"/>
       </w:pPr>
-      <w:bookmarkStart w:id="89" w:name="_Toc515267509"/>
+      <w:bookmarkStart w:id="92" w:name="_Toc515267509"/>
       <w:r>
         <w:tab/>
       </w:r>
       <w:r>
         <w:tab/>
       </w:r>
-      <w:bookmarkStart w:id="90" w:name="_Toc101788964"/>
+      <w:bookmarkStart w:id="93" w:name="_Toc101788964"/>
       <w:r>
         <w:rPr>
           <w:rFonts w:hint="eastAsia"/>
         </w:rPr>
         <w:t>致谢</w:t>
       </w:r>
-      <w:bookmarkEnd w:id="89"/>
-      <w:bookmarkEnd w:id="90"/>
+      <w:bookmarkEnd w:id="92"/>
+      <w:bookmarkEnd w:id="93"/>
     </w:p>
     <w:p>
       <w:pPr>
@@ -14707,8 +15263,8 @@
       </w:pPr>
     </w:p>
     <w:sectPr>
-      <w:headerReference w:type="even" r:id="rId29"/>
-      <w:headerReference w:type="default" r:id="rId30"/>
+      <w:headerReference w:type="even" r:id="rId35"/>
+      <w:headerReference w:type="default" r:id="rId36"/>
       <w:pgSz w:w="11850" w:h="16783" w:code="9"/>
       <w:pgMar w:top="1871" w:right="1559" w:bottom="1531" w:left="1559" w:header="1474" w:footer="1134" w:gutter="0"/>
       <w:cols w:space="425"/>
@@ -17529,10 +18085,6 @@
 </file>
 
 <file path=customXml/item1.xml><?xml version="1.0" encoding="utf-8"?>
-<b:Sources xmlns:b="http://schemas.openxmlformats.org/officeDocument/2006/bibliography" xmlns="http://schemas.openxmlformats.org/officeDocument/2006/bibliography" SelectedStyle="\APA.XSL" StyleName="APA"/>
-</file>
-
-<file path=customXml/item2.xml><?xml version="1.0" encoding="utf-8"?>
 <s:customData xmlns="http://www.wps.cn/officeDocument/2013/wpsCustomData" xmlns:s="http://www.wps.cn/officeDocument/2013/wpsCustomData">
   <customSectProps>
     <customSectPr/>
@@ -17562,18 +18114,22 @@
 </s:customData>
 </file>
 
+<file path=customXml/item2.xml><?xml version="1.0" encoding="utf-8"?>
+<b:Sources xmlns:b="http://schemas.openxmlformats.org/officeDocument/2006/bibliography" xmlns="http://schemas.openxmlformats.org/officeDocument/2006/bibliography" SelectedStyle="\APA.XSL" StyleName="APA"/>
+</file>
+
 <file path=customXml/itemProps1.xml><?xml version="1.0" encoding="utf-8"?>
+<ds:datastoreItem xmlns:ds="http://schemas.openxmlformats.org/officeDocument/2006/customXml" ds:itemID="{B1977F7D-205B-4081-913C-38D41E755F92}">
+  <ds:schemaRefs>
+    <ds:schemaRef ds:uri="http://www.wps.cn/officeDocument/2013/wpsCustomData"/>
+  </ds:schemaRefs>
+</ds:datastoreItem>
+</file>
+
+<file path=customXml/itemProps2.xml><?xml version="1.0" encoding="utf-8"?>
 <ds:datastoreItem xmlns:ds="http://schemas.openxmlformats.org/officeDocument/2006/customXml" ds:itemID="{F3883DEE-0290-4553-BDE6-742F6670F0A0}">
   <ds:schemaRefs>
     <ds:schemaRef ds:uri="http://schemas.openxmlformats.org/officeDocument/2006/bibliography"/>
   </ds:schemaRefs>
 </ds:datastoreItem>
-</file>
-
-<file path=customXml/itemProps2.xml><?xml version="1.0" encoding="utf-8"?>
-<ds:datastoreItem xmlns:ds="http://schemas.openxmlformats.org/officeDocument/2006/customXml" ds:itemID="{B1977F7D-205B-4081-913C-38D41E755F92}">
-  <ds:schemaRefs>
-    <ds:schemaRef ds:uri="http://www.wps.cn/officeDocument/2013/wpsCustomData"/>
-  </ds:schemaRefs>
-</ds:datastoreItem>
 </file>
</xml_diff>

<commit_message>
[add] add content of compiler about func's retutn
</commit_message>
<xml_diff>
--- a/ProgramDebugPratice_May.docx
+++ b/ProgramDebugPratice_May.docx
@@ -8186,8 +8186,16 @@
         <w:rPr>
           <w:rFonts w:hint="eastAsia"/>
         </w:rPr>
-        <w:t>位的寄存器，%eax</w:t>
-      </w:r>
+        <w:t>位的寄存器，%</w:t>
+      </w:r>
+      <w:proofErr w:type="spellStart"/>
+      <w:r>
+        <w:rPr>
+          <w:rFonts w:hint="eastAsia"/>
+        </w:rPr>
+        <w:t>eax</w:t>
+      </w:r>
+      <w:proofErr w:type="spellEnd"/>
       <w:r>
         <w:t xml:space="preserve"> </w:t>
       </w:r>
@@ -8204,8 +8212,16 @@
         <w:rPr>
           <w:rFonts w:hint="eastAsia"/>
         </w:rPr>
-        <w:t>位的寄存器，%rax</w:t>
-      </w:r>
+        <w:t>位的寄存器，%</w:t>
+      </w:r>
+      <w:proofErr w:type="spellStart"/>
+      <w:r>
+        <w:rPr>
+          <w:rFonts w:hint="eastAsia"/>
+        </w:rPr>
+        <w:t>rax</w:t>
+      </w:r>
+      <w:proofErr w:type="spellEnd"/>
       <w:r>
         <w:t xml:space="preserve"> </w:t>
       </w:r>
@@ -8314,8 +8330,16 @@
         <w:rPr>
           <w:rFonts w:hint="eastAsia"/>
         </w:rPr>
-        <w:t>位的是%eax</w:t>
-      </w:r>
+        <w:t>位的是%</w:t>
+      </w:r>
+      <w:proofErr w:type="spellStart"/>
+      <w:r>
+        <w:rPr>
+          <w:rFonts w:hint="eastAsia"/>
+        </w:rPr>
+        <w:t>eax</w:t>
+      </w:r>
+      <w:proofErr w:type="spellEnd"/>
       <w:r>
         <w:rPr>
           <w:rFonts w:hint="eastAsia"/>
@@ -8335,7 +8359,21 @@
         <w:rPr>
           <w:rFonts w:hint="eastAsia"/>
         </w:rPr>
-        <w:t>位的是%rax；</w:t>
+        <w:t>位的是%</w:t>
+      </w:r>
+      <w:proofErr w:type="spellStart"/>
+      <w:r>
+        <w:rPr>
+          <w:rFonts w:hint="eastAsia"/>
+        </w:rPr>
+        <w:t>rax</w:t>
+      </w:r>
+      <w:proofErr w:type="spellEnd"/>
+      <w:r>
+        <w:rPr>
+          <w:rFonts w:hint="eastAsia"/>
+        </w:rPr>
+        <w:t>；</w:t>
       </w:r>
     </w:p>
     <w:p>
@@ -8400,8 +8438,16 @@
         <w:rPr>
           <w:rFonts w:hint="eastAsia"/>
         </w:rPr>
-        <w:t>位的是%ebx</w:t>
-      </w:r>
+        <w:t>位的是%</w:t>
+      </w:r>
+      <w:proofErr w:type="spellStart"/>
+      <w:r>
+        <w:rPr>
+          <w:rFonts w:hint="eastAsia"/>
+        </w:rPr>
+        <w:t>ebx</w:t>
+      </w:r>
+      <w:proofErr w:type="spellEnd"/>
       <w:r>
         <w:rPr>
           <w:rFonts w:hint="eastAsia"/>
@@ -8421,8 +8467,16 @@
         <w:rPr>
           <w:rFonts w:hint="eastAsia"/>
         </w:rPr>
-        <w:t>位的是%rbx</w:t>
-      </w:r>
+        <w:t>位的是%</w:t>
+      </w:r>
+      <w:proofErr w:type="spellStart"/>
+      <w:r>
+        <w:rPr>
+          <w:rFonts w:hint="eastAsia"/>
+        </w:rPr>
+        <w:t>rbx</w:t>
+      </w:r>
+      <w:proofErr w:type="spellEnd"/>
       <w:r>
         <w:rPr>
           <w:rFonts w:hint="eastAsia"/>
@@ -8510,8 +8564,16 @@
         <w:rPr>
           <w:rFonts w:hint="eastAsia"/>
         </w:rPr>
-        <w:t>位的%rcx</w:t>
-      </w:r>
+        <w:t>位的%</w:t>
+      </w:r>
+      <w:proofErr w:type="spellStart"/>
+      <w:r>
+        <w:rPr>
+          <w:rFonts w:hint="eastAsia"/>
+        </w:rPr>
+        <w:t>rcx</w:t>
+      </w:r>
+      <w:proofErr w:type="spellEnd"/>
       <w:r>
         <w:rPr>
           <w:rFonts w:hint="eastAsia"/>
@@ -8608,8 +8670,16 @@
         <w:rPr>
           <w:rFonts w:hint="eastAsia"/>
         </w:rPr>
-        <w:t>位的%rdx</w:t>
-      </w:r>
+        <w:t>位的%</w:t>
+      </w:r>
+      <w:proofErr w:type="spellStart"/>
+      <w:r>
+        <w:rPr>
+          <w:rFonts w:hint="eastAsia"/>
+        </w:rPr>
+        <w:t>rdx</w:t>
+      </w:r>
+      <w:proofErr w:type="spellEnd"/>
       <w:r>
         <w:rPr>
           <w:rFonts w:hint="eastAsia"/>
@@ -10487,9 +10557,11 @@
         </w:rPr>
         <w:t>或者.</w:t>
       </w:r>
+      <w:proofErr w:type="spellStart"/>
       <w:r>
         <w:t>cpp</w:t>
       </w:r>
+      <w:proofErr w:type="spellEnd"/>
       <w:r>
         <w:rPr>
           <w:rFonts w:hint="eastAsia"/>
@@ -10553,10 +10625,10 @@
             <v:path o:extrusionok="f" gradientshapeok="t" o:connecttype="rect"/>
             <o:lock v:ext="edit" aspectratio="t"/>
           </v:shapetype>
-          <v:shape id="_x0000_i1025" type="#_x0000_t75" style="width:434.4pt;height:89.4pt" o:ole="">
+          <v:shape id="_x0000_i1025" type="#_x0000_t75" style="width:434.25pt;height:89.25pt" o:ole="">
             <v:imagedata r:id="rId20" o:title=""/>
           </v:shape>
-          <o:OLEObject Type="Embed" ProgID="Word.OpenDocumentText.12" ShapeID="_x0000_i1025" DrawAspect="Content" ObjectID="_1713361304" r:id="rId21"/>
+          <o:OLEObject Type="Embed" ProgID="Word.OpenDocumentText.12" ShapeID="_x0000_i1025" DrawAspect="Content" ObjectID="_1713621295" r:id="rId21"/>
         </w:object>
       </w:r>
     </w:p>
@@ -11510,7 +11582,15 @@
         <w:t xml:space="preserve">段，只读数据放在 </w:t>
       </w:r>
       <w:r>
-        <w:t xml:space="preserve">.rodata </w:t>
+        <w:t>.</w:t>
+      </w:r>
+      <w:proofErr w:type="spellStart"/>
+      <w:r>
+        <w:t>rodata</w:t>
+      </w:r>
+      <w:proofErr w:type="spellEnd"/>
+      <w:r>
+        <w:t xml:space="preserve"> </w:t>
       </w:r>
       <w:r>
         <w:rPr>
@@ -11563,8 +11643,13 @@
         <w:ind w:firstLineChars="0"/>
       </w:pPr>
       <w:r>
-        <w:t>.bss</w:t>
-      </w:r>
+        <w:t>.</w:t>
+      </w:r>
+      <w:proofErr w:type="spellStart"/>
+      <w:r>
+        <w:t>bss</w:t>
+      </w:r>
+      <w:proofErr w:type="spellEnd"/>
       <w:r>
         <w:rPr>
           <w:rFonts w:hint="eastAsia"/>
@@ -11618,6 +11703,7 @@
         </w:numPr>
         <w:ind w:firstLineChars="0"/>
       </w:pPr>
+      <w:proofErr w:type="spellStart"/>
       <w:r>
         <w:t>S</w:t>
       </w:r>
@@ -11631,7 +11717,11 @@
         <w:t>L</w:t>
       </w:r>
       <w:r>
-        <w:t xml:space="preserve">ibrary </w:t>
+        <w:t>ibrary</w:t>
+      </w:r>
+      <w:proofErr w:type="spellEnd"/>
+      <w:r>
+        <w:t xml:space="preserve"> </w:t>
       </w:r>
       <w:r>
         <w:rPr>
@@ -12123,15 +12213,24 @@
       <w:r>
         <w:t xml:space="preserve"> </w:t>
       </w:r>
-      <w:r>
-        <w:rPr>
-          <w:rFonts w:hint="eastAsia"/>
-        </w:rPr>
-        <w:t>argc， char*</w:t>
+      <w:proofErr w:type="spellStart"/>
+      <w:r>
+        <w:rPr>
+          <w:rFonts w:hint="eastAsia"/>
+        </w:rPr>
+        <w:t>argc</w:t>
+      </w:r>
+      <w:proofErr w:type="spellEnd"/>
+      <w:r>
+        <w:rPr>
+          <w:rFonts w:hint="eastAsia"/>
+        </w:rPr>
+        <w:t>， char*</w:t>
       </w:r>
       <w:r>
         <w:t xml:space="preserve"> </w:t>
       </w:r>
+      <w:proofErr w:type="spellStart"/>
       <w:r>
         <w:rPr>
           <w:rFonts w:hint="eastAsia"/>
@@ -12139,6 +12238,7 @@
         <w:lastRenderedPageBreak/>
         <w:t>argv</w:t>
       </w:r>
+      <w:proofErr w:type="spellEnd"/>
       <w:r>
         <w:t>[]</w:t>
       </w:r>
@@ -12158,7 +12258,15 @@
         <w:t>.</w:t>
       </w:r>
       <w:r>
-        <w:t>data,.rodata,.text</w:t>
+        <w:t>data,.</w:t>
+      </w:r>
+      <w:proofErr w:type="spellStart"/>
+      <w:r>
+        <w:t>rodata</w:t>
+      </w:r>
+      <w:proofErr w:type="spellEnd"/>
+      <w:r>
+        <w:t>,.text</w:t>
       </w:r>
       <w:r>
         <w:rPr>
@@ -12482,8 +12590,13 @@
       </w:pPr>
       <w:r>
         <w:tab/>
-        <w:t>%rax</w:t>
-      </w:r>
+        <w:t>%</w:t>
+      </w:r>
+      <w:proofErr w:type="spellStart"/>
+      <w:r>
+        <w:t>rax</w:t>
+      </w:r>
+      <w:proofErr w:type="spellEnd"/>
       <w:r>
         <w:rPr>
           <w:rFonts w:hint="eastAsia"/>
@@ -12508,9 +12621,11 @@
         </w:rPr>
         <w:t>%</w:t>
       </w:r>
+      <w:proofErr w:type="spellStart"/>
       <w:r>
         <w:t>rbx</w:t>
       </w:r>
+      <w:proofErr w:type="spellEnd"/>
       <w:r>
         <w:rPr>
           <w:rFonts w:hint="eastAsia"/>
@@ -12532,9 +12647,11 @@
         </w:rPr>
         <w:t>%</w:t>
       </w:r>
+      <w:proofErr w:type="spellStart"/>
       <w:r>
         <w:t>rcx</w:t>
       </w:r>
+      <w:proofErr w:type="spellEnd"/>
       <w:r>
         <w:rPr>
           <w:rFonts w:hint="eastAsia"/>
@@ -12559,9 +12676,11 @@
         </w:rPr>
         <w:t>%</w:t>
       </w:r>
+      <w:proofErr w:type="spellStart"/>
       <w:r>
         <w:t>rdx</w:t>
       </w:r>
+      <w:proofErr w:type="spellEnd"/>
       <w:r>
         <w:rPr>
           <w:rFonts w:hint="eastAsia"/>
@@ -12586,9 +12705,11 @@
         </w:rPr>
         <w:t>%</w:t>
       </w:r>
+      <w:proofErr w:type="spellStart"/>
       <w:r>
         <w:t>rsi</w:t>
       </w:r>
+      <w:proofErr w:type="spellEnd"/>
       <w:r>
         <w:rPr>
           <w:rFonts w:hint="eastAsia"/>
@@ -12614,9 +12735,11 @@
         </w:rPr>
         <w:t>%</w:t>
       </w:r>
+      <w:proofErr w:type="spellStart"/>
       <w:r>
         <w:t>rdi</w:t>
       </w:r>
+      <w:proofErr w:type="spellEnd"/>
       <w:r>
         <w:rPr>
           <w:rFonts w:hint="eastAsia"/>
@@ -12641,11 +12764,19 @@
         </w:rPr>
         <w:t>%</w:t>
       </w:r>
-      <w:r>
-        <w:rPr>
-          <w:rFonts w:hint="eastAsia"/>
-        </w:rPr>
-        <w:t>rbp：被调用者保存</w:t>
+      <w:proofErr w:type="spellStart"/>
+      <w:r>
+        <w:rPr>
+          <w:rFonts w:hint="eastAsia"/>
+        </w:rPr>
+        <w:t>rbp</w:t>
+      </w:r>
+      <w:proofErr w:type="spellEnd"/>
+      <w:r>
+        <w:rPr>
+          <w:rFonts w:hint="eastAsia"/>
+        </w:rPr>
+        <w:t>：被调用者保存</w:t>
       </w:r>
     </w:p>
     <w:p>
@@ -12662,9 +12793,11 @@
         </w:rPr>
         <w:t>%</w:t>
       </w:r>
+      <w:proofErr w:type="spellStart"/>
       <w:r>
         <w:t>rsp</w:t>
       </w:r>
+      <w:proofErr w:type="spellEnd"/>
       <w:r>
         <w:rPr>
           <w:rFonts w:hint="eastAsia"/>
@@ -12785,8 +12918,13 @@
         </w:rPr>
         <w:t>%</w:t>
       </w:r>
-      <w:r>
-        <w:t>rax 寄存器为例</w:t>
+      <w:proofErr w:type="spellStart"/>
+      <w:r>
+        <w:t>rax</w:t>
+      </w:r>
+      <w:proofErr w:type="spellEnd"/>
+      <w:r>
+        <w:t xml:space="preserve"> 寄存器为例</w:t>
       </w:r>
       <w:r>
         <w:rPr>
@@ -12812,9 +12950,11 @@
         </w:rPr>
         <w:t xml:space="preserve"> %</w:t>
       </w:r>
+      <w:proofErr w:type="spellStart"/>
       <w:r>
         <w:t>rax</w:t>
       </w:r>
+      <w:proofErr w:type="spellEnd"/>
       <w:r>
         <w:rPr>
           <w:rFonts w:hint="eastAsia"/>
@@ -12959,7 +13099,15 @@
         <w:t xml:space="preserve">在程序运行中，上述的函数调用过程的实现是由一个栈顶指针实现的，也就是 </w:t>
       </w:r>
       <w:r>
-        <w:t xml:space="preserve">%rsp </w:t>
+        <w:t>%</w:t>
+      </w:r>
+      <w:proofErr w:type="spellStart"/>
+      <w:r>
+        <w:t>rsp</w:t>
+      </w:r>
+      <w:proofErr w:type="spellEnd"/>
+      <w:r>
+        <w:t xml:space="preserve"> </w:t>
       </w:r>
       <w:r>
         <w:rPr>
@@ -13216,8 +13364,13 @@
       </w:pPr>
       <w:r>
         <w:tab/>
-        <w:t>%rax</w:t>
-      </w:r>
+        <w:t>%</w:t>
+      </w:r>
+      <w:proofErr w:type="spellStart"/>
+      <w:r>
+        <w:t>rax</w:t>
+      </w:r>
+      <w:proofErr w:type="spellEnd"/>
       <w:r>
         <w:rPr>
           <w:rFonts w:hint="eastAsia"/>
@@ -13265,7 +13418,15 @@
         <w:t>(</w:t>
       </w:r>
       <w:r>
-        <w:t>%rax)</w:t>
+        <w:t>%</w:t>
+      </w:r>
+      <w:proofErr w:type="spellStart"/>
+      <w:r>
+        <w:t>rax</w:t>
+      </w:r>
+      <w:proofErr w:type="spellEnd"/>
+      <w:r>
+        <w:t>)</w:t>
       </w:r>
       <w:r>
         <w:rPr>
@@ -13349,6 +13510,7 @@
       <w:r>
         <w:br/>
       </w:r>
+      <w:proofErr w:type="spellStart"/>
       <w:r>
         <w:rPr>
           <w:rFonts w:hint="eastAsia"/>
@@ -13361,6 +13523,7 @@
         </w:rPr>
         <w:t>q</w:t>
       </w:r>
+      <w:proofErr w:type="spellEnd"/>
       <w:r>
         <w:t xml:space="preserve"> </w:t>
       </w:r>
@@ -13395,9 +13558,11 @@
         </w:rPr>
         <w:t>为第一个操作数，并且第一个操作数是源操作数，%</w:t>
       </w:r>
+      <w:proofErr w:type="spellStart"/>
       <w:r>
         <w:t>rdi</w:t>
       </w:r>
+      <w:proofErr w:type="spellEnd"/>
       <w:r>
         <w:rPr>
           <w:rFonts w:hint="eastAsia"/>
@@ -13410,9 +13575,11 @@
         </w:rPr>
         <w:t>汇编代码的意思是将立即数加到寄存器%</w:t>
       </w:r>
+      <w:proofErr w:type="spellStart"/>
       <w:r>
         <w:t>rdi</w:t>
       </w:r>
+      <w:proofErr w:type="spellEnd"/>
       <w:r>
         <w:rPr>
           <w:rFonts w:hint="eastAsia"/>
@@ -13542,15 +13709,22 @@
       <w:r>
         <w:br/>
       </w:r>
+      <w:proofErr w:type="spellStart"/>
       <w:r>
         <w:rPr>
           <w:rFonts w:hint="eastAsia"/>
         </w:rPr>
         <w:t>pushq</w:t>
       </w:r>
-      <w:r>
-        <w:t xml:space="preserve"> %rbp</w:t>
-      </w:r>
+      <w:proofErr w:type="spellEnd"/>
+      <w:r>
+        <w:t xml:space="preserve"> %</w:t>
+      </w:r>
+      <w:proofErr w:type="spellStart"/>
+      <w:r>
+        <w:t>rbp</w:t>
+      </w:r>
+      <w:proofErr w:type="spellEnd"/>
       <w:r>
         <w:tab/>
         <w:t>//</w:t>
@@ -13564,6 +13738,7 @@
       <w:r>
         <w:t>%</w:t>
       </w:r>
+      <w:proofErr w:type="spellStart"/>
       <w:r>
         <w:rPr>
           <w:rFonts w:hint="eastAsia"/>
@@ -13571,7 +13746,11 @@
         <w:t>r</w:t>
       </w:r>
       <w:r>
-        <w:t xml:space="preserve">bq </w:t>
+        <w:t>bq</w:t>
+      </w:r>
+      <w:proofErr w:type="spellEnd"/>
+      <w:r>
+        <w:t xml:space="preserve"> </w:t>
       </w:r>
       <w:r>
         <w:rPr>
@@ -13580,7 +13759,15 @@
         <w:t>的值压入栈中；即将栈顶指针寄存器的</w:t>
       </w:r>
       <w:r>
-        <w:t xml:space="preserve"> %rsp </w:t>
+        <w:t xml:space="preserve"> %</w:t>
+      </w:r>
+      <w:proofErr w:type="spellStart"/>
+      <w:r>
+        <w:t>rsp</w:t>
+      </w:r>
+      <w:proofErr w:type="spellEnd"/>
+      <w:r>
+        <w:t xml:space="preserve"> </w:t>
       </w:r>
       <w:r>
         <w:rPr>
@@ -13600,12 +13787,14 @@
       <w:r>
         <w:t>%</w:t>
       </w:r>
+      <w:proofErr w:type="spellStart"/>
       <w:r>
         <w:rPr>
           <w:rFonts w:hint="eastAsia"/>
         </w:rPr>
         <w:t>rbp</w:t>
       </w:r>
+      <w:proofErr w:type="spellEnd"/>
       <w:r>
         <w:t xml:space="preserve"> </w:t>
       </w:r>
@@ -13618,12 +13807,14 @@
       <w:r>
         <w:t>%</w:t>
       </w:r>
+      <w:proofErr w:type="spellStart"/>
       <w:r>
         <w:rPr>
           <w:rFonts w:hint="eastAsia"/>
         </w:rPr>
         <w:t>rsp</w:t>
       </w:r>
+      <w:proofErr w:type="spellEnd"/>
       <w:r>
         <w:t xml:space="preserve"> </w:t>
       </w:r>
@@ -13636,21 +13827,25 @@
       <w:r>
         <w:br/>
       </w:r>
+      <w:proofErr w:type="spellStart"/>
       <w:r>
         <w:rPr>
           <w:rFonts w:hint="eastAsia"/>
         </w:rPr>
         <w:t>popq</w:t>
       </w:r>
+      <w:proofErr w:type="spellEnd"/>
       <w:r>
         <w:t xml:space="preserve"> %</w:t>
       </w:r>
+      <w:proofErr w:type="spellStart"/>
       <w:r>
         <w:rPr>
           <w:rFonts w:hint="eastAsia"/>
         </w:rPr>
         <w:t>rsi</w:t>
       </w:r>
+      <w:proofErr w:type="spellEnd"/>
       <w:r>
         <w:tab/>
       </w:r>
@@ -13679,8 +13874,13 @@
         <w:t xml:space="preserve">个字节的值弹出，并且赋值给寄存器 </w:t>
       </w:r>
       <w:r>
-        <w:t>%rsi</w:t>
-      </w:r>
+        <w:t>%</w:t>
+      </w:r>
+      <w:proofErr w:type="spellStart"/>
+      <w:r>
+        <w:t>rsi</w:t>
+      </w:r>
+      <w:proofErr w:type="spellEnd"/>
     </w:p>
     <w:p>
       <w:pPr>
@@ -13797,6 +13997,7 @@
         </w:rPr>
         <w:t xml:space="preserve"> </w:t>
       </w:r>
+      <w:proofErr w:type="spellStart"/>
       <w:r>
         <w:rPr>
           <w:rFonts w:hint="eastAsia"/>
@@ -13810,6 +14011,7 @@
         </w:rPr>
         <w:t>.c</w:t>
       </w:r>
+      <w:proofErr w:type="spellEnd"/>
       <w:r>
         <w:rPr>
           <w:lang w:val="pl-PL"/>
@@ -13838,10 +14040,10 @@
           <w:lang w:val="pl-PL"/>
         </w:rPr>
         <w:object w:dxaOrig="9360" w:dyaOrig="2249" w14:anchorId="7E820F0D">
-          <v:shape id="_x0000_i1032" type="#_x0000_t75" style="width:468pt;height:112.2pt" o:ole="">
+          <v:shape id="_x0000_i1026" type="#_x0000_t75" style="width:468pt;height:112.5pt" o:ole="">
             <v:imagedata r:id="rId26" o:title=""/>
           </v:shape>
-          <o:OLEObject Type="Embed" ProgID="Word.OpenDocumentText.12" ShapeID="_x0000_i1032" DrawAspect="Content" ObjectID="_1713361305" r:id="rId27"/>
+          <o:OLEObject Type="Embed" ProgID="Word.OpenDocumentText.12" ShapeID="_x0000_i1026" DrawAspect="Content" ObjectID="_1713621296" r:id="rId27"/>
         </w:object>
       </w:r>
     </w:p>
@@ -13884,10 +14086,10 @@
           <w:lang w:val="pl-PL"/>
         </w:rPr>
         <w:object w:dxaOrig="9360" w:dyaOrig="900" w14:anchorId="1F860E43">
-          <v:shape id="_x0000_i1049" type="#_x0000_t75" style="width:468pt;height:45pt" o:ole="">
+          <v:shape id="_x0000_i1027" type="#_x0000_t75" style="width:468pt;height:45pt" o:ole="">
             <v:imagedata r:id="rId28" o:title=""/>
           </v:shape>
-          <o:OLEObject Type="Embed" ProgID="Word.OpenDocumentText.12" ShapeID="_x0000_i1049" DrawAspect="Content" ObjectID="_1713361306" r:id="rId29"/>
+          <o:OLEObject Type="Embed" ProgID="Word.OpenDocumentText.12" ShapeID="_x0000_i1027" DrawAspect="Content" ObjectID="_1713621297" r:id="rId29"/>
         </w:object>
       </w:r>
     </w:p>
@@ -13929,10 +14131,10 @@
           <w:lang w:val="pl-PL"/>
         </w:rPr>
         <w:object w:dxaOrig="9360" w:dyaOrig="4527" w14:anchorId="56DB8CD4">
-          <v:shape id="_x0000_i1068" type="#_x0000_t75" style="width:468pt;height:226.2pt" o:ole="">
+          <v:shape id="_x0000_i1028" type="#_x0000_t75" style="width:468pt;height:225.75pt" o:ole="">
             <v:imagedata r:id="rId30" o:title=""/>
           </v:shape>
-          <o:OLEObject Type="Embed" ProgID="Word.OpenDocumentText.12" ShapeID="_x0000_i1068" DrawAspect="Content" ObjectID="_1713361307" r:id="rId31"/>
+          <o:OLEObject Type="Embed" ProgID="Word.OpenDocumentText.12" ShapeID="_x0000_i1028" DrawAspect="Content" ObjectID="_1713621298" r:id="rId31"/>
         </w:object>
       </w:r>
     </w:p>
@@ -13999,12 +14201,21 @@
           <w:rFonts w:hint="eastAsia"/>
           <w:lang w:val="pl-PL"/>
         </w:rPr>
-        <w:t>%rbp</w:t>
-      </w:r>
-      <w:r>
-        <w:rPr>
+        <w:t>%</w:t>
+      </w:r>
+      <w:proofErr w:type="spellStart"/>
+      <w:r>
+        <w:rPr>
+          <w:rFonts w:hint="eastAsia"/>
           <w:lang w:val="pl-PL"/>
         </w:rPr>
+        <w:t>rbp</w:t>
+      </w:r>
+      <w:proofErr w:type="spellEnd"/>
+      <w:r>
+        <w:rPr>
+          <w:lang w:val="pl-PL"/>
+        </w:rPr>
         <w:t xml:space="preserve"> </w:t>
       </w:r>
       <w:r>
@@ -14035,8 +14246,33 @@
           <w:rFonts w:hint="eastAsia"/>
           <w:lang w:val="pl-PL"/>
         </w:rPr>
-        <w:t>%rsp寄存器值赋值给%rbp</w:t>
-      </w:r>
+        <w:t>%</w:t>
+      </w:r>
+      <w:proofErr w:type="spellStart"/>
+      <w:r>
+        <w:rPr>
+          <w:rFonts w:hint="eastAsia"/>
+          <w:lang w:val="pl-PL"/>
+        </w:rPr>
+        <w:t>rsp</w:t>
+      </w:r>
+      <w:proofErr w:type="spellEnd"/>
+      <w:r>
+        <w:rPr>
+          <w:rFonts w:hint="eastAsia"/>
+          <w:lang w:val="pl-PL"/>
+        </w:rPr>
+        <w:t>寄存器值赋值给%</w:t>
+      </w:r>
+      <w:proofErr w:type="spellStart"/>
+      <w:r>
+        <w:rPr>
+          <w:rFonts w:hint="eastAsia"/>
+          <w:lang w:val="pl-PL"/>
+        </w:rPr>
+        <w:t>rbp</w:t>
+      </w:r>
+      <w:proofErr w:type="spellEnd"/>
     </w:p>
     <w:p>
       <w:pPr>
@@ -14051,12 +14287,21 @@
           <w:rFonts w:hint="eastAsia"/>
           <w:lang w:val="pl-PL"/>
         </w:rPr>
-        <w:t>③：main</w:t>
-      </w:r>
-      <w:r>
-        <w:rPr>
+        <w:t>③：</w:t>
+      </w:r>
+      <w:proofErr w:type="spellStart"/>
+      <w:r>
+        <w:rPr>
+          <w:rFonts w:hint="eastAsia"/>
           <w:lang w:val="pl-PL"/>
         </w:rPr>
+        <w:t>main</w:t>
+      </w:r>
+      <w:proofErr w:type="spellEnd"/>
+      <w:r>
+        <w:rPr>
+          <w:lang w:val="pl-PL"/>
+        </w:rPr>
         <w:t xml:space="preserve"> </w:t>
       </w:r>
       <w:r>
@@ -14082,6 +14327,7 @@
         </w:rPr>
         <w:t>④：</w:t>
       </w:r>
+      <w:proofErr w:type="spellStart"/>
       <w:r>
         <w:rPr>
           <w:rFonts w:hint="eastAsia"/>
@@ -14089,6 +14335,7 @@
         </w:rPr>
         <w:t>main</w:t>
       </w:r>
+      <w:proofErr w:type="spellEnd"/>
       <w:r>
         <w:rPr>
           <w:lang w:val="pl-PL"/>
@@ -14100,21 +14347,39 @@
           <w:rFonts w:hint="eastAsia"/>
           <w:lang w:val="pl-PL"/>
         </w:rPr>
-        <w:t>函数的第</w:t>
-      </w:r>
-      <w:r>
-        <w:rPr>
-          <w:rFonts w:hint="eastAsia"/>
+        <w:t>函数的第一个参数入栈；</w:t>
+      </w:r>
+    </w:p>
+    <w:p>
+      <w:pPr>
+        <w:pStyle w:val="BodyTextIndent2"/>
+        <w:ind w:firstLineChars="0" w:firstLine="0"/>
+        <w:rPr>
           <w:lang w:val="pl-PL"/>
         </w:rPr>
-        <w:t>一</w:t>
-      </w:r>
+      </w:pPr>
       <w:r>
         <w:rPr>
           <w:rFonts w:hint="eastAsia"/>
           <w:lang w:val="pl-PL"/>
         </w:rPr>
-        <w:t>个参数入栈；</w:t>
+        <w:t>⑤：调用</w:t>
+      </w:r>
+      <w:proofErr w:type="spellStart"/>
+      <w:r>
+        <w:rPr>
+          <w:rFonts w:hint="eastAsia"/>
+          <w:lang w:val="pl-PL"/>
+        </w:rPr>
+        <w:t>printf</w:t>
+      </w:r>
+      <w:proofErr w:type="spellEnd"/>
+      <w:r>
+        <w:rPr>
+          <w:rFonts w:hint="eastAsia"/>
+          <w:lang w:val="pl-PL"/>
+        </w:rPr>
+        <w:t>函数</w:t>
       </w:r>
     </w:p>
     <w:p>
@@ -14130,7 +14395,36 @@
           <w:rFonts w:hint="eastAsia"/>
           <w:lang w:val="pl-PL"/>
         </w:rPr>
-        <w:t>⑤：调用printf函数</w:t>
+        <w:t>⑥：</w:t>
+      </w:r>
+      <w:r>
+        <w:rPr>
+          <w:rFonts w:hint="eastAsia"/>
+          <w:lang w:val="pl-PL"/>
+        </w:rPr>
+        <w:t>将返回值保存到%</w:t>
+      </w:r>
+      <w:proofErr w:type="spellStart"/>
+      <w:r>
+        <w:rPr>
+          <w:lang w:val="pl-PL"/>
+        </w:rPr>
+        <w:t>eax</w:t>
+      </w:r>
+      <w:proofErr w:type="spellEnd"/>
+      <w:r>
+        <w:rPr>
+          <w:rFonts w:hint="eastAsia"/>
+          <w:lang w:val="pl-PL"/>
+        </w:rPr>
+        <w:t>寄存器中</w:t>
+      </w:r>
+      <w:r>
+        <w:rPr>
+          <w:rFonts w:hint="eastAsia"/>
+          <w:lang w:val="pl-PL"/>
+        </w:rPr>
+        <w:t>；</w:t>
       </w:r>
     </w:p>
     <w:p>
@@ -14146,82 +14440,42 @@
           <w:rFonts w:hint="eastAsia"/>
           <w:lang w:val="pl-PL"/>
         </w:rPr>
-        <w:t>⑥：</w:t>
+        <w:t>⑦：</w:t>
       </w:r>
       <w:r>
         <w:rPr>
           <w:rFonts w:hint="eastAsia"/>
           <w:lang w:val="pl-PL"/>
         </w:rPr>
-        <w:t>将返回值保存到%</w:t>
-      </w:r>
+        <w:t>栈顶元素出栈赋值给%</w:t>
+      </w:r>
+      <w:proofErr w:type="spellStart"/>
       <w:r>
         <w:rPr>
           <w:lang w:val="pl-PL"/>
         </w:rPr>
-        <w:t>eax</w:t>
-      </w:r>
+        <w:t>rbp</w:t>
+      </w:r>
+      <w:proofErr w:type="spellEnd"/>
       <w:r>
         <w:rPr>
           <w:rFonts w:hint="eastAsia"/>
           <w:lang w:val="pl-PL"/>
         </w:rPr>
-        <w:t>寄存器中</w:t>
+        <w:t>；</w:t>
       </w:r>
       <w:r>
         <w:rPr>
           <w:rFonts w:hint="eastAsia"/>
           <w:lang w:val="pl-PL"/>
         </w:rPr>
-        <w:t>；</w:t>
-      </w:r>
-    </w:p>
-    <w:p>
-      <w:pPr>
-        <w:pStyle w:val="BodyTextIndent2"/>
-        <w:ind w:firstLineChars="0" w:firstLine="0"/>
-        <w:rPr>
-          <w:lang w:val="pl-PL"/>
-        </w:rPr>
-      </w:pPr>
-      <w:r>
-        <w:rPr>
-          <w:rFonts w:hint="eastAsia"/>
-          <w:lang w:val="pl-PL"/>
-        </w:rPr>
-        <w:t>⑦：</w:t>
-      </w:r>
-      <w:r>
-        <w:rPr>
-          <w:rFonts w:hint="eastAsia"/>
-          <w:lang w:val="pl-PL"/>
-        </w:rPr>
-        <w:t>栈顶元素出栈赋值给%</w:t>
-      </w:r>
-      <w:r>
-        <w:rPr>
-          <w:lang w:val="pl-PL"/>
-        </w:rPr>
-        <w:t>rbp</w:t>
-      </w:r>
-      <w:r>
-        <w:rPr>
-          <w:rFonts w:hint="eastAsia"/>
-          <w:lang w:val="pl-PL"/>
-        </w:rPr>
-        <w:t>；</w:t>
-      </w:r>
-      <w:r>
-        <w:rPr>
-          <w:rFonts w:hint="eastAsia"/>
-          <w:lang w:val="pl-PL"/>
-        </w:rPr>
         <w:t>和①对应</w:t>
       </w:r>
     </w:p>
     <w:p>
       <w:pPr>
         <w:pStyle w:val="BodyTextIndent2"/>
+        <w:spacing w:before="240" w:after="240"/>
         <w:ind w:firstLineChars="0" w:firstLine="0"/>
         <w:rPr>
           <w:lang w:val="pl-PL"/>
@@ -14280,13 +14534,27 @@
         <w:rPr>
           <w:lang w:val="pl-PL"/>
         </w:rPr>
-        <w:t xml:space="preserve">%rsp </w:t>
-      </w:r>
-      <w:r>
-        <w:rPr>
-          <w:rFonts w:hint="eastAsia"/>
+        <w:t>%</w:t>
+      </w:r>
+      <w:proofErr w:type="spellStart"/>
+      <w:r>
+        <w:rPr>
           <w:lang w:val="pl-PL"/>
         </w:rPr>
+        <w:t>rsp</w:t>
+      </w:r>
+      <w:proofErr w:type="spellEnd"/>
+      <w:r>
+        <w:rPr>
+          <w:lang w:val="pl-PL"/>
+        </w:rPr>
+        <w:t xml:space="preserve"> </w:t>
+      </w:r>
+      <w:r>
+        <w:rPr>
+          <w:rFonts w:hint="eastAsia"/>
+          <w:lang w:val="pl-PL"/>
+        </w:rPr>
         <w:t>保存栈指针、</w:t>
       </w:r>
       <w:r>
@@ -14294,12 +14562,21 @@
           <w:rFonts w:hint="eastAsia"/>
           <w:lang w:val="pl-PL"/>
         </w:rPr>
-        <w:t>%rax</w:t>
-      </w:r>
-      <w:r>
-        <w:rPr>
+        <w:t>%</w:t>
+      </w:r>
+      <w:proofErr w:type="spellStart"/>
+      <w:r>
+        <w:rPr>
+          <w:rFonts w:hint="eastAsia"/>
           <w:lang w:val="pl-PL"/>
         </w:rPr>
+        <w:t>rax</w:t>
+      </w:r>
+      <w:proofErr w:type="spellEnd"/>
+      <w:r>
+        <w:rPr>
+          <w:lang w:val="pl-PL"/>
+        </w:rPr>
         <w:t xml:space="preserve"> </w:t>
       </w:r>
       <w:r>
@@ -14307,12 +14584,76 @@
           <w:rFonts w:hint="eastAsia"/>
           <w:lang w:val="pl-PL"/>
         </w:rPr>
-        <w:t>保存返回值、%rdi、%rsi、%rdx、%rcx、%r</w:t>
-      </w:r>
-      <w:r>
-        <w:rPr>
+        <w:t>保存返回值、%</w:t>
+      </w:r>
+      <w:proofErr w:type="spellStart"/>
+      <w:r>
+        <w:rPr>
+          <w:rFonts w:hint="eastAsia"/>
           <w:lang w:val="pl-PL"/>
         </w:rPr>
+        <w:t>rdi</w:t>
+      </w:r>
+      <w:proofErr w:type="spellEnd"/>
+      <w:r>
+        <w:rPr>
+          <w:rFonts w:hint="eastAsia"/>
+          <w:lang w:val="pl-PL"/>
+        </w:rPr>
+        <w:t>、%</w:t>
+      </w:r>
+      <w:proofErr w:type="spellStart"/>
+      <w:r>
+        <w:rPr>
+          <w:rFonts w:hint="eastAsia"/>
+          <w:lang w:val="pl-PL"/>
+        </w:rPr>
+        <w:t>rsi</w:t>
+      </w:r>
+      <w:proofErr w:type="spellEnd"/>
+      <w:r>
+        <w:rPr>
+          <w:rFonts w:hint="eastAsia"/>
+          <w:lang w:val="pl-PL"/>
+        </w:rPr>
+        <w:t>、%</w:t>
+      </w:r>
+      <w:proofErr w:type="spellStart"/>
+      <w:r>
+        <w:rPr>
+          <w:rFonts w:hint="eastAsia"/>
+          <w:lang w:val="pl-PL"/>
+        </w:rPr>
+        <w:t>rdx</w:t>
+      </w:r>
+      <w:proofErr w:type="spellEnd"/>
+      <w:r>
+        <w:rPr>
+          <w:rFonts w:hint="eastAsia"/>
+          <w:lang w:val="pl-PL"/>
+        </w:rPr>
+        <w:t>、%</w:t>
+      </w:r>
+      <w:proofErr w:type="spellStart"/>
+      <w:r>
+        <w:rPr>
+          <w:rFonts w:hint="eastAsia"/>
+          <w:lang w:val="pl-PL"/>
+        </w:rPr>
+        <w:t>rcx</w:t>
+      </w:r>
+      <w:proofErr w:type="spellEnd"/>
+      <w:r>
+        <w:rPr>
+          <w:rFonts w:hint="eastAsia"/>
+          <w:lang w:val="pl-PL"/>
+        </w:rPr>
+        <w:t>、%r</w:t>
+      </w:r>
+      <w:r>
+        <w:rPr>
+          <w:lang w:val="pl-PL"/>
+        </w:rPr>
         <w:t>8</w:t>
       </w:r>
       <w:r>
@@ -14363,7 +14704,6 @@
         <w:pStyle w:val="BodyTextIndent2"/>
         <w:ind w:firstLineChars="0" w:firstLine="0"/>
         <w:rPr>
-          <w:rFonts w:hint="eastAsia"/>
           <w:lang w:val="pl-PL"/>
         </w:rPr>
       </w:pPr>
@@ -14410,13 +14750,21 @@
         <w:rPr>
           <w:lang w:val="pl-PL"/>
         </w:rPr>
-        <w:t>%rbq</w:t>
-      </w:r>
-      <w:r>
-        <w:rPr>
-          <w:rFonts w:hint="eastAsia"/>
+        <w:t>%</w:t>
+      </w:r>
+      <w:proofErr w:type="spellStart"/>
+      <w:r>
+        <w:rPr>
           <w:lang w:val="pl-PL"/>
         </w:rPr>
+        <w:t>rbq</w:t>
+      </w:r>
+      <w:proofErr w:type="spellEnd"/>
+      <w:r>
+        <w:rPr>
+          <w:rFonts w:hint="eastAsia"/>
+          <w:lang w:val="pl-PL"/>
+        </w:rPr>
         <w:t>、</w:t>
       </w:r>
       <w:r>
@@ -14426,12 +14774,14 @@
         </w:rPr>
         <w:t>%</w:t>
       </w:r>
+      <w:proofErr w:type="spellStart"/>
       <w:r>
         <w:rPr>
           <w:lang w:val="pl-PL"/>
         </w:rPr>
         <w:t>rbp</w:t>
       </w:r>
+      <w:proofErr w:type="spellEnd"/>
       <w:r>
         <w:rPr>
           <w:rFonts w:hint="eastAsia"/>
@@ -14471,7 +14821,6 @@
         <w:pStyle w:val="BodyTextIndent2"/>
         <w:ind w:firstLineChars="0" w:firstLine="0"/>
         <w:rPr>
-          <w:rFonts w:hint="eastAsia"/>
           <w:lang w:val="pl-PL"/>
         </w:rPr>
       </w:pPr>
@@ -14527,6 +14876,133 @@
         </w:rPr>
         <w:t>进阶汇编语言分析</w:t>
       </w:r>
+    </w:p>
+    <w:p>
+      <w:pPr>
+        <w:pStyle w:val="BodyTextIndent2"/>
+        <w:ind w:firstLineChars="0" w:firstLine="0"/>
+        <w:rPr>
+          <w:lang w:val="pl-PL"/>
+        </w:rPr>
+      </w:pPr>
+      <w:r>
+        <w:rPr>
+          <w:lang w:val="pl-PL"/>
+        </w:rPr>
+        <w:t>1</w:t>
+      </w:r>
+      <w:r>
+        <w:rPr>
+          <w:rFonts w:hint="eastAsia"/>
+          <w:lang w:val="pl-PL"/>
+        </w:rPr>
+        <w:t>）</w:t>
+      </w:r>
+      <w:r>
+        <w:rPr>
+          <w:lang w:val="pl-PL"/>
+        </w:rPr>
+        <w:t xml:space="preserve"> </w:t>
+      </w:r>
+      <w:r>
+        <w:rPr>
+          <w:rFonts w:hint="eastAsia"/>
+          <w:lang w:val="pl-PL"/>
+        </w:rPr>
+        <w:t>函数返回值</w:t>
+      </w:r>
+      <w:r>
+        <w:rPr>
+          <w:rFonts w:hint="eastAsia"/>
+          <w:lang w:val="pl-PL"/>
+        </w:rPr>
+        <w:t>相关</w:t>
+      </w:r>
+    </w:p>
+    <w:p>
+      <w:pPr>
+        <w:pStyle w:val="BodyTextIndent2"/>
+        <w:ind w:firstLineChars="0" w:firstLine="0"/>
+        <w:rPr>
+          <w:lang w:val="pl-PL"/>
+        </w:rPr>
+      </w:pPr>
+      <w:r>
+        <w:rPr>
+          <w:rFonts w:hint="eastAsia"/>
+          <w:lang w:val="pl-PL"/>
+        </w:rPr>
+        <w:t>代码如下：</w:t>
+      </w:r>
+    </w:p>
+    <w:bookmarkStart w:id="55" w:name="_MON_1713618504"/>
+    <w:bookmarkEnd w:id="55"/>
+    <w:p>
+      <w:pPr>
+        <w:pStyle w:val="BodyTextIndent2"/>
+        <w:ind w:firstLineChars="0" w:firstLine="0"/>
+        <w:rPr>
+          <w:lang w:val="pl-PL"/>
+        </w:rPr>
+      </w:pPr>
+      <w:r>
+        <w:rPr>
+          <w:lang w:val="pl-PL"/>
+        </w:rPr>
+        <w:object w:dxaOrig="9360" w:dyaOrig="8578" w14:anchorId="05695931">
+          <v:shape id="_x0000_i1058" type="#_x0000_t75" style="width:468pt;height:429pt" o:ole="">
+            <v:imagedata r:id="rId32" o:title=""/>
+          </v:shape>
+          <o:OLEObject Type="Embed" ProgID="Word.OpenDocumentText.12" ShapeID="_x0000_i1058" DrawAspect="Content" ObjectID="_1713621299" r:id="rId33"/>
+        </w:object>
+      </w:r>
+    </w:p>
+    <w:p>
+      <w:pPr>
+        <w:pStyle w:val="BodyTextIndent2"/>
+        <w:ind w:firstLineChars="0" w:firstLine="0"/>
+        <w:rPr>
+          <w:lang w:val="pl-PL"/>
+        </w:rPr>
+      </w:pPr>
+      <w:r>
+        <w:rPr>
+          <w:rFonts w:hint="eastAsia"/>
+          <w:lang w:val="pl-PL"/>
+        </w:rPr>
+        <w:t>汇编结果：</w:t>
+      </w:r>
+    </w:p>
+    <w:bookmarkStart w:id="56" w:name="_MON_1713621199"/>
+    <w:bookmarkEnd w:id="56"/>
+    <w:p>
+      <w:pPr>
+        <w:pStyle w:val="BodyTextIndent2"/>
+        <w:ind w:firstLineChars="0" w:firstLine="0"/>
+        <w:rPr>
+          <w:lang w:val="pl-PL"/>
+        </w:rPr>
+      </w:pPr>
+      <w:r>
+        <w:rPr>
+          <w:lang w:val="pl-PL"/>
+        </w:rPr>
+        <w:object w:dxaOrig="9360" w:dyaOrig="12847" w14:anchorId="266D0351">
+          <v:shape id="_x0000_i1087" type="#_x0000_t75" style="width:468pt;height:642pt" o:ole="">
+            <v:imagedata r:id="rId34" o:title=""/>
+          </v:shape>
+          <o:OLEObject Type="Embed" ProgID="Word.OpenDocumentText.12" ShapeID="_x0000_i1087" DrawAspect="Content" ObjectID="_1713621300" r:id="rId35"/>
+        </w:object>
+      </w:r>
+    </w:p>
+    <w:p>
+      <w:pPr>
+        <w:pStyle w:val="BodyTextIndent2"/>
+        <w:ind w:firstLineChars="0" w:firstLine="0"/>
+        <w:rPr>
+          <w:lang w:val="pl-PL"/>
+        </w:rPr>
+      </w:pPr>
     </w:p>
     <w:p>
       <w:pPr>
@@ -14537,21 +15013,22 @@
         </w:numPr>
         <w:spacing w:before="480" w:after="240"/>
       </w:pPr>
-      <w:bookmarkStart w:id="55" w:name="_Toc101788940"/>
-      <w:r>
-        <w:rPr>
-          <w:rFonts w:hint="eastAsia"/>
-        </w:rPr>
+      <w:bookmarkStart w:id="57" w:name="_Toc101788940"/>
+      <w:r>
+        <w:rPr>
+          <w:rFonts w:hint="eastAsia"/>
+        </w:rPr>
+        <w:lastRenderedPageBreak/>
         <w:t>调试的知识准备</w:t>
       </w:r>
-      <w:bookmarkEnd w:id="55"/>
+      <w:bookmarkEnd w:id="57"/>
     </w:p>
     <w:p>
       <w:pPr>
         <w:pStyle w:val="Heading3"/>
         <w:spacing w:before="72" w:after="72"/>
       </w:pPr>
-      <w:bookmarkStart w:id="56" w:name="_Toc101788941"/>
+      <w:bookmarkStart w:id="58" w:name="_Toc101788941"/>
       <w:r>
         <w:t>4</w:t>
       </w:r>
@@ -14576,14 +15053,14 @@
         </w:rPr>
         <w:t>介绍</w:t>
       </w:r>
-      <w:bookmarkEnd w:id="56"/>
+      <w:bookmarkEnd w:id="58"/>
     </w:p>
     <w:p>
       <w:pPr>
         <w:pStyle w:val="Heading3"/>
         <w:spacing w:before="72" w:after="72"/>
       </w:pPr>
-      <w:bookmarkStart w:id="57" w:name="_Toc101788942"/>
+      <w:bookmarkStart w:id="59" w:name="_Toc101788942"/>
       <w:r>
         <w:t>4</w:t>
       </w:r>
@@ -14602,14 +15079,14 @@
         </w:rPr>
         <w:t>调试工具介绍</w:t>
       </w:r>
-      <w:bookmarkEnd w:id="57"/>
+      <w:bookmarkEnd w:id="59"/>
     </w:p>
     <w:p>
       <w:pPr>
         <w:pStyle w:val="Heading3"/>
         <w:spacing w:before="72" w:after="72"/>
       </w:pPr>
-      <w:bookmarkStart w:id="58" w:name="_Toc101788943"/>
+      <w:bookmarkStart w:id="60" w:name="_Toc101788943"/>
       <w:r>
         <w:t>4</w:t>
       </w:r>
@@ -14634,14 +15111,14 @@
         </w:rPr>
         <w:t>基础命令</w:t>
       </w:r>
-      <w:bookmarkEnd w:id="58"/>
+      <w:bookmarkEnd w:id="60"/>
     </w:p>
     <w:p>
       <w:pPr>
         <w:pStyle w:val="Heading3"/>
         <w:spacing w:before="72" w:after="72"/>
       </w:pPr>
-      <w:bookmarkStart w:id="59" w:name="_Toc101788944"/>
+      <w:bookmarkStart w:id="61" w:name="_Toc101788944"/>
       <w:r>
         <w:t>4</w:t>
       </w:r>
@@ -14666,7 +15143,7 @@
         </w:rPr>
         <w:t>调试步骤</w:t>
       </w:r>
-      <w:bookmarkEnd w:id="59"/>
+      <w:bookmarkEnd w:id="61"/>
     </w:p>
     <w:p/>
     <w:p>
@@ -14678,7 +15155,7 @@
         </w:numPr>
         <w:spacing w:before="480" w:after="240"/>
       </w:pPr>
-      <w:bookmarkStart w:id="60" w:name="_Toc101788945"/>
+      <w:bookmarkStart w:id="62" w:name="_Toc101788945"/>
       <w:r>
         <w:rPr>
           <w:rFonts w:hint="eastAsia"/>
@@ -14686,14 +15163,14 @@
         <w:lastRenderedPageBreak/>
         <w:t>简单的程序调试实践</w:t>
       </w:r>
-      <w:bookmarkEnd w:id="60"/>
+      <w:bookmarkEnd w:id="62"/>
     </w:p>
     <w:p>
       <w:pPr>
         <w:pStyle w:val="Heading3"/>
         <w:spacing w:before="72" w:after="72"/>
       </w:pPr>
-      <w:bookmarkStart w:id="61" w:name="_Toc101788946"/>
+      <w:bookmarkStart w:id="63" w:name="_Toc101788946"/>
       <w:r>
         <w:t>5</w:t>
       </w:r>
@@ -14724,14 +15201,14 @@
         </w:rPr>
         <w:t>程序调试实践</w:t>
       </w:r>
-      <w:bookmarkEnd w:id="61"/>
+      <w:bookmarkEnd w:id="63"/>
     </w:p>
     <w:p>
       <w:pPr>
         <w:pStyle w:val="Heading3"/>
         <w:spacing w:before="72" w:after="72"/>
       </w:pPr>
-      <w:bookmarkStart w:id="62" w:name="_Toc101788947"/>
+      <w:bookmarkStart w:id="64" w:name="_Toc101788947"/>
       <w:r>
         <w:t>5</w:t>
       </w:r>
@@ -14750,14 +15227,14 @@
         </w:rPr>
         <w:t>带有函数的程序调试实践</w:t>
       </w:r>
-      <w:bookmarkEnd w:id="62"/>
+      <w:bookmarkEnd w:id="64"/>
     </w:p>
     <w:p>
       <w:pPr>
         <w:pStyle w:val="Heading3"/>
         <w:spacing w:before="72" w:after="72"/>
       </w:pPr>
-      <w:bookmarkStart w:id="63" w:name="_Toc101788948"/>
+      <w:bookmarkStart w:id="65" w:name="_Toc101788948"/>
       <w:r>
         <w:t>5</w:t>
       </w:r>
@@ -14776,14 +15253,14 @@
         </w:rPr>
         <w:t>加载静态库的程序调试实践</w:t>
       </w:r>
-      <w:bookmarkEnd w:id="63"/>
+      <w:bookmarkEnd w:id="65"/>
     </w:p>
     <w:p>
       <w:pPr>
         <w:pStyle w:val="Heading3"/>
         <w:spacing w:before="72" w:after="72"/>
       </w:pPr>
-      <w:bookmarkStart w:id="64" w:name="_Toc101788949"/>
+      <w:bookmarkStart w:id="66" w:name="_Toc101788949"/>
       <w:r>
         <w:t>5</w:t>
       </w:r>
@@ -14802,14 +15279,14 @@
         </w:rPr>
         <w:t>加载动态库的程序调试实践</w:t>
       </w:r>
-      <w:bookmarkEnd w:id="64"/>
+      <w:bookmarkEnd w:id="66"/>
     </w:p>
     <w:p>
       <w:pPr>
         <w:pStyle w:val="Heading3"/>
         <w:spacing w:before="72" w:after="72"/>
       </w:pPr>
-      <w:bookmarkStart w:id="65" w:name="_Toc101788950"/>
+      <w:bookmarkStart w:id="67" w:name="_Toc101788950"/>
       <w:r>
         <w:t>5</w:t>
       </w:r>
@@ -14828,7 +15305,7 @@
         </w:rPr>
         <w:t>总结</w:t>
       </w:r>
-      <w:bookmarkEnd w:id="65"/>
+      <w:bookmarkEnd w:id="67"/>
     </w:p>
     <w:p>
       <w:pPr>
@@ -14839,21 +15316,21 @@
         </w:numPr>
         <w:spacing w:before="480" w:after="240"/>
       </w:pPr>
-      <w:bookmarkStart w:id="66" w:name="_Toc101788951"/>
+      <w:bookmarkStart w:id="68" w:name="_Toc101788951"/>
       <w:r>
         <w:rPr>
           <w:rFonts w:hint="eastAsia"/>
         </w:rPr>
         <w:t>多进程程序调试实践</w:t>
       </w:r>
-      <w:bookmarkEnd w:id="66"/>
+      <w:bookmarkEnd w:id="68"/>
     </w:p>
     <w:p>
       <w:pPr>
         <w:pStyle w:val="Heading3"/>
         <w:spacing w:before="72" w:after="72"/>
       </w:pPr>
-      <w:bookmarkStart w:id="67" w:name="_Toc101788952"/>
+      <w:bookmarkStart w:id="69" w:name="_Toc101788952"/>
       <w:r>
         <w:t>6</w:t>
       </w:r>
@@ -14872,14 +15349,14 @@
         </w:rPr>
         <w:t>多进程程序编译运行</w:t>
       </w:r>
-      <w:bookmarkEnd w:id="67"/>
+      <w:bookmarkEnd w:id="69"/>
     </w:p>
     <w:p>
       <w:pPr>
         <w:pStyle w:val="Heading3"/>
         <w:spacing w:before="72" w:after="72"/>
       </w:pPr>
-      <w:bookmarkStart w:id="68" w:name="_Toc101788953"/>
+      <w:bookmarkStart w:id="70" w:name="_Toc101788953"/>
       <w:r>
         <w:t>6</w:t>
       </w:r>
@@ -14898,7 +15375,7 @@
         </w:rPr>
         <w:t>多进程程序调试实践</w:t>
       </w:r>
-      <w:bookmarkEnd w:id="68"/>
+      <w:bookmarkEnd w:id="70"/>
     </w:p>
     <w:p>
       <w:pPr>
@@ -14909,21 +15386,21 @@
         </w:numPr>
         <w:spacing w:before="480" w:after="240"/>
       </w:pPr>
-      <w:bookmarkStart w:id="69" w:name="_Toc101788954"/>
+      <w:bookmarkStart w:id="71" w:name="_Toc101788954"/>
       <w:r>
         <w:rPr>
           <w:rFonts w:hint="eastAsia"/>
         </w:rPr>
         <w:t>多线程程序调试实践</w:t>
       </w:r>
-      <w:bookmarkEnd w:id="69"/>
+      <w:bookmarkEnd w:id="71"/>
     </w:p>
     <w:p>
       <w:pPr>
         <w:pStyle w:val="Heading3"/>
         <w:spacing w:before="72" w:after="72"/>
       </w:pPr>
-      <w:bookmarkStart w:id="70" w:name="_Toc101788955"/>
+      <w:bookmarkStart w:id="72" w:name="_Toc101788955"/>
       <w:r>
         <w:t>7</w:t>
       </w:r>
@@ -14948,14 +15425,14 @@
         </w:rPr>
         <w:t>编译运行</w:t>
       </w:r>
-      <w:bookmarkEnd w:id="70"/>
+      <w:bookmarkEnd w:id="72"/>
     </w:p>
     <w:p>
       <w:pPr>
         <w:pStyle w:val="Heading3"/>
         <w:spacing w:before="72" w:after="72"/>
       </w:pPr>
-      <w:bookmarkStart w:id="71" w:name="_Toc101788956"/>
+      <w:bookmarkStart w:id="73" w:name="_Toc101788956"/>
       <w:r>
         <w:t>7</w:t>
       </w:r>
@@ -14974,7 +15451,7 @@
         </w:rPr>
         <w:t>多线程程序调试实践</w:t>
       </w:r>
-      <w:bookmarkEnd w:id="71"/>
+      <w:bookmarkEnd w:id="73"/>
     </w:p>
     <w:p>
       <w:pPr>
@@ -14985,21 +15462,21 @@
         </w:numPr>
         <w:spacing w:before="480" w:after="240"/>
       </w:pPr>
-      <w:bookmarkStart w:id="72" w:name="_Toc101788957"/>
+      <w:bookmarkStart w:id="74" w:name="_Toc101788957"/>
       <w:r>
         <w:rPr>
           <w:rFonts w:hint="eastAsia"/>
         </w:rPr>
         <w:t>内核有关的调试实践</w:t>
       </w:r>
-      <w:bookmarkEnd w:id="72"/>
+      <w:bookmarkEnd w:id="74"/>
     </w:p>
     <w:p>
       <w:pPr>
         <w:pStyle w:val="Heading3"/>
         <w:spacing w:before="72" w:after="72"/>
       </w:pPr>
-      <w:bookmarkStart w:id="73" w:name="_Toc101788958"/>
+      <w:bookmarkStart w:id="75" w:name="_Toc101788958"/>
       <w:r>
         <w:t>8</w:t>
       </w:r>
@@ -15018,14 +15495,14 @@
         </w:rPr>
         <w:t>与程序崩溃有关的调试实践</w:t>
       </w:r>
-      <w:bookmarkEnd w:id="73"/>
+      <w:bookmarkEnd w:id="75"/>
     </w:p>
     <w:p>
       <w:pPr>
         <w:pStyle w:val="Heading3"/>
         <w:spacing w:before="72" w:after="72"/>
       </w:pPr>
-      <w:bookmarkStart w:id="74" w:name="_Toc101788959"/>
+      <w:bookmarkStart w:id="76" w:name="_Toc101788959"/>
       <w:r>
         <w:t>8</w:t>
       </w:r>
@@ -15044,14 +15521,14 @@
         </w:rPr>
         <w:t>与程序停止响应的调试实践</w:t>
       </w:r>
-      <w:bookmarkEnd w:id="74"/>
+      <w:bookmarkEnd w:id="76"/>
     </w:p>
     <w:p>
       <w:pPr>
         <w:pStyle w:val="Heading3"/>
         <w:spacing w:before="72" w:after="72"/>
       </w:pPr>
-      <w:bookmarkStart w:id="75" w:name="_Toc101788960"/>
+      <w:bookmarkStart w:id="77" w:name="_Toc101788960"/>
       <w:r>
         <w:t>8</w:t>
       </w:r>
@@ -15070,14 +15547,14 @@
         </w:rPr>
         <w:t>与系统运行缓慢的调试实践</w:t>
       </w:r>
-      <w:bookmarkEnd w:id="75"/>
+      <w:bookmarkEnd w:id="77"/>
     </w:p>
     <w:p>
       <w:pPr>
         <w:pStyle w:val="Heading3"/>
         <w:spacing w:before="72" w:after="72"/>
       </w:pPr>
-      <w:bookmarkStart w:id="76" w:name="_Toc101788961"/>
+      <w:bookmarkStart w:id="78" w:name="_Toc101788961"/>
       <w:r>
         <w:t>8</w:t>
       </w:r>
@@ -15108,7 +15585,7 @@
         </w:rPr>
         <w:t>负载过高的调试实践</w:t>
       </w:r>
-      <w:bookmarkEnd w:id="76"/>
+      <w:bookmarkEnd w:id="78"/>
     </w:p>
     <w:p>
       <w:pPr>
@@ -15119,14 +15596,14 @@
         </w:numPr>
         <w:spacing w:before="480" w:after="240"/>
       </w:pPr>
-      <w:bookmarkStart w:id="77" w:name="_Toc101788962"/>
+      <w:bookmarkStart w:id="79" w:name="_Toc101788962"/>
       <w:r>
         <w:rPr>
           <w:rFonts w:hint="eastAsia"/>
         </w:rPr>
         <w:t>总结</w:t>
       </w:r>
-      <w:bookmarkEnd w:id="77"/>
+      <w:bookmarkEnd w:id="79"/>
     </w:p>
     <w:bookmarkEnd w:id="2"/>
     <w:bookmarkEnd w:id="3"/>
@@ -15145,9 +15622,9 @@
           <w:rFonts w:ascii="Times New Roman" w:hAnsi="Times New Roman" w:cs="Times New Roman"/>
         </w:rPr>
         <w:sectPr>
-          <w:headerReference w:type="even" r:id="rId32"/>
-          <w:headerReference w:type="default" r:id="rId33"/>
-          <w:footerReference w:type="even" r:id="rId34"/>
+          <w:headerReference w:type="even" r:id="rId36"/>
+          <w:headerReference w:type="default" r:id="rId37"/>
+          <w:footerReference w:type="even" r:id="rId38"/>
           <w:pgSz w:w="11850" w:h="16783" w:code="9"/>
           <w:pgMar w:top="1871" w:right="1559" w:bottom="1531" w:left="1559" w:header="1474" w:footer="1134" w:gutter="0"/>
           <w:pgNumType w:start="1"/>
@@ -15155,32 +15632,30 @@
           <w:docGrid w:linePitch="312"/>
         </w:sectPr>
       </w:pPr>
-      <w:bookmarkStart w:id="78" w:name="_Toc20240"/>
-      <w:bookmarkStart w:id="79" w:name="_Toc29099"/>
-      <w:bookmarkStart w:id="80" w:name="_Toc15598"/>
-      <w:bookmarkStart w:id="81" w:name="_Toc6084"/>
-      <w:bookmarkStart w:id="82" w:name="_Toc14320"/>
-      <w:bookmarkStart w:id="83" w:name="_Toc29086"/>
+      <w:bookmarkStart w:id="80" w:name="_Toc20240"/>
+      <w:bookmarkStart w:id="81" w:name="_Toc29099"/>
+      <w:bookmarkStart w:id="82" w:name="_Toc15598"/>
+      <w:bookmarkStart w:id="83" w:name="_Toc6084"/>
+      <w:bookmarkStart w:id="84" w:name="_Toc14320"/>
+      <w:bookmarkStart w:id="85" w:name="_Toc29086"/>
     </w:p>
     <w:p>
       <w:pPr>
         <w:pStyle w:val="Heading1"/>
         <w:spacing w:before="480" w:after="240"/>
       </w:pPr>
-      <w:bookmarkStart w:id="84" w:name="_Toc8561"/>
-      <w:bookmarkStart w:id="85" w:name="_Toc5583"/>
-      <w:bookmarkStart w:id="86" w:name="_Toc16488"/>
-      <w:bookmarkStart w:id="87" w:name="_Toc4510"/>
-      <w:bookmarkStart w:id="88" w:name="_Toc23927"/>
-      <w:bookmarkStart w:id="89" w:name="_Toc17750"/>
-      <w:bookmarkStart w:id="90" w:name="_Toc515267507"/>
-      <w:bookmarkStart w:id="91" w:name="_Toc101788963"/>
+      <w:bookmarkStart w:id="86" w:name="_Toc8561"/>
+      <w:bookmarkStart w:id="87" w:name="_Toc5583"/>
+      <w:bookmarkStart w:id="88" w:name="_Toc16488"/>
+      <w:bookmarkStart w:id="89" w:name="_Toc4510"/>
+      <w:bookmarkStart w:id="90" w:name="_Toc23927"/>
+      <w:bookmarkStart w:id="91" w:name="_Toc17750"/>
+      <w:bookmarkStart w:id="92" w:name="_Toc515267507"/>
+      <w:bookmarkStart w:id="93" w:name="_Toc101788963"/>
       <w:r>
         <w:lastRenderedPageBreak/>
         <w:t>参考文献</w:t>
       </w:r>
-      <w:bookmarkEnd w:id="78"/>
-      <w:bookmarkEnd w:id="79"/>
       <w:bookmarkEnd w:id="80"/>
       <w:bookmarkEnd w:id="81"/>
       <w:bookmarkEnd w:id="82"/>
@@ -15193,6 +15668,8 @@
       <w:bookmarkEnd w:id="89"/>
       <w:bookmarkEnd w:id="90"/>
       <w:bookmarkEnd w:id="91"/>
+      <w:bookmarkEnd w:id="92"/>
+      <w:bookmarkEnd w:id="93"/>
     </w:p>
     <w:p>
       <w:pPr>
@@ -15204,22 +15681,22 @@
         <w:spacing w:before="480" w:after="240"/>
         <w:jc w:val="left"/>
       </w:pPr>
-      <w:bookmarkStart w:id="92" w:name="_Toc515267509"/>
+      <w:bookmarkStart w:id="94" w:name="_Toc515267509"/>
       <w:r>
         <w:tab/>
       </w:r>
       <w:r>
         <w:tab/>
       </w:r>
-      <w:bookmarkStart w:id="93" w:name="_Toc101788964"/>
+      <w:bookmarkStart w:id="95" w:name="_Toc101788964"/>
       <w:r>
         <w:rPr>
           <w:rFonts w:hint="eastAsia"/>
         </w:rPr>
         <w:t>致谢</w:t>
       </w:r>
-      <w:bookmarkEnd w:id="92"/>
-      <w:bookmarkEnd w:id="93"/>
+      <w:bookmarkEnd w:id="94"/>
+      <w:bookmarkEnd w:id="95"/>
     </w:p>
     <w:p>
       <w:pPr>
@@ -15263,8 +15740,8 @@
       </w:pPr>
     </w:p>
     <w:sectPr>
-      <w:headerReference w:type="even" r:id="rId35"/>
-      <w:headerReference w:type="default" r:id="rId36"/>
+      <w:headerReference w:type="even" r:id="rId39"/>
+      <w:headerReference w:type="default" r:id="rId40"/>
       <w:pgSz w:w="11850" w:h="16783" w:code="9"/>
       <w:pgMar w:top="1871" w:right="1559" w:bottom="1531" w:left="1559" w:header="1474" w:footer="1134" w:gutter="0"/>
       <w:cols w:space="425"/>

</xml_diff>

<commit_message>
[add] finish content about assemble
</commit_message>
<xml_diff>
--- a/ProgramDebugPratice_May.docx
+++ b/ProgramDebugPratice_May.docx
@@ -10625,10 +10625,10 @@
             <v:path o:extrusionok="f" gradientshapeok="t" o:connecttype="rect"/>
             <o:lock v:ext="edit" aspectratio="t"/>
           </v:shapetype>
-          <v:shape id="_x0000_i1025" type="#_x0000_t75" style="width:434.25pt;height:89.25pt" o:ole="">
+          <v:shape id="_x0000_i1025" type="#_x0000_t75" style="width:434.4pt;height:89.4pt" o:ole="">
             <v:imagedata r:id="rId20" o:title=""/>
           </v:shape>
-          <o:OLEObject Type="Embed" ProgID="Word.OpenDocumentText.12" ShapeID="_x0000_i1025" DrawAspect="Content" ObjectID="_1713621295" r:id="rId21"/>
+          <o:OLEObject Type="Embed" ProgID="Word.OpenDocumentText.12" ShapeID="_x0000_i1025" DrawAspect="Content" ObjectID="_1713791353" r:id="rId21"/>
         </w:object>
       </w:r>
     </w:p>
@@ -12459,70 +12459,42 @@
     </w:p>
     <w:p>
       <w:pPr>
-        <w:pStyle w:val="BodyTextIndent2"/>
-        <w:ind w:firstLineChars="0" w:firstLine="0"/>
-        <w:rPr>
-          <w:b/>
-          <w:bCs/>
-        </w:rPr>
-      </w:pPr>
-      <w:r>
-        <w:rPr>
-          <w:b/>
-          <w:bCs/>
-        </w:rPr>
+        <w:pStyle w:val="Heading3"/>
+        <w:spacing w:before="72" w:after="72"/>
+      </w:pPr>
+      <w:r>
         <w:t>3</w:t>
       </w:r>
       <w:r>
         <w:rPr>
           <w:rFonts w:hint="eastAsia"/>
-          <w:b/>
-          <w:bCs/>
         </w:rPr>
         <w:t>.</w:t>
       </w:r>
       <w:r>
-        <w:rPr>
-          <w:b/>
-          <w:bCs/>
-        </w:rPr>
         <w:t>3</w:t>
       </w:r>
       <w:r>
         <w:rPr>
           <w:rFonts w:hint="eastAsia"/>
-          <w:b/>
-          <w:bCs/>
         </w:rPr>
         <w:t>.</w:t>
       </w:r>
       <w:r>
-        <w:rPr>
-          <w:b/>
-          <w:bCs/>
-        </w:rPr>
         <w:t>1</w:t>
       </w:r>
       <w:r>
         <w:rPr>
           <w:rFonts w:hint="eastAsia"/>
-          <w:b/>
-          <w:bCs/>
         </w:rPr>
         <w:t>.</w:t>
       </w:r>
       <w:r>
-        <w:rPr>
-          <w:b/>
-          <w:bCs/>
-        </w:rPr>
         <w:t xml:space="preserve">1 </w:t>
       </w:r>
       <w:r>
         <w:rPr>
           <w:rFonts w:hint="eastAsia"/>
-          <w:b/>
-          <w:bCs/>
         </w:rPr>
         <w:t>寄存器</w:t>
       </w:r>
@@ -13000,73 +12972,254 @@
     </w:p>
     <w:p>
       <w:pPr>
-        <w:pStyle w:val="BodyTextIndent2"/>
-        <w:spacing w:line="360" w:lineRule="auto"/>
+        <w:pStyle w:val="Heading3"/>
+        <w:spacing w:before="72" w:after="72"/>
+      </w:pPr>
+      <w:r>
+        <w:t>3</w:t>
+      </w:r>
+      <w:r>
+        <w:rPr>
+          <w:rFonts w:hint="eastAsia"/>
+        </w:rPr>
+        <w:t>.</w:t>
+      </w:r>
+      <w:r>
+        <w:t>1</w:t>
+      </w:r>
+      <w:r>
+        <w:rPr>
+          <w:rFonts w:hint="eastAsia"/>
+        </w:rPr>
+        <w:t>.</w:t>
+      </w:r>
+      <w:r>
+        <w:t>1</w:t>
+      </w:r>
+      <w:r>
+        <w:rPr>
+          <w:rFonts w:hint="eastAsia"/>
+        </w:rPr>
+        <w:t>.</w:t>
+      </w:r>
+      <w:r>
+        <w:t xml:space="preserve">2 </w:t>
+      </w:r>
+      <w:r>
+        <w:rPr>
+          <w:rFonts w:hint="eastAsia"/>
+        </w:rPr>
+        <w:t>栈指针</w:t>
+      </w:r>
+    </w:p>
+    <w:p>
+      <w:pPr>
+        <w:pStyle w:val="BodyTextIndent2"/>
         <w:ind w:firstLineChars="0" w:firstLine="0"/>
-        <w:rPr>
-          <w:b/>
-          <w:bCs/>
-        </w:rPr>
-      </w:pPr>
-      <w:r>
-        <w:rPr>
-          <w:b/>
-          <w:bCs/>
-        </w:rPr>
-        <w:t>3</w:t>
-      </w:r>
-      <w:r>
-        <w:rPr>
-          <w:rFonts w:hint="eastAsia"/>
-          <w:b/>
-          <w:bCs/>
-        </w:rPr>
-        <w:t>.</w:t>
-      </w:r>
-      <w:r>
-        <w:rPr>
-          <w:b/>
-          <w:bCs/>
+      </w:pPr>
+      <w:r>
+        <w:tab/>
+      </w:r>
+      <w:r>
+        <w:rPr>
+          <w:rFonts w:hint="eastAsia"/>
+        </w:rPr>
+        <w:t>栈是一种先进后出的数据结构，该结构在函数调用中发挥着重要的作用：当调用一个函数时，会先将返回地址入栈，再将函数参数入栈，再存储临时变量，完成函数的调用。</w:t>
+      </w:r>
+    </w:p>
+    <w:p>
+      <w:pPr>
+        <w:pStyle w:val="BodyTextIndent2"/>
+        <w:ind w:firstLineChars="0" w:firstLine="0"/>
+      </w:pPr>
+      <w:r>
+        <w:tab/>
+      </w:r>
+      <w:r>
+        <w:rPr>
+          <w:rFonts w:hint="eastAsia"/>
+        </w:rPr>
+        <w:t xml:space="preserve">在程序运行中，上述的函数调用过程的实现是由一个栈顶指针实现的，也就是 </w:t>
+      </w:r>
+      <w:r>
+        <w:t>%</w:t>
+      </w:r>
+      <w:proofErr w:type="spellStart"/>
+      <w:r>
+        <w:t>rsp</w:t>
+      </w:r>
+      <w:proofErr w:type="spellEnd"/>
+      <w:r>
+        <w:t xml:space="preserve"> </w:t>
+      </w:r>
+      <w:r>
+        <w:rPr>
+          <w:rFonts w:hint="eastAsia"/>
+        </w:rPr>
+        <w:t>指针。栈有两个操作，分别是进栈和出栈。进栈：将栈顶指针向下移动指定字节，使得栈容量增大，然后再将对应的数据保存到栈顶。出栈：向上移动指定的直接即可。</w:t>
+      </w:r>
+    </w:p>
+    <w:p>
+      <w:pPr>
+        <w:pStyle w:val="BodyTextIndent2"/>
+        <w:ind w:firstLineChars="0" w:firstLine="0"/>
+      </w:pPr>
+      <w:r>
+        <w:tab/>
+      </w:r>
+      <w:r>
+        <w:rPr>
+          <w:rFonts w:hint="eastAsia"/>
+        </w:rPr>
+        <w:t>为什么栈顶指针向下移动就是进栈操作：因为栈从增长方向是从大都小的。所以程序运行的栈空间是大小限制的；</w:t>
+      </w:r>
+    </w:p>
+    <w:p>
+      <w:pPr>
+        <w:pStyle w:val="Heading3"/>
+        <w:spacing w:before="72" w:after="72"/>
+      </w:pPr>
+      <w:r>
+        <w:t xml:space="preserve">3.1.1.3 </w:t>
+      </w:r>
+      <w:r>
+        <w:rPr>
+          <w:rFonts w:hint="eastAsia"/>
+        </w:rPr>
+        <w:t>PC</w:t>
+      </w:r>
+      <w:r>
+        <w:rPr>
+          <w:rFonts w:hint="eastAsia"/>
+        </w:rPr>
+        <w:t>寄存器</w:t>
+      </w:r>
+    </w:p>
+    <w:p>
+      <w:pPr>
+        <w:pStyle w:val="BodyTextIndent2"/>
+        <w:ind w:firstLineChars="0" w:firstLine="0"/>
+      </w:pPr>
+      <w:r>
+        <w:tab/>
+      </w:r>
+      <w:r>
+        <w:rPr>
+          <w:rFonts w:hint="eastAsia"/>
+        </w:rPr>
+        <w:t>PC（Program</w:t>
+      </w:r>
+      <w:r>
+        <w:t xml:space="preserve"> </w:t>
+      </w:r>
+      <w:r>
+        <w:rPr>
+          <w:rFonts w:hint="eastAsia"/>
+        </w:rPr>
+        <w:t xml:space="preserve">counter）寄存器，保存的是CPU下一个要执行的指令的地址，是最重要的寄存器之一，通常使用 </w:t>
+      </w:r>
+      <w:r>
+        <w:t xml:space="preserve">%rip </w:t>
+      </w:r>
+      <w:r>
+        <w:rPr>
+          <w:rFonts w:hint="eastAsia"/>
+        </w:rPr>
+        <w:t>来表示该寄存器。调整指令和函数调用就是通过PC寄存器来实现非顺序执行指令的功能的。</w:t>
+      </w:r>
+    </w:p>
+    <w:p>
+      <w:pPr>
+        <w:pStyle w:val="BodyTextIndent2"/>
+        <w:ind w:firstLineChars="0" w:firstLine="0"/>
+      </w:pPr>
+      <w:r>
+        <w:tab/>
+      </w:r>
+      <w:r>
+        <w:rPr>
+          <w:rFonts w:hint="eastAsia"/>
+        </w:rPr>
+        <w:t>PC寄存器的值不会显示的出现在汇编代码中。</w:t>
+      </w:r>
+    </w:p>
+    <w:p>
+      <w:pPr>
+        <w:pStyle w:val="Heading3"/>
+        <w:spacing w:before="72" w:after="72"/>
+      </w:pPr>
+      <w:r>
+        <w:t xml:space="preserve">3.1.1.4 </w:t>
+      </w:r>
+      <w:r>
+        <w:rPr>
+          <w:rFonts w:hint="eastAsia"/>
+        </w:rPr>
+        <w:t>指令</w:t>
+      </w:r>
+    </w:p>
+    <w:p>
+      <w:pPr>
+        <w:pStyle w:val="BodyTextIndent2"/>
+        <w:ind w:firstLineChars="0" w:firstLine="0"/>
+      </w:pPr>
+      <w:r>
+        <w:tab/>
+      </w:r>
+      <w:r>
+        <w:rPr>
+          <w:rFonts w:hint="eastAsia"/>
+        </w:rPr>
+        <w:t>计算机本质就是计算并保存计算的结果。其中计算的实现主体是CPU，而实现的方法是通过将CPU的操作转化为执行指令。</w:t>
+      </w:r>
+    </w:p>
+    <w:p>
+      <w:pPr>
+        <w:pStyle w:val="BodyTextIndent2"/>
+        <w:ind w:firstLineChars="0" w:firstLine="0"/>
+      </w:pPr>
+      <w:r>
+        <w:tab/>
+      </w:r>
+      <w:r>
+        <w:rPr>
+          <w:rFonts w:hint="eastAsia"/>
+        </w:rPr>
+        <w:t>指令的格式是由一个操作码和</w:t>
+      </w:r>
+      <w:r>
+        <w:t xml:space="preserve"> 0~2 </w:t>
+      </w:r>
+      <w:r>
+        <w:rPr>
+          <w:rFonts w:hint="eastAsia"/>
+        </w:rPr>
+        <w:t>个操作数。操作码指的是要将操作数做什么操作，比如无操作数的地址跳转、一个操作数的自增自减、两个操作数的相加减等；而操作数就是要对什么值进行操作。指令的长度是不固定的，短则一两个字节，长则十五个字节。</w:t>
+      </w:r>
+    </w:p>
+    <w:p>
+      <w:pPr>
+        <w:pStyle w:val="Heading3"/>
+        <w:spacing w:before="72" w:after="72"/>
+      </w:pPr>
+      <w:r>
+        <w:lastRenderedPageBreak/>
+        <w:t>3.1.</w:t>
+      </w:r>
+      <w:r>
+        <w:rPr>
+          <w:rFonts w:hint="eastAsia"/>
         </w:rPr>
         <w:t>1</w:t>
       </w:r>
       <w:r>
-        <w:rPr>
-          <w:rFonts w:hint="eastAsia"/>
-          <w:b/>
-          <w:bCs/>
-        </w:rPr>
-        <w:t>.</w:t>
-      </w:r>
-      <w:r>
-        <w:rPr>
-          <w:b/>
-          <w:bCs/>
-        </w:rPr>
-        <w:t>1</w:t>
-      </w:r>
-      <w:r>
-        <w:rPr>
-          <w:rFonts w:hint="eastAsia"/>
-          <w:b/>
-          <w:bCs/>
-        </w:rPr>
-        <w:t>.</w:t>
-      </w:r>
-      <w:r>
-        <w:rPr>
-          <w:b/>
-          <w:bCs/>
-        </w:rPr>
-        <w:t xml:space="preserve">2 </w:t>
-      </w:r>
-      <w:r>
-        <w:rPr>
-          <w:rFonts w:hint="eastAsia"/>
-          <w:b/>
-          <w:bCs/>
-        </w:rPr>
-        <w:t>栈指针</w:t>
+        <w:t xml:space="preserve">.5 </w:t>
+      </w:r>
+      <w:r>
+        <w:rPr>
+          <w:rFonts w:hint="eastAsia"/>
+        </w:rPr>
+        <w:t>操作数</w:t>
       </w:r>
     </w:p>
     <w:p>
@@ -13075,249 +13228,6 @@
         <w:ind w:firstLineChars="0" w:firstLine="0"/>
       </w:pPr>
       <w:r>
-        <w:tab/>
-      </w:r>
-      <w:r>
-        <w:rPr>
-          <w:rFonts w:hint="eastAsia"/>
-        </w:rPr>
-        <w:t>栈是一种先进后出的数据结构，该结构在函数调用中发挥着重要的作用：当调用一个函数时，会先将返回地址入栈，再将函数参数入栈，再存储临时变量，完成函数的调用。</w:t>
-      </w:r>
-    </w:p>
-    <w:p>
-      <w:pPr>
-        <w:pStyle w:val="BodyTextIndent2"/>
-        <w:ind w:firstLineChars="0" w:firstLine="0"/>
-      </w:pPr>
-      <w:r>
-        <w:tab/>
-      </w:r>
-      <w:r>
-        <w:rPr>
-          <w:rFonts w:hint="eastAsia"/>
-        </w:rPr>
-        <w:t xml:space="preserve">在程序运行中，上述的函数调用过程的实现是由一个栈顶指针实现的，也就是 </w:t>
-      </w:r>
-      <w:r>
-        <w:t>%</w:t>
-      </w:r>
-      <w:proofErr w:type="spellStart"/>
-      <w:r>
-        <w:t>rsp</w:t>
-      </w:r>
-      <w:proofErr w:type="spellEnd"/>
-      <w:r>
-        <w:t xml:space="preserve"> </w:t>
-      </w:r>
-      <w:r>
-        <w:rPr>
-          <w:rFonts w:hint="eastAsia"/>
-        </w:rPr>
-        <w:t>指针。栈有两个操作，分别是进栈和出栈。进栈：将栈顶指针向下移动指定字节，使得栈容量增大，然后再将对应的数据保存到栈顶。出栈：向上移动指定的直接即可。</w:t>
-      </w:r>
-    </w:p>
-    <w:p>
-      <w:pPr>
-        <w:pStyle w:val="BodyTextIndent2"/>
-        <w:ind w:firstLineChars="0" w:firstLine="0"/>
-      </w:pPr>
-      <w:r>
-        <w:tab/>
-      </w:r>
-      <w:r>
-        <w:rPr>
-          <w:rFonts w:hint="eastAsia"/>
-        </w:rPr>
-        <w:t>为什么栈顶指针向下移动就是进栈操作：因为栈从增长方向是从大都小的。所以程序运行的栈空间是大小限制的；</w:t>
-      </w:r>
-    </w:p>
-    <w:p>
-      <w:pPr>
-        <w:pStyle w:val="BodyTextIndent2"/>
-        <w:spacing w:line="360" w:lineRule="auto"/>
-        <w:ind w:firstLineChars="0" w:firstLine="0"/>
-        <w:rPr>
-          <w:b/>
-          <w:bCs/>
-        </w:rPr>
-      </w:pPr>
-      <w:r>
-        <w:rPr>
-          <w:b/>
-          <w:bCs/>
-        </w:rPr>
-        <w:t xml:space="preserve">3.1.1.3 </w:t>
-      </w:r>
-      <w:r>
-        <w:rPr>
-          <w:rFonts w:hint="eastAsia"/>
-          <w:b/>
-          <w:bCs/>
-        </w:rPr>
-        <w:t>PC寄存器</w:t>
-      </w:r>
-    </w:p>
-    <w:p>
-      <w:pPr>
-        <w:pStyle w:val="BodyTextIndent2"/>
-        <w:ind w:firstLineChars="0" w:firstLine="0"/>
-      </w:pPr>
-      <w:r>
-        <w:tab/>
-      </w:r>
-      <w:r>
-        <w:rPr>
-          <w:rFonts w:hint="eastAsia"/>
-        </w:rPr>
-        <w:t>PC（Program</w:t>
-      </w:r>
-      <w:r>
-        <w:t xml:space="preserve"> </w:t>
-      </w:r>
-      <w:r>
-        <w:rPr>
-          <w:rFonts w:hint="eastAsia"/>
-        </w:rPr>
-        <w:t xml:space="preserve">counter）寄存器，保存的是CPU下一个要执行的指令的地址，是最重要的寄存器之一，通常使用 </w:t>
-      </w:r>
-      <w:r>
-        <w:t xml:space="preserve">%rip </w:t>
-      </w:r>
-      <w:r>
-        <w:rPr>
-          <w:rFonts w:hint="eastAsia"/>
-        </w:rPr>
-        <w:t>来表示该寄存器。调整指令和函数调用就是通过PC寄存器来实现非顺序执行指令的功能的。</w:t>
-      </w:r>
-    </w:p>
-    <w:p>
-      <w:pPr>
-        <w:pStyle w:val="BodyTextIndent2"/>
-        <w:ind w:firstLineChars="0" w:firstLine="0"/>
-      </w:pPr>
-      <w:r>
-        <w:tab/>
-      </w:r>
-      <w:r>
-        <w:rPr>
-          <w:rFonts w:hint="eastAsia"/>
-        </w:rPr>
-        <w:t>PC寄存器的值不会显示的出现在汇编代码中。</w:t>
-      </w:r>
-    </w:p>
-    <w:p>
-      <w:pPr>
-        <w:pStyle w:val="BodyTextIndent2"/>
-        <w:spacing w:line="360" w:lineRule="auto"/>
-        <w:ind w:firstLineChars="0" w:firstLine="0"/>
-        <w:rPr>
-          <w:b/>
-          <w:bCs/>
-        </w:rPr>
-      </w:pPr>
-      <w:r>
-        <w:rPr>
-          <w:b/>
-          <w:bCs/>
-        </w:rPr>
-        <w:t xml:space="preserve">3.1.1.4 </w:t>
-      </w:r>
-      <w:r>
-        <w:rPr>
-          <w:rFonts w:hint="eastAsia"/>
-          <w:b/>
-          <w:bCs/>
-        </w:rPr>
-        <w:t>指令</w:t>
-      </w:r>
-    </w:p>
-    <w:p>
-      <w:pPr>
-        <w:pStyle w:val="BodyTextIndent2"/>
-        <w:ind w:firstLineChars="0" w:firstLine="0"/>
-      </w:pPr>
-      <w:r>
-        <w:tab/>
-      </w:r>
-      <w:r>
-        <w:rPr>
-          <w:rFonts w:hint="eastAsia"/>
-        </w:rPr>
-        <w:t>计算机本质就是计算并保存计算的结果。其中计算的实现主体是CPU，而实现的方法是通过将CPU的操作转化为执行指令。</w:t>
-      </w:r>
-    </w:p>
-    <w:p>
-      <w:pPr>
-        <w:pStyle w:val="BodyTextIndent2"/>
-        <w:ind w:firstLineChars="0" w:firstLine="0"/>
-      </w:pPr>
-      <w:r>
-        <w:tab/>
-      </w:r>
-      <w:r>
-        <w:rPr>
-          <w:rFonts w:hint="eastAsia"/>
-        </w:rPr>
-        <w:t>指令的格式是由一个操作码和</w:t>
-      </w:r>
-      <w:r>
-        <w:t xml:space="preserve"> 0~2 </w:t>
-      </w:r>
-      <w:r>
-        <w:rPr>
-          <w:rFonts w:hint="eastAsia"/>
-        </w:rPr>
-        <w:t>个操作数。操作码指的是要将操作数做什么操作，比如无操作数的地址跳转、一个操作数的自增自减、两个操作数的相加减等；而操作数就是要对什么值进行操作。指令的长度是不固定的，短则一两个字节，长则十五个字节。</w:t>
-      </w:r>
-    </w:p>
-    <w:p>
-      <w:pPr>
-        <w:pStyle w:val="BodyTextIndent2"/>
-        <w:spacing w:line="360" w:lineRule="auto"/>
-        <w:ind w:firstLineChars="0" w:firstLine="0"/>
-        <w:rPr>
-          <w:b/>
-          <w:bCs/>
-        </w:rPr>
-      </w:pPr>
-      <w:r>
-        <w:rPr>
-          <w:b/>
-          <w:bCs/>
-        </w:rPr>
-        <w:t>3.1.</w:t>
-      </w:r>
-      <w:r>
-        <w:rPr>
-          <w:rFonts w:hint="eastAsia"/>
-          <w:b/>
-          <w:bCs/>
-        </w:rPr>
-        <w:t>1</w:t>
-      </w:r>
-      <w:r>
-        <w:rPr>
-          <w:b/>
-          <w:bCs/>
-        </w:rPr>
-        <w:t xml:space="preserve">.5 </w:t>
-      </w:r>
-      <w:r>
-        <w:rPr>
-          <w:rFonts w:hint="eastAsia"/>
-          <w:b/>
-          <w:bCs/>
-        </w:rPr>
-        <w:t>操作数</w:t>
-      </w:r>
-    </w:p>
-    <w:p>
-      <w:pPr>
-        <w:pStyle w:val="BodyTextIndent2"/>
-        <w:ind w:firstLineChars="0" w:firstLine="0"/>
-      </w:pPr>
-      <w:r>
-        <w:lastRenderedPageBreak/>
         <w:tab/>
       </w:r>
       <w:r>
@@ -13453,26 +13363,15 @@
     </w:p>
     <w:p>
       <w:pPr>
-        <w:pStyle w:val="BodyTextIndent2"/>
-        <w:spacing w:line="360" w:lineRule="auto"/>
-        <w:ind w:firstLineChars="0" w:firstLine="0"/>
-        <w:rPr>
-          <w:b/>
-          <w:bCs/>
-        </w:rPr>
-      </w:pPr>
-      <w:r>
-        <w:rPr>
-          <w:b/>
-          <w:bCs/>
-        </w:rPr>
+        <w:pStyle w:val="Heading3"/>
+        <w:spacing w:before="72" w:after="72"/>
+      </w:pPr>
+      <w:r>
         <w:t xml:space="preserve">3.1.1.6 </w:t>
       </w:r>
       <w:r>
         <w:rPr>
           <w:rFonts w:hint="eastAsia"/>
-          <w:b/>
-          <w:bCs/>
         </w:rPr>
         <w:t>操作码</w:t>
       </w:r>
@@ -13950,115 +13849,154 @@
     </w:p>
     <w:p>
       <w:pPr>
+        <w:pStyle w:val="Heading3"/>
+        <w:spacing w:before="72" w:after="72"/>
+      </w:pPr>
+      <w:r>
+        <w:t>3.3.2.1</w:t>
+      </w:r>
+      <w:r>
+        <w:t xml:space="preserve"> </w:t>
+      </w:r>
+      <w:r>
+        <w:rPr>
+          <w:rFonts w:hint="eastAsia"/>
+        </w:rPr>
+        <w:t>汇编语言</w:t>
+      </w:r>
+      <w:r>
+        <w:rPr>
+          <w:rFonts w:hint="eastAsia"/>
+        </w:rPr>
+        <w:t>之</w:t>
+      </w:r>
+      <w:r>
+        <w:rPr>
+          <w:rFonts w:hint="eastAsia"/>
+        </w:rPr>
+        <w:t>简单</w:t>
+      </w:r>
+      <w:r>
+        <w:rPr>
+          <w:rFonts w:hint="eastAsia"/>
+        </w:rPr>
+        <w:t>main</w:t>
+      </w:r>
+      <w:r>
+        <w:rPr>
+          <w:rFonts w:hint="eastAsia"/>
+        </w:rPr>
+        <w:t>函数</w:t>
+      </w:r>
+    </w:p>
+    <w:p>
+      <w:pPr>
+        <w:pStyle w:val="BodyTextIndent2"/>
+        <w:ind w:firstLineChars="0" w:firstLine="0"/>
+        <w:rPr>
+          <w:b/>
+          <w:bCs/>
+          <w:lang w:val="pl-PL"/>
+        </w:rPr>
+      </w:pPr>
+      <w:r>
+        <w:rPr>
+          <w:rFonts w:hint="eastAsia"/>
+          <w:b/>
+          <w:bCs/>
+        </w:rPr>
+        <w:t>1）编写</w:t>
+      </w:r>
+      <w:r>
+        <w:rPr>
+          <w:rFonts w:hint="eastAsia"/>
+          <w:b/>
+          <w:bCs/>
+        </w:rPr>
+        <w:t>如下的</w:t>
+      </w:r>
+      <w:r>
+        <w:rPr>
+          <w:b/>
+          <w:bCs/>
+          <w:lang w:val="pl-PL"/>
+        </w:rPr>
+        <w:t xml:space="preserve"> </w:t>
+      </w:r>
+      <w:proofErr w:type="spellStart"/>
+      <w:r>
+        <w:rPr>
+          <w:rFonts w:hint="eastAsia"/>
+          <w:b/>
+          <w:bCs/>
+          <w:lang w:val="pl-PL"/>
+        </w:rPr>
+        <w:t>hello</w:t>
+      </w:r>
+      <w:r>
+        <w:rPr>
+          <w:b/>
+          <w:bCs/>
+          <w:lang w:val="pl-PL"/>
+        </w:rPr>
+        <w:t>.c</w:t>
+      </w:r>
+      <w:proofErr w:type="spellEnd"/>
+      <w:r>
+        <w:rPr>
+          <w:b/>
+          <w:bCs/>
+          <w:lang w:val="pl-PL"/>
+        </w:rPr>
+        <w:t xml:space="preserve"> </w:t>
+      </w:r>
+      <w:r>
+        <w:rPr>
+          <w:rFonts w:hint="eastAsia"/>
+          <w:b/>
+          <w:bCs/>
+          <w:lang w:val="pl-PL"/>
+        </w:rPr>
+        <w:t>文件</w:t>
+      </w:r>
+    </w:p>
+    <w:bookmarkStart w:id="52" w:name="_MON_1713355697"/>
+    <w:bookmarkEnd w:id="52"/>
+    <w:p>
+      <w:pPr>
+        <w:pStyle w:val="BodyTextIndent2"/>
+        <w:rPr>
+          <w:lang w:val="pl-PL"/>
+        </w:rPr>
+      </w:pPr>
+      <w:r>
+        <w:rPr>
+          <w:lang w:val="pl-PL"/>
+        </w:rPr>
+        <w:object w:dxaOrig="9360" w:dyaOrig="2249" w14:anchorId="7E820F0D">
+          <v:shape id="_x0000_i1026" type="#_x0000_t75" style="width:468pt;height:112.2pt" o:ole="">
+            <v:imagedata r:id="rId26" o:title=""/>
+          </v:shape>
+          <o:OLEObject Type="Embed" ProgID="Word.OpenDocumentText.12" ShapeID="_x0000_i1026" DrawAspect="Content" ObjectID="_1713791354" r:id="rId27"/>
+        </w:object>
+      </w:r>
+    </w:p>
+    <w:p>
+      <w:pPr>
         <w:pStyle w:val="BodyTextIndent2"/>
         <w:spacing w:before="240" w:after="240"/>
         <w:ind w:firstLineChars="0" w:firstLine="0"/>
         <w:rPr>
-          <w:lang w:val="pl-PL"/>
-        </w:rPr>
-      </w:pPr>
-      <w:r>
-        <w:rPr>
-          <w:lang w:val="pl-PL"/>
-        </w:rPr>
-        <w:t xml:space="preserve">3.3.2.1 </w:t>
-      </w:r>
-      <w:r>
-        <w:rPr>
-          <w:rFonts w:hint="eastAsia"/>
-          <w:lang w:val="pl-PL"/>
-        </w:rPr>
-        <w:t>初识汇编文件生成</w:t>
-      </w:r>
-    </w:p>
-    <w:p>
-      <w:pPr>
-        <w:pStyle w:val="BodyTextIndent2"/>
-        <w:ind w:firstLineChars="0" w:firstLine="0"/>
-        <w:rPr>
-          <w:lang w:val="pl-PL"/>
-        </w:rPr>
-      </w:pPr>
-      <w:r>
-        <w:rPr>
-          <w:rFonts w:hint="eastAsia"/>
-        </w:rPr>
-        <w:t>1）编写</w:t>
-      </w:r>
-      <w:r>
-        <w:rPr>
-          <w:rFonts w:hint="eastAsia"/>
-        </w:rPr>
-        <w:t>如下的</w:t>
-      </w:r>
-      <w:r>
-        <w:rPr>
-          <w:lang w:val="pl-PL"/>
-        </w:rPr>
-        <w:t xml:space="preserve"> </w:t>
-      </w:r>
-      <w:proofErr w:type="spellStart"/>
-      <w:r>
-        <w:rPr>
-          <w:rFonts w:hint="eastAsia"/>
-          <w:lang w:val="pl-PL"/>
-        </w:rPr>
-        <w:t>hello</w:t>
-      </w:r>
-      <w:r>
-        <w:rPr>
-          <w:lang w:val="pl-PL"/>
-        </w:rPr>
-        <w:t>.c</w:t>
-      </w:r>
-      <w:proofErr w:type="spellEnd"/>
-      <w:r>
-        <w:rPr>
-          <w:lang w:val="pl-PL"/>
-        </w:rPr>
-        <w:t xml:space="preserve"> </w:t>
-      </w:r>
-      <w:r>
-        <w:rPr>
-          <w:rFonts w:hint="eastAsia"/>
-          <w:lang w:val="pl-PL"/>
-        </w:rPr>
-        <w:t>文件</w:t>
-      </w:r>
-    </w:p>
-    <w:bookmarkStart w:id="52" w:name="_MON_1713355697"/>
-    <w:bookmarkEnd w:id="52"/>
-    <w:p>
-      <w:pPr>
-        <w:pStyle w:val="BodyTextIndent2"/>
-        <w:rPr>
-          <w:lang w:val="pl-PL"/>
-        </w:rPr>
-      </w:pPr>
-      <w:r>
-        <w:rPr>
-          <w:lang w:val="pl-PL"/>
-        </w:rPr>
-        <w:object w:dxaOrig="9360" w:dyaOrig="2249" w14:anchorId="7E820F0D">
-          <v:shape id="_x0000_i1026" type="#_x0000_t75" style="width:468pt;height:112.5pt" o:ole="">
-            <v:imagedata r:id="rId26" o:title=""/>
-          </v:shape>
-          <o:OLEObject Type="Embed" ProgID="Word.OpenDocumentText.12" ShapeID="_x0000_i1026" DrawAspect="Content" ObjectID="_1713621296" r:id="rId27"/>
-        </w:object>
-      </w:r>
-    </w:p>
-    <w:p>
-      <w:pPr>
-        <w:pStyle w:val="BodyTextIndent2"/>
-        <w:spacing w:before="240" w:after="240"/>
-        <w:ind w:firstLineChars="0" w:firstLine="0"/>
-        <w:rPr>
-          <w:lang w:val="pl-PL"/>
-        </w:rPr>
-      </w:pPr>
-      <w:r>
-        <w:rPr>
-          <w:rFonts w:hint="eastAsia"/>
+          <w:b/>
+          <w:bCs/>
+          <w:lang w:val="pl-PL"/>
+        </w:rPr>
+      </w:pPr>
+      <w:r>
+        <w:rPr>
+          <w:rFonts w:hint="eastAsia"/>
+          <w:b/>
+          <w:bCs/>
           <w:lang w:val="pl-PL"/>
         </w:rPr>
         <w:t>2）</w:t>
@@ -14066,6 +14004,8 @@
       <w:r>
         <w:rPr>
           <w:rFonts w:hint="eastAsia"/>
+          <w:b/>
+          <w:bCs/>
           <w:lang w:val="pl-PL"/>
         </w:rPr>
         <w:t>使用汇编生成命令</w:t>
@@ -14089,7 +14029,7 @@
           <v:shape id="_x0000_i1027" type="#_x0000_t75" style="width:468pt;height:45pt" o:ole="">
             <v:imagedata r:id="rId28" o:title=""/>
           </v:shape>
-          <o:OLEObject Type="Embed" ProgID="Word.OpenDocumentText.12" ShapeID="_x0000_i1027" DrawAspect="Content" ObjectID="_1713621297" r:id="rId29"/>
+          <o:OLEObject Type="Embed" ProgID="Word.OpenDocumentText.12" ShapeID="_x0000_i1027" DrawAspect="Content" ObjectID="_1713791355" r:id="rId29"/>
         </w:object>
       </w:r>
     </w:p>
@@ -14099,11 +14039,15 @@
         <w:spacing w:before="240" w:after="240"/>
         <w:ind w:firstLineChars="0" w:firstLine="0"/>
         <w:rPr>
-          <w:lang w:val="pl-PL"/>
-        </w:rPr>
-      </w:pPr>
-      <w:r>
-        <w:rPr>
+          <w:b/>
+          <w:bCs/>
+          <w:lang w:val="pl-PL"/>
+        </w:rPr>
+      </w:pPr>
+      <w:r>
+        <w:rPr>
+          <w:b/>
+          <w:bCs/>
           <w:lang w:val="pl-PL"/>
         </w:rPr>
         <w:t>3</w:t>
@@ -14111,6 +14055,8 @@
       <w:r>
         <w:rPr>
           <w:rFonts w:hint="eastAsia"/>
+          <w:b/>
+          <w:bCs/>
           <w:lang w:val="pl-PL"/>
         </w:rPr>
         <w:t>）查看生成的汇编文件</w:t>
@@ -14131,10 +14077,10 @@
           <w:lang w:val="pl-PL"/>
         </w:rPr>
         <w:object w:dxaOrig="9360" w:dyaOrig="4527" w14:anchorId="56DB8CD4">
-          <v:shape id="_x0000_i1028" type="#_x0000_t75" style="width:468pt;height:225.75pt" o:ole="">
+          <v:shape id="_x0000_i1028" type="#_x0000_t75" style="width:468pt;height:225.6pt" o:ole="">
             <v:imagedata r:id="rId30" o:title=""/>
           </v:shape>
-          <o:OLEObject Type="Embed" ProgID="Word.OpenDocumentText.12" ShapeID="_x0000_i1028" DrawAspect="Content" ObjectID="_1713621298" r:id="rId31"/>
+          <o:OLEObject Type="Embed" ProgID="Word.OpenDocumentText.12" ShapeID="_x0000_i1028" DrawAspect="Content" ObjectID="_1713791356" r:id="rId31"/>
         </w:object>
       </w:r>
     </w:p>
@@ -14144,11 +14090,15 @@
         <w:spacing w:before="240" w:after="240"/>
         <w:ind w:firstLineChars="0" w:firstLine="0"/>
         <w:rPr>
-          <w:lang w:val="pl-PL"/>
-        </w:rPr>
-      </w:pPr>
-      <w:r>
-        <w:rPr>
+          <w:b/>
+          <w:bCs/>
+          <w:lang w:val="pl-PL"/>
+        </w:rPr>
+      </w:pPr>
+      <w:r>
+        <w:rPr>
+          <w:b/>
+          <w:bCs/>
           <w:lang w:val="pl-PL"/>
         </w:rPr>
         <w:t>4</w:t>
@@ -14156,6 +14106,8 @@
       <w:r>
         <w:rPr>
           <w:rFonts w:hint="eastAsia"/>
+          <w:b/>
+          <w:bCs/>
           <w:lang w:val="pl-PL"/>
         </w:rPr>
         <w:t>）分析</w:t>
@@ -14163,12 +14115,16 @@
       <w:r>
         <w:rPr>
           <w:rFonts w:hint="eastAsia"/>
+          <w:b/>
+          <w:bCs/>
           <w:lang w:val="pl-PL"/>
         </w:rPr>
         <w:t>步骤</w:t>
       </w:r>
       <w:r>
         <w:rPr>
+          <w:b/>
+          <w:bCs/>
           <w:lang w:val="pl-PL"/>
         </w:rPr>
         <w:t xml:space="preserve"> 3 </w:t>
@@ -14176,6 +14132,8 @@
       <w:r>
         <w:rPr>
           <w:rFonts w:hint="eastAsia"/>
+          <w:b/>
+          <w:bCs/>
           <w:lang w:val="pl-PL"/>
         </w:rPr>
         <w:t>的汇编代码</w:t>
@@ -14478,11 +14436,15 @@
         <w:spacing w:before="240" w:after="240"/>
         <w:ind w:firstLineChars="0" w:firstLine="0"/>
         <w:rPr>
-          <w:lang w:val="pl-PL"/>
-        </w:rPr>
-      </w:pPr>
-      <w:r>
-        <w:rPr>
+          <w:b/>
+          <w:bCs/>
+          <w:lang w:val="pl-PL"/>
+        </w:rPr>
+      </w:pPr>
+      <w:r>
+        <w:rPr>
+          <w:b/>
+          <w:bCs/>
           <w:lang w:val="pl-PL"/>
         </w:rPr>
         <w:lastRenderedPageBreak/>
@@ -14491,6 +14453,8 @@
       <w:r>
         <w:rPr>
           <w:rFonts w:hint="eastAsia"/>
+          <w:b/>
+          <w:bCs/>
           <w:lang w:val="pl-PL"/>
         </w:rPr>
         <w:t>）关于调用者保存和被调用者保存</w:t>
@@ -14818,6 +14782,48 @@
     </w:p>
     <w:p>
       <w:pPr>
+        <w:pStyle w:val="Heading3"/>
+        <w:spacing w:before="72" w:after="72"/>
+      </w:pPr>
+      <w:r>
+        <w:t>3</w:t>
+      </w:r>
+      <w:r>
+        <w:rPr>
+          <w:rFonts w:hint="eastAsia"/>
+        </w:rPr>
+        <w:t>.</w:t>
+      </w:r>
+      <w:r>
+        <w:t>3</w:t>
+      </w:r>
+      <w:r>
+        <w:rPr>
+          <w:rFonts w:hint="eastAsia"/>
+        </w:rPr>
+        <w:t>.</w:t>
+      </w:r>
+      <w:r>
+        <w:t>2</w:t>
+      </w:r>
+      <w:r>
+        <w:rPr>
+          <w:rFonts w:hint="eastAsia"/>
+        </w:rPr>
+        <w:t>.</w:t>
+      </w:r>
+      <w:r>
+        <w:t xml:space="preserve">2 </w:t>
+      </w:r>
+      <w:r>
+        <w:rPr>
+          <w:rFonts w:hint="eastAsia"/>
+        </w:rPr>
+        <w:t>汇编语言之函数返回值</w:t>
+      </w:r>
+    </w:p>
+    <w:p>
+      <w:pPr>
         <w:pStyle w:val="BodyTextIndent2"/>
         <w:ind w:firstLineChars="0" w:firstLine="0"/>
         <w:rPr>
@@ -14828,53 +14834,54 @@
         <w:rPr>
           <w:lang w:val="pl-PL"/>
         </w:rPr>
-        <w:t>3</w:t>
-      </w:r>
-      <w:r>
-        <w:rPr>
-          <w:rFonts w:hint="eastAsia"/>
-          <w:lang w:val="pl-PL"/>
-        </w:rPr>
-        <w:t>.</w:t>
-      </w:r>
-      <w:r>
-        <w:rPr>
-          <w:lang w:val="pl-PL"/>
-        </w:rPr>
-        <w:t>3</w:t>
-      </w:r>
-      <w:r>
-        <w:rPr>
-          <w:rFonts w:hint="eastAsia"/>
-          <w:lang w:val="pl-PL"/>
-        </w:rPr>
-        <w:t>.</w:t>
-      </w:r>
-      <w:r>
-        <w:rPr>
-          <w:lang w:val="pl-PL"/>
-        </w:rPr>
-        <w:t>2</w:t>
-      </w:r>
-      <w:r>
-        <w:rPr>
-          <w:rFonts w:hint="eastAsia"/>
-          <w:lang w:val="pl-PL"/>
-        </w:rPr>
-        <w:t>.</w:t>
-      </w:r>
-      <w:r>
-        <w:rPr>
-          <w:lang w:val="pl-PL"/>
-        </w:rPr>
-        <w:t xml:space="preserve">2 </w:t>
-      </w:r>
-      <w:r>
-        <w:rPr>
-          <w:rFonts w:hint="eastAsia"/>
-          <w:lang w:val="pl-PL"/>
-        </w:rPr>
-        <w:t>进阶汇编语言分析</w:t>
+        <w:tab/>
+      </w:r>
+      <w:r>
+        <w:rPr>
+          <w:rFonts w:hint="eastAsia"/>
+          <w:lang w:val="pl-PL"/>
+        </w:rPr>
+        <w:t>在 C/C++</w:t>
+      </w:r>
+      <w:r>
+        <w:rPr>
+          <w:lang w:val="pl-PL"/>
+        </w:rPr>
+        <w:t xml:space="preserve"> </w:t>
+      </w:r>
+      <w:r>
+        <w:rPr>
+          <w:rFonts w:hint="eastAsia"/>
+          <w:lang w:val="pl-PL"/>
+        </w:rPr>
+        <w:t xml:space="preserve">中，函数只能有一个确定的返回值，这个值可以是一个数，也可以是一个地址。这个返回值被保存在 </w:t>
+      </w:r>
+      <w:r>
+        <w:rPr>
+          <w:lang w:val="pl-PL"/>
+        </w:rPr>
+        <w:t>%</w:t>
+      </w:r>
+      <w:proofErr w:type="spellStart"/>
+      <w:r>
+        <w:rPr>
+          <w:lang w:val="pl-PL"/>
+        </w:rPr>
+        <w:t>eax</w:t>
+      </w:r>
+      <w:proofErr w:type="spellEnd"/>
+      <w:r>
+        <w:rPr>
+          <w:lang w:val="pl-PL"/>
+        </w:rPr>
+        <w:t xml:space="preserve"> </w:t>
+      </w:r>
+      <w:r>
+        <w:rPr>
+          <w:rFonts w:hint="eastAsia"/>
+          <w:lang w:val="pl-PL"/>
+        </w:rPr>
+        <w:t>寄存器中。</w:t>
       </w:r>
     </w:p>
     <w:p>
@@ -14882,57 +14889,29 @@
         <w:pStyle w:val="BodyTextIndent2"/>
         <w:ind w:firstLineChars="0" w:firstLine="0"/>
         <w:rPr>
-          <w:lang w:val="pl-PL"/>
-        </w:rPr>
-      </w:pPr>
-      <w:r>
-        <w:rPr>
-          <w:lang w:val="pl-PL"/>
-        </w:rPr>
-        <w:t>1</w:t>
-      </w:r>
-      <w:r>
-        <w:rPr>
-          <w:rFonts w:hint="eastAsia"/>
-          <w:lang w:val="pl-PL"/>
-        </w:rPr>
-        <w:t>）</w:t>
-      </w:r>
-      <w:r>
-        <w:rPr>
-          <w:lang w:val="pl-PL"/>
-        </w:rPr>
-        <w:t xml:space="preserve"> </w:t>
-      </w:r>
-      <w:r>
-        <w:rPr>
-          <w:rFonts w:hint="eastAsia"/>
-          <w:lang w:val="pl-PL"/>
-        </w:rPr>
-        <w:t>函数返回值</w:t>
-      </w:r>
-      <w:r>
-        <w:rPr>
-          <w:rFonts w:hint="eastAsia"/>
-          <w:lang w:val="pl-PL"/>
-        </w:rPr>
-        <w:t>相关</w:t>
-      </w:r>
-    </w:p>
-    <w:p>
-      <w:pPr>
-        <w:pStyle w:val="BodyTextIndent2"/>
-        <w:ind w:firstLineChars="0" w:firstLine="0"/>
-        <w:rPr>
-          <w:lang w:val="pl-PL"/>
-        </w:rPr>
-      </w:pPr>
-      <w:r>
-        <w:rPr>
-          <w:rFonts w:hint="eastAsia"/>
-          <w:lang w:val="pl-PL"/>
-        </w:rPr>
-        <w:t>代码如下：</w:t>
+          <w:rFonts w:hint="eastAsia"/>
+          <w:b/>
+          <w:bCs/>
+          <w:lang w:val="pl-PL"/>
+        </w:rPr>
+      </w:pPr>
+      <w:r>
+        <w:rPr>
+          <w:rFonts w:hint="eastAsia"/>
+          <w:b/>
+          <w:bCs/>
+          <w:lang w:val="pl-PL"/>
+        </w:rPr>
+        <w:t>1）</w:t>
+      </w:r>
+      <w:r>
+        <w:rPr>
+          <w:rFonts w:hint="eastAsia"/>
+          <w:b/>
+          <w:bCs/>
+          <w:lang w:val="pl-PL"/>
+        </w:rPr>
+        <w:t>代码</w:t>
       </w:r>
     </w:p>
     <w:bookmarkStart w:id="55" w:name="_MON_1713618504"/>
@@ -14950,10 +14929,10 @@
           <w:lang w:val="pl-PL"/>
         </w:rPr>
         <w:object w:dxaOrig="9360" w:dyaOrig="8578" w14:anchorId="05695931">
-          <v:shape id="_x0000_i1058" type="#_x0000_t75" style="width:468pt;height:429pt" o:ole="">
+          <v:shape id="_x0000_i1029" type="#_x0000_t75" style="width:468pt;height:429pt" o:ole="">
             <v:imagedata r:id="rId32" o:title=""/>
           </v:shape>
-          <o:OLEObject Type="Embed" ProgID="Word.OpenDocumentText.12" ShapeID="_x0000_i1058" DrawAspect="Content" ObjectID="_1713621299" r:id="rId33"/>
+          <o:OLEObject Type="Embed" ProgID="Word.OpenDocumentText.12" ShapeID="_x0000_i1029" DrawAspect="Content" ObjectID="_1713791357" r:id="rId33"/>
         </w:object>
       </w:r>
     </w:p>
@@ -14962,12 +14941,25 @@
         <w:pStyle w:val="BodyTextIndent2"/>
         <w:ind w:firstLineChars="0" w:firstLine="0"/>
         <w:rPr>
-          <w:lang w:val="pl-PL"/>
-        </w:rPr>
-      </w:pPr>
-      <w:r>
-        <w:rPr>
-          <w:rFonts w:hint="eastAsia"/>
+          <w:b/>
+          <w:bCs/>
+          <w:lang w:val="pl-PL"/>
+        </w:rPr>
+      </w:pPr>
+      <w:r>
+        <w:rPr>
+          <w:rFonts w:hint="eastAsia"/>
+          <w:b/>
+          <w:bCs/>
+          <w:lang w:val="pl-PL"/>
+        </w:rPr>
+        <w:t>2）</w:t>
+      </w:r>
+      <w:r>
+        <w:rPr>
+          <w:rFonts w:hint="eastAsia"/>
+          <w:b/>
+          <w:bCs/>
           <w:lang w:val="pl-PL"/>
         </w:rPr>
         <w:t>汇编结果：</w:t>
@@ -14988,18 +14980,2080 @@
           <w:lang w:val="pl-PL"/>
         </w:rPr>
         <w:object w:dxaOrig="9360" w:dyaOrig="12847" w14:anchorId="266D0351">
-          <v:shape id="_x0000_i1087" type="#_x0000_t75" style="width:468pt;height:642pt" o:ole="">
+          <v:shape id="_x0000_i1030" type="#_x0000_t75" style="width:468pt;height:642pt" o:ole="">
             <v:imagedata r:id="rId34" o:title=""/>
           </v:shape>
-          <o:OLEObject Type="Embed" ProgID="Word.OpenDocumentText.12" ShapeID="_x0000_i1087" DrawAspect="Content" ObjectID="_1713621300" r:id="rId35"/>
+          <o:OLEObject Type="Embed" ProgID="Word.OpenDocumentText.12" ShapeID="_x0000_i1030" DrawAspect="Content" ObjectID="_1713791358" r:id="rId35"/>
         </w:object>
       </w:r>
     </w:p>
     <w:p>
       <w:pPr>
+        <w:pStyle w:val="Heading3"/>
+        <w:spacing w:before="72" w:after="72"/>
+      </w:pPr>
+      <w:r>
+        <w:lastRenderedPageBreak/>
+        <w:t>3</w:t>
+      </w:r>
+      <w:r>
+        <w:rPr>
+          <w:rFonts w:hint="eastAsia"/>
+        </w:rPr>
+        <w:t>.</w:t>
+      </w:r>
+      <w:r>
+        <w:t>2</w:t>
+      </w:r>
+      <w:r>
+        <w:rPr>
+          <w:rFonts w:hint="eastAsia"/>
+        </w:rPr>
+        <w:t>.</w:t>
+      </w:r>
+      <w:r>
+        <w:t>2</w:t>
+      </w:r>
+      <w:r>
+        <w:rPr>
+          <w:rFonts w:hint="eastAsia"/>
+        </w:rPr>
+        <w:t>.</w:t>
+      </w:r>
+      <w:r>
+        <w:t xml:space="preserve">3 </w:t>
+      </w:r>
+      <w:r>
+        <w:rPr>
+          <w:rFonts w:hint="eastAsia"/>
+        </w:rPr>
+        <w:t>汇编语言之</w:t>
+      </w:r>
+      <w:r>
+        <w:rPr>
+          <w:rFonts w:hint="eastAsia"/>
+        </w:rPr>
+        <w:t>函数参数</w:t>
+      </w:r>
+    </w:p>
+    <w:p>
+      <w:pPr>
         <w:pStyle w:val="BodyTextIndent2"/>
         <w:ind w:firstLineChars="0" w:firstLine="0"/>
         <w:rPr>
+          <w:lang w:val="pl-PL"/>
+        </w:rPr>
+      </w:pPr>
+      <w:r>
+        <w:rPr>
+          <w:lang w:val="pl-PL"/>
+        </w:rPr>
+        <w:tab/>
+      </w:r>
+      <w:r>
+        <w:rPr>
+          <w:rFonts w:hint="eastAsia"/>
+          <w:lang w:val="pl-PL"/>
+        </w:rPr>
+        <w:t>函数参数指的是调用函数的参数数量，涉及到的寄存器主要包括</w:t>
+      </w:r>
+      <w:r>
+        <w:rPr>
+          <w:rFonts w:hint="eastAsia"/>
+          <w:lang w:val="pl-PL"/>
+        </w:rPr>
+        <w:t xml:space="preserve"> </w:t>
+      </w:r>
+      <w:r>
+        <w:rPr>
+          <w:rFonts w:hint="eastAsia"/>
+          <w:lang w:val="pl-PL"/>
+        </w:rPr>
+        <w:t>%</w:t>
+      </w:r>
+      <w:proofErr w:type="spellStart"/>
+      <w:r>
+        <w:rPr>
+          <w:lang w:val="pl-PL"/>
+        </w:rPr>
+        <w:t>rcx</w:t>
+      </w:r>
+      <w:proofErr w:type="spellEnd"/>
+      <w:r>
+        <w:rPr>
+          <w:rFonts w:hint="eastAsia"/>
+        </w:rPr>
+        <w:t>、</w:t>
+      </w:r>
+      <w:r>
+        <w:rPr>
+          <w:rFonts w:hint="eastAsia"/>
+          <w:lang w:val="pl-PL"/>
+        </w:rPr>
+        <w:t>%</w:t>
+      </w:r>
+      <w:proofErr w:type="spellStart"/>
+      <w:r>
+        <w:rPr>
+          <w:lang w:val="pl-PL"/>
+        </w:rPr>
+        <w:t>rdx</w:t>
+      </w:r>
+      <w:proofErr w:type="spellEnd"/>
+      <w:r>
+        <w:rPr>
+          <w:rFonts w:hint="eastAsia"/>
+        </w:rPr>
+        <w:t>、</w:t>
+      </w:r>
+      <w:r>
+        <w:rPr>
+          <w:rFonts w:hint="eastAsia"/>
+          <w:lang w:val="pl-PL"/>
+        </w:rPr>
+        <w:t>%</w:t>
+      </w:r>
+      <w:proofErr w:type="spellStart"/>
+      <w:r>
+        <w:rPr>
+          <w:lang w:val="pl-PL"/>
+        </w:rPr>
+        <w:t>rsi</w:t>
+      </w:r>
+      <w:proofErr w:type="spellEnd"/>
+      <w:r>
+        <w:rPr>
+          <w:rFonts w:hint="eastAsia"/>
+        </w:rPr>
+        <w:t>、</w:t>
+      </w:r>
+      <w:r>
+        <w:rPr>
+          <w:rFonts w:hint="eastAsia"/>
+          <w:lang w:val="pl-PL"/>
+        </w:rPr>
+        <w:t>%</w:t>
+      </w:r>
+      <w:proofErr w:type="spellStart"/>
+      <w:r>
+        <w:rPr>
+          <w:lang w:val="pl-PL"/>
+        </w:rPr>
+        <w:t>rdi</w:t>
+      </w:r>
+      <w:proofErr w:type="spellEnd"/>
+      <w:r>
+        <w:rPr>
+          <w:lang w:val="pl-PL"/>
+        </w:rPr>
+        <w:t xml:space="preserve"> </w:t>
+      </w:r>
+      <w:r>
+        <w:rPr>
+          <w:rFonts w:hint="eastAsia"/>
+        </w:rPr>
+        <w:t>、</w:t>
+      </w:r>
+      <w:r>
+        <w:rPr>
+          <w:rFonts w:hint="eastAsia"/>
+          <w:lang w:val="pl-PL"/>
+        </w:rPr>
+        <w:t>%</w:t>
+      </w:r>
+      <w:proofErr w:type="spellStart"/>
+      <w:r>
+        <w:rPr>
+          <w:rFonts w:hint="eastAsia"/>
+          <w:lang w:val="pl-PL"/>
+        </w:rPr>
+        <w:t>edx</w:t>
+      </w:r>
+      <w:proofErr w:type="spellEnd"/>
+      <w:r>
+        <w:rPr>
+          <w:rFonts w:hint="eastAsia"/>
+        </w:rPr>
+        <w:t>、</w:t>
+      </w:r>
+      <w:r>
+        <w:rPr>
+          <w:rFonts w:hint="eastAsia"/>
+          <w:lang w:val="pl-PL"/>
+        </w:rPr>
+        <w:t>%</w:t>
+      </w:r>
+      <w:proofErr w:type="spellStart"/>
+      <w:r>
+        <w:rPr>
+          <w:rFonts w:hint="eastAsia"/>
+          <w:lang w:val="pl-PL"/>
+        </w:rPr>
+        <w:t>ecx</w:t>
+      </w:r>
+      <w:proofErr w:type="spellEnd"/>
+      <w:r>
+        <w:rPr>
+          <w:rFonts w:hint="eastAsia"/>
+        </w:rPr>
+        <w:t>、</w:t>
+      </w:r>
+      <w:r>
+        <w:rPr>
+          <w:rFonts w:hint="eastAsia"/>
+          <w:lang w:val="pl-PL"/>
+        </w:rPr>
+        <w:t>%r8d</w:t>
+      </w:r>
+      <w:r>
+        <w:rPr>
+          <w:rFonts w:hint="eastAsia"/>
+        </w:rPr>
+        <w:t>、</w:t>
+      </w:r>
+      <w:r>
+        <w:rPr>
+          <w:rFonts w:hint="eastAsia"/>
+          <w:lang w:val="pl-PL"/>
+        </w:rPr>
+        <w:t>%r9d</w:t>
+      </w:r>
+      <w:r>
+        <w:rPr>
+          <w:lang w:val="pl-PL"/>
+        </w:rPr>
+        <w:t xml:space="preserve"> </w:t>
+      </w:r>
+      <w:r>
+        <w:rPr>
+          <w:rFonts w:hint="eastAsia"/>
+          <w:lang w:val="pl-PL"/>
+        </w:rPr>
+        <w:t>等寄存器。</w:t>
+      </w:r>
+      <w:r>
+        <w:rPr>
+          <w:rFonts w:hint="eastAsia"/>
+          <w:lang w:val="pl-PL"/>
+        </w:rPr>
+        <w:t>函数调用还涉及到调用者保存和被调用者保存使用</w:t>
+      </w:r>
+      <w:r>
+        <w:rPr>
+          <w:rFonts w:hint="eastAsia"/>
+          <w:lang w:val="pl-PL"/>
+        </w:rPr>
+        <w:t>相关的寄存器。</w:t>
+      </w:r>
+    </w:p>
+    <w:p>
+      <w:pPr>
+        <w:pStyle w:val="BodyTextIndent2"/>
+        <w:ind w:firstLineChars="0" w:firstLine="0"/>
+        <w:rPr>
+          <w:lang w:val="pl-PL"/>
+        </w:rPr>
+      </w:pPr>
+    </w:p>
+    <w:p>
+      <w:pPr>
+        <w:pStyle w:val="BodyTextIndent2"/>
+        <w:ind w:firstLineChars="0" w:firstLine="0"/>
+        <w:rPr>
+          <w:b/>
+          <w:bCs/>
+          <w:lang w:val="pl-PL"/>
+        </w:rPr>
+      </w:pPr>
+      <w:r>
+        <w:rPr>
+          <w:rFonts w:hint="eastAsia"/>
+          <w:b/>
+          <w:bCs/>
+          <w:lang w:val="pl-PL"/>
+        </w:rPr>
+        <w:t>代码：</w:t>
+      </w:r>
+    </w:p>
+    <w:bookmarkStart w:id="57" w:name="_MON_1713697061"/>
+    <w:bookmarkEnd w:id="57"/>
+    <w:p>
+      <w:pPr>
+        <w:pStyle w:val="BodyTextIndent2"/>
+        <w:ind w:firstLineChars="0" w:firstLine="0"/>
+        <w:rPr>
+          <w:lang w:val="pl-PL"/>
+        </w:rPr>
+      </w:pPr>
+      <w:r>
+        <w:rPr>
+          <w:lang w:val="pl-PL"/>
+        </w:rPr>
+        <w:object w:dxaOrig="9360" w:dyaOrig="5429" w14:anchorId="20354A88">
+          <v:shape id="_x0000_i1031" type="#_x0000_t75" style="width:468pt;height:271.2pt" o:ole="">
+            <v:imagedata r:id="rId36" o:title=""/>
+          </v:shape>
+          <o:OLEObject Type="Embed" ProgID="Word.OpenDocumentText.12" ShapeID="_x0000_i1031" DrawAspect="Content" ObjectID="_1713791359" r:id="rId37"/>
+        </w:object>
+      </w:r>
+    </w:p>
+    <w:p>
+      <w:pPr>
+        <w:pStyle w:val="BodyTextIndent2"/>
+        <w:ind w:firstLineChars="0" w:firstLine="0"/>
+        <w:rPr>
+          <w:b/>
+          <w:bCs/>
+          <w:lang w:val="pl-PL"/>
+        </w:rPr>
+      </w:pPr>
+      <w:r>
+        <w:rPr>
+          <w:rFonts w:hint="eastAsia"/>
+          <w:b/>
+          <w:bCs/>
+          <w:lang w:val="pl-PL"/>
+        </w:rPr>
+        <w:t>汇编</w:t>
+      </w:r>
+      <w:r>
+        <w:rPr>
+          <w:rFonts w:hint="eastAsia"/>
+          <w:b/>
+          <w:bCs/>
+          <w:lang w:val="pl-PL"/>
+        </w:rPr>
+        <w:t>文件</w:t>
+      </w:r>
+      <w:r>
+        <w:rPr>
+          <w:rFonts w:hint="eastAsia"/>
+          <w:b/>
+          <w:bCs/>
+          <w:lang w:val="pl-PL"/>
+        </w:rPr>
+        <w:t>:</w:t>
+      </w:r>
+    </w:p>
+    <w:bookmarkStart w:id="58" w:name="_MON_1713769969"/>
+    <w:bookmarkEnd w:id="58"/>
+    <w:p>
+      <w:pPr>
+        <w:pStyle w:val="BodyTextIndent2"/>
+        <w:ind w:firstLineChars="0" w:firstLine="0"/>
+        <w:rPr>
+          <w:lang w:val="pl-PL"/>
+        </w:rPr>
+      </w:pPr>
+      <w:r>
+        <w:rPr>
+          <w:lang w:val="pl-PL"/>
+        </w:rPr>
+        <w:object w:dxaOrig="9360" w:dyaOrig="5362" w14:anchorId="22E1ACA7">
+          <v:shape id="_x0000_i1058" type="#_x0000_t75" style="width:468pt;height:268.2pt" o:ole="">
+            <v:imagedata r:id="rId38" o:title=""/>
+          </v:shape>
+          <o:OLEObject Type="Embed" ProgID="Word.OpenDocumentText.12" ShapeID="_x0000_i1058" DrawAspect="Content" ObjectID="_1713791360" r:id="rId39"/>
+        </w:object>
+      </w:r>
+    </w:p>
+    <w:bookmarkStart w:id="59" w:name="_MON_1713770500"/>
+    <w:bookmarkEnd w:id="59"/>
+    <w:p>
+      <w:pPr>
+        <w:pStyle w:val="BodyTextIndent2"/>
+        <w:ind w:firstLineChars="0" w:firstLine="0"/>
+        <w:rPr>
+          <w:lang w:val="pl-PL"/>
+        </w:rPr>
+      </w:pPr>
+      <w:r>
+        <w:rPr>
+          <w:lang w:val="pl-PL"/>
+        </w:rPr>
+        <w:object w:dxaOrig="9360" w:dyaOrig="11549" w14:anchorId="14724BC7">
+          <v:shape id="_x0000_i1062" type="#_x0000_t75" style="width:468pt;height:577.2pt" o:ole="">
+            <v:imagedata r:id="rId40" o:title=""/>
+          </v:shape>
+          <o:OLEObject Type="Embed" ProgID="Word.OpenDocumentText.12" ShapeID="_x0000_i1062" DrawAspect="Content" ObjectID="_1713791361" r:id="rId41"/>
+        </w:object>
+      </w:r>
+    </w:p>
+    <w:bookmarkStart w:id="60" w:name="_MON_1713770527"/>
+    <w:bookmarkEnd w:id="60"/>
+    <w:p>
+      <w:pPr>
+        <w:pStyle w:val="BodyTextIndent2"/>
+        <w:ind w:firstLineChars="0" w:firstLine="0"/>
+        <w:rPr>
+          <w:lang w:val="pl-PL"/>
+        </w:rPr>
+      </w:pPr>
+      <w:r>
+        <w:rPr>
+          <w:lang w:val="pl-PL"/>
+        </w:rPr>
+        <w:object w:dxaOrig="9360" w:dyaOrig="7551" w14:anchorId="791130E4">
+          <v:shape id="_x0000_i1065" type="#_x0000_t75" style="width:468pt;height:377.4pt" o:ole="">
+            <v:imagedata r:id="rId42" o:title=""/>
+          </v:shape>
+          <o:OLEObject Type="Embed" ProgID="Word.OpenDocumentText.12" ShapeID="_x0000_i1065" DrawAspect="Content" ObjectID="_1713791362" r:id="rId43"/>
+        </w:object>
+      </w:r>
+    </w:p>
+    <w:p>
+      <w:pPr>
+        <w:pStyle w:val="BodyTextIndent2"/>
+        <w:ind w:firstLineChars="0" w:firstLine="0"/>
+        <w:rPr>
+          <w:b/>
+          <w:bCs/>
+          <w:lang w:val="pl-PL"/>
+        </w:rPr>
+      </w:pPr>
+      <w:r>
+        <w:rPr>
+          <w:rFonts w:hint="eastAsia"/>
+          <w:b/>
+          <w:bCs/>
+          <w:lang w:val="pl-PL"/>
+        </w:rPr>
+        <w:t>汇编代码解释</w:t>
+      </w:r>
+      <w:r>
+        <w:rPr>
+          <w:rFonts w:hint="eastAsia"/>
+          <w:b/>
+          <w:bCs/>
+          <w:lang w:val="pl-PL"/>
+        </w:rPr>
+        <w:t>：</w:t>
+      </w:r>
+    </w:p>
+    <w:p>
+      <w:pPr>
+        <w:pStyle w:val="BodyTextIndent2"/>
+        <w:numPr>
+          <w:ilvl w:val="0"/>
+          <w:numId w:val="15"/>
+        </w:numPr>
+        <w:ind w:firstLineChars="0"/>
+        <w:rPr>
+          <w:lang w:val="pl-PL"/>
+        </w:rPr>
+      </w:pPr>
+      <w:r>
+        <w:rPr>
+          <w:rFonts w:hint="eastAsia"/>
+          <w:lang w:val="pl-PL"/>
+        </w:rPr>
+        <w:t>当函数参数的个数不大于6个时，是使用寄存器保存函数参数值的；</w:t>
+      </w:r>
+    </w:p>
+    <w:p>
+      <w:pPr>
+        <w:pStyle w:val="BodyTextIndent2"/>
+        <w:numPr>
+          <w:ilvl w:val="0"/>
+          <w:numId w:val="15"/>
+        </w:numPr>
+        <w:ind w:firstLineChars="0"/>
+        <w:rPr>
+          <w:lang w:val="pl-PL"/>
+        </w:rPr>
+      </w:pPr>
+      <w:r>
+        <w:rPr>
+          <w:rFonts w:hint="eastAsia"/>
+          <w:lang w:val="pl-PL"/>
+        </w:rPr>
+        <w:t>如果函数参数个数超过6个，那么多余的函数参数会入栈保持，然后使用的时候是通过将栈指针增加1</w:t>
+      </w:r>
+      <w:r>
+        <w:rPr>
+          <w:lang w:val="pl-PL"/>
+        </w:rPr>
+        <w:t>6</w:t>
+      </w:r>
+      <w:r>
+        <w:rPr>
+          <w:rFonts w:hint="eastAsia"/>
+          <w:lang w:val="pl-PL"/>
+        </w:rPr>
+        <w:t>的bit开始访问多余的函数参数；</w:t>
+      </w:r>
+    </w:p>
+    <w:p>
+      <w:pPr>
+        <w:pStyle w:val="BodyTextIndent2"/>
+        <w:numPr>
+          <w:ilvl w:val="0"/>
+          <w:numId w:val="15"/>
+        </w:numPr>
+        <w:ind w:firstLineChars="0"/>
+        <w:rPr>
+          <w:lang w:val="pl-PL"/>
+        </w:rPr>
+      </w:pPr>
+      <w:r>
+        <w:rPr>
+          <w:rFonts w:hint="eastAsia"/>
+          <w:lang w:val="pl-PL"/>
+        </w:rPr>
+        <w:t>函数参数是从参数列表的右侧入栈，所以函数的栈指针(</w:t>
+      </w:r>
+      <w:r>
+        <w:rPr>
+          <w:lang w:val="pl-PL"/>
+        </w:rPr>
+        <w:t>%rbp+0x10</w:t>
+      </w:r>
+      <w:r>
+        <w:rPr>
+          <w:rFonts w:hint="eastAsia"/>
+          <w:lang w:val="pl-PL"/>
+        </w:rPr>
+        <w:t>)访问的最右侧的参数，(</w:t>
+      </w:r>
+      <w:r>
+        <w:rPr>
+          <w:lang w:val="pl-PL"/>
+        </w:rPr>
+        <w:t>%rbp+0x18</w:t>
+      </w:r>
+      <w:r>
+        <w:rPr>
+          <w:rFonts w:hint="eastAsia"/>
+          <w:lang w:val="pl-PL"/>
+        </w:rPr>
+        <w:t>)访问的第二右侧的函数参数。</w:t>
+      </w:r>
+    </w:p>
+    <w:p>
+      <w:pPr>
+        <w:pStyle w:val="BodyTextIndent2"/>
+        <w:numPr>
+          <w:ilvl w:val="0"/>
+          <w:numId w:val="15"/>
+        </w:numPr>
+        <w:ind w:firstLineChars="0"/>
+        <w:rPr>
+          <w:lang w:val="pl-PL"/>
+        </w:rPr>
+      </w:pPr>
+      <w:r>
+        <w:rPr>
+          <w:rFonts w:hint="eastAsia"/>
+          <w:lang w:val="pl-PL"/>
+        </w:rPr>
+        <w:t>为什么是最右侧的函数参数距离函数指针的位置差1</w:t>
+      </w:r>
+      <w:r>
+        <w:rPr>
+          <w:lang w:val="pl-PL"/>
+        </w:rPr>
+        <w:t>6</w:t>
+      </w:r>
+      <w:r>
+        <w:rPr>
+          <w:rFonts w:hint="eastAsia"/>
+          <w:lang w:val="pl-PL"/>
+        </w:rPr>
+        <w:t>bit，相差的这个1</w:t>
+      </w:r>
+      <w:r>
+        <w:rPr>
+          <w:lang w:val="pl-PL"/>
+        </w:rPr>
+        <w:t>6</w:t>
+      </w:r>
+      <w:r>
+        <w:rPr>
+          <w:rFonts w:hint="eastAsia"/>
+          <w:lang w:val="pl-PL"/>
+        </w:rPr>
+        <w:t>bit分别存储了函数返回地址和栈指针(</w:t>
+      </w:r>
+      <w:r>
+        <w:rPr>
+          <w:lang w:val="pl-PL"/>
+        </w:rPr>
+        <w:t>%</w:t>
+      </w:r>
+      <w:proofErr w:type="spellStart"/>
+      <w:r>
+        <w:rPr>
+          <w:lang w:val="pl-PL"/>
+        </w:rPr>
+        <w:t>rsp</w:t>
+      </w:r>
+      <w:proofErr w:type="spellEnd"/>
+      <w:r>
+        <w:rPr>
+          <w:lang w:val="pl-PL"/>
+        </w:rPr>
+        <w:t>);</w:t>
+      </w:r>
+    </w:p>
+    <w:p>
+      <w:pPr>
+        <w:pStyle w:val="BodyTextIndent2"/>
+        <w:ind w:firstLineChars="0" w:firstLine="0"/>
+        <w:rPr>
+          <w:lang w:val="pl-PL"/>
+        </w:rPr>
+      </w:pPr>
+      <w:r>
+        <w:rPr>
+          <w:rFonts w:hint="eastAsia"/>
+          <w:lang w:val="pl-PL"/>
+        </w:rPr>
+        <w:t>函数调用总结：</w:t>
+      </w:r>
+    </w:p>
+    <w:p>
+      <w:pPr>
+        <w:pStyle w:val="BodyTextIndent2"/>
+        <w:numPr>
+          <w:ilvl w:val="0"/>
+          <w:numId w:val="17"/>
+        </w:numPr>
+        <w:ind w:firstLineChars="0"/>
+        <w:rPr>
+          <w:lang w:val="pl-PL"/>
+        </w:rPr>
+      </w:pPr>
+      <w:r>
+        <w:rPr>
+          <w:rFonts w:hint="eastAsia"/>
+          <w:lang w:val="pl-PL"/>
+        </w:rPr>
+        <w:t>函数调用之前，调用者需要将所需的参数保存到寄存器中，如果函数参数多6个，则多出来的参数按照从后往前依次压栈</w:t>
+      </w:r>
+      <w:r>
+        <w:rPr>
+          <w:rFonts w:hint="eastAsia"/>
+          <w:lang w:val="pl-PL"/>
+        </w:rPr>
+        <w:t>。注意参数大小要扩充为8的倍数；</w:t>
+      </w:r>
+    </w:p>
+    <w:p>
+      <w:pPr>
+        <w:pStyle w:val="BodyTextIndent2"/>
+        <w:numPr>
+          <w:ilvl w:val="0"/>
+          <w:numId w:val="17"/>
+        </w:numPr>
+        <w:ind w:firstLineChars="0"/>
+        <w:rPr>
+          <w:lang w:val="pl-PL"/>
+        </w:rPr>
+      </w:pPr>
+      <w:r>
+        <w:rPr>
+          <w:rFonts w:hint="eastAsia"/>
+          <w:lang w:val="pl-PL"/>
+        </w:rPr>
+        <w:t>将返回地址压栈；</w:t>
+      </w:r>
+    </w:p>
+    <w:p>
+      <w:pPr>
+        <w:pStyle w:val="BodyTextIndent2"/>
+        <w:numPr>
+          <w:ilvl w:val="0"/>
+          <w:numId w:val="17"/>
+        </w:numPr>
+        <w:ind w:firstLineChars="0"/>
+        <w:rPr>
+          <w:lang w:val="pl-PL"/>
+        </w:rPr>
+      </w:pPr>
+      <w:r>
+        <w:rPr>
+          <w:rFonts w:hint="eastAsia"/>
+          <w:lang w:val="pl-PL"/>
+        </w:rPr>
+        <w:t>将被调用函数地址传递给PC寄存器（%</w:t>
+      </w:r>
+      <w:proofErr w:type="spellStart"/>
+      <w:r>
+        <w:rPr>
+          <w:rFonts w:hint="eastAsia"/>
+          <w:lang w:val="pl-PL"/>
+        </w:rPr>
+        <w:t>rip</w:t>
+      </w:r>
+      <w:proofErr w:type="spellEnd"/>
+      <w:r>
+        <w:rPr>
+          <w:rFonts w:hint="eastAsia"/>
+          <w:lang w:val="pl-PL"/>
+        </w:rPr>
+        <w:t>）；</w:t>
+      </w:r>
+    </w:p>
+    <w:p>
+      <w:pPr>
+        <w:pStyle w:val="BodyTextIndent2"/>
+        <w:numPr>
+          <w:ilvl w:val="0"/>
+          <w:numId w:val="17"/>
+        </w:numPr>
+        <w:ind w:firstLineChars="0"/>
+        <w:rPr>
+          <w:lang w:val="pl-PL"/>
+        </w:rPr>
+      </w:pPr>
+      <w:r>
+        <w:rPr>
+          <w:rFonts w:hint="eastAsia"/>
+          <w:lang w:val="pl-PL"/>
+        </w:rPr>
+        <w:lastRenderedPageBreak/>
+        <w:t>将调用者保存寄存器压栈；</w:t>
+      </w:r>
+    </w:p>
+    <w:p>
+      <w:pPr>
+        <w:pStyle w:val="BodyTextIndent2"/>
+        <w:numPr>
+          <w:ilvl w:val="0"/>
+          <w:numId w:val="17"/>
+        </w:numPr>
+        <w:ind w:firstLineChars="0"/>
+        <w:rPr>
+          <w:lang w:val="pl-PL"/>
+        </w:rPr>
+      </w:pPr>
+      <w:r>
+        <w:rPr>
+          <w:rFonts w:hint="eastAsia"/>
+          <w:lang w:val="pl-PL"/>
+        </w:rPr>
+        <w:t>为局部变量分配内存空间；</w:t>
+      </w:r>
+    </w:p>
+    <w:p>
+      <w:pPr>
+        <w:pStyle w:val="BodyTextIndent2"/>
+        <w:numPr>
+          <w:ilvl w:val="0"/>
+          <w:numId w:val="17"/>
+        </w:numPr>
+        <w:ind w:firstLineChars="0"/>
+        <w:rPr>
+          <w:lang w:val="pl-PL"/>
+        </w:rPr>
+      </w:pPr>
+      <w:r>
+        <w:rPr>
+          <w:rFonts w:hint="eastAsia"/>
+          <w:lang w:val="pl-PL"/>
+        </w:rPr>
+        <w:t>执行被调用者的指令；</w:t>
+      </w:r>
+    </w:p>
+    <w:p>
+      <w:pPr>
+        <w:pStyle w:val="BodyTextIndent2"/>
+        <w:numPr>
+          <w:ilvl w:val="0"/>
+          <w:numId w:val="17"/>
+        </w:numPr>
+        <w:ind w:firstLineChars="0"/>
+        <w:rPr>
+          <w:lang w:val="pl-PL"/>
+        </w:rPr>
+      </w:pPr>
+      <w:r>
+        <w:rPr>
+          <w:rFonts w:hint="eastAsia"/>
+          <w:lang w:val="pl-PL"/>
+        </w:rPr>
+        <w:t xml:space="preserve">将返回值保存到 </w:t>
+      </w:r>
+      <w:r>
+        <w:rPr>
+          <w:lang w:val="pl-PL"/>
+        </w:rPr>
+        <w:t>%</w:t>
+      </w:r>
+      <w:proofErr w:type="spellStart"/>
+      <w:r>
+        <w:rPr>
+          <w:lang w:val="pl-PL"/>
+        </w:rPr>
+        <w:t>eax</w:t>
+      </w:r>
+      <w:proofErr w:type="spellEnd"/>
+      <w:r>
+        <w:rPr>
+          <w:lang w:val="pl-PL"/>
+        </w:rPr>
+        <w:t xml:space="preserve"> </w:t>
+      </w:r>
+      <w:r>
+        <w:rPr>
+          <w:rFonts w:hint="eastAsia"/>
+          <w:lang w:val="pl-PL"/>
+        </w:rPr>
+        <w:t>寄存器中；</w:t>
+      </w:r>
+    </w:p>
+    <w:p>
+      <w:pPr>
+        <w:pStyle w:val="BodyTextIndent2"/>
+        <w:numPr>
+          <w:ilvl w:val="0"/>
+          <w:numId w:val="17"/>
+        </w:numPr>
+        <w:ind w:firstLineChars="0"/>
+        <w:rPr>
+          <w:lang w:val="pl-PL"/>
+        </w:rPr>
+      </w:pPr>
+      <w:r>
+        <w:rPr>
+          <w:rFonts w:hint="eastAsia"/>
+          <w:lang w:val="pl-PL"/>
+        </w:rPr>
+        <w:t xml:space="preserve">增加 </w:t>
+      </w:r>
+      <w:r>
+        <w:rPr>
+          <w:lang w:val="pl-PL"/>
+        </w:rPr>
+        <w:t>%</w:t>
+      </w:r>
+      <w:proofErr w:type="spellStart"/>
+      <w:r>
+        <w:rPr>
+          <w:lang w:val="pl-PL"/>
+        </w:rPr>
+        <w:t>rsp</w:t>
+      </w:r>
+      <w:proofErr w:type="spellEnd"/>
+      <w:r>
+        <w:rPr>
+          <w:lang w:val="pl-PL"/>
+        </w:rPr>
+        <w:t xml:space="preserve"> </w:t>
+      </w:r>
+      <w:r>
+        <w:rPr>
+          <w:rFonts w:hint="eastAsia"/>
+          <w:lang w:val="pl-PL"/>
+        </w:rPr>
+        <w:t>的值销毁当前的函数帧栈；</w:t>
+      </w:r>
+    </w:p>
+    <w:p>
+      <w:pPr>
+        <w:pStyle w:val="BodyTextIndent2"/>
+        <w:numPr>
+          <w:ilvl w:val="0"/>
+          <w:numId w:val="17"/>
+        </w:numPr>
+        <w:ind w:firstLineChars="0"/>
+        <w:rPr>
+          <w:rFonts w:hint="eastAsia"/>
+          <w:lang w:val="pl-PL"/>
+        </w:rPr>
+      </w:pPr>
+      <w:r>
+        <w:rPr>
+          <w:rFonts w:hint="eastAsia"/>
+          <w:lang w:val="pl-PL"/>
+        </w:rPr>
+        <w:t xml:space="preserve">执行 </w:t>
+      </w:r>
+      <w:proofErr w:type="spellStart"/>
+      <w:r>
+        <w:rPr>
+          <w:rFonts w:hint="eastAsia"/>
+          <w:lang w:val="pl-PL"/>
+        </w:rPr>
+        <w:t>retq</w:t>
+      </w:r>
+      <w:proofErr w:type="spellEnd"/>
+      <w:r>
+        <w:rPr>
+          <w:lang w:val="pl-PL"/>
+        </w:rPr>
+        <w:t xml:space="preserve"> </w:t>
+      </w:r>
+      <w:r>
+        <w:rPr>
+          <w:rFonts w:hint="eastAsia"/>
+          <w:lang w:val="pl-PL"/>
+        </w:rPr>
+        <w:t xml:space="preserve">指令，将返回地址赋值给 </w:t>
+      </w:r>
+      <w:r>
+        <w:rPr>
+          <w:lang w:val="pl-PL"/>
+        </w:rPr>
+        <w:t>PC</w:t>
+      </w:r>
+      <w:r>
+        <w:rPr>
+          <w:rFonts w:hint="eastAsia"/>
+          <w:lang w:val="pl-PL"/>
+        </w:rPr>
+        <w:t>。</w:t>
+      </w:r>
+    </w:p>
+    <w:p>
+      <w:pPr>
+        <w:pStyle w:val="Heading3"/>
+        <w:spacing w:before="72" w:after="72"/>
+        <w:rPr>
+          <w:rFonts w:hint="eastAsia"/>
+          <w:lang w:val="pl-PL"/>
+        </w:rPr>
+      </w:pPr>
+      <w:r>
+        <w:rPr>
+          <w:rFonts w:hint="eastAsia"/>
+          <w:lang w:val="pl-PL"/>
+        </w:rPr>
+        <w:t>3.</w:t>
+      </w:r>
+      <w:r>
+        <w:rPr>
+          <w:lang w:val="pl-PL"/>
+        </w:rPr>
+        <w:t>2</w:t>
+      </w:r>
+      <w:r>
+        <w:rPr>
+          <w:rFonts w:hint="eastAsia"/>
+          <w:lang w:val="pl-PL"/>
+        </w:rPr>
+        <w:t>.</w:t>
+      </w:r>
+      <w:r>
+        <w:rPr>
+          <w:lang w:val="pl-PL"/>
+        </w:rPr>
+        <w:t>2</w:t>
+      </w:r>
+      <w:r>
+        <w:rPr>
+          <w:rFonts w:hint="eastAsia"/>
+          <w:lang w:val="pl-PL"/>
+        </w:rPr>
+        <w:t>.</w:t>
+      </w:r>
+      <w:r>
+        <w:rPr>
+          <w:lang w:val="pl-PL"/>
+        </w:rPr>
+        <w:t xml:space="preserve">4 </w:t>
+      </w:r>
+      <w:r>
+        <w:rPr>
+          <w:rFonts w:hint="eastAsia"/>
+          <w:lang w:val="pl-PL"/>
+        </w:rPr>
+        <w:t>汇编语言之逻辑运算</w:t>
+      </w:r>
+    </w:p>
+    <w:p>
+      <w:pPr>
+        <w:pStyle w:val="BodyTextIndent2"/>
+        <w:ind w:firstLineChars="0" w:firstLine="0"/>
+        <w:rPr>
+          <w:lang w:val="pl-PL"/>
+        </w:rPr>
+      </w:pPr>
+      <w:r>
+        <w:rPr>
+          <w:lang w:val="pl-PL"/>
+        </w:rPr>
+        <w:tab/>
+      </w:r>
+      <w:r>
+        <w:rPr>
+          <w:rFonts w:hint="eastAsia"/>
+          <w:lang w:val="pl-PL"/>
+        </w:rPr>
+        <w:t>逻辑运算包括加减乘除位运算等，还有</w:t>
+      </w:r>
+      <w:proofErr w:type="spellStart"/>
+      <w:r>
+        <w:rPr>
+          <w:rFonts w:hint="eastAsia"/>
+          <w:lang w:val="pl-PL"/>
+        </w:rPr>
+        <w:t>if</w:t>
+      </w:r>
+      <w:proofErr w:type="spellEnd"/>
+      <w:r>
+        <w:rPr>
+          <w:rFonts w:hint="eastAsia"/>
+          <w:lang w:val="pl-PL"/>
+        </w:rPr>
+        <w:t>，</w:t>
+      </w:r>
+      <w:proofErr w:type="spellStart"/>
+      <w:r>
+        <w:rPr>
+          <w:rFonts w:hint="eastAsia"/>
+          <w:lang w:val="pl-PL"/>
+        </w:rPr>
+        <w:t>switch</w:t>
+      </w:r>
+      <w:proofErr w:type="spellEnd"/>
+      <w:r>
+        <w:rPr>
+          <w:rFonts w:hint="eastAsia"/>
+          <w:lang w:val="pl-PL"/>
+        </w:rPr>
+        <w:t>等跳转的汇编指令；</w:t>
+      </w:r>
+    </w:p>
+    <w:p>
+      <w:pPr>
+        <w:pStyle w:val="BodyTextIndent2"/>
+        <w:ind w:firstLineChars="0" w:firstLine="0"/>
+        <w:rPr>
+          <w:b/>
+          <w:bCs/>
+          <w:lang w:val="pl-PL"/>
+        </w:rPr>
+      </w:pPr>
+      <w:r>
+        <w:rPr>
+          <w:rFonts w:hint="eastAsia"/>
+          <w:b/>
+          <w:bCs/>
+          <w:lang w:val="pl-PL"/>
+        </w:rPr>
+        <w:t>代码：</w:t>
+      </w:r>
+    </w:p>
+    <w:bookmarkStart w:id="61" w:name="_MON_1713782779"/>
+    <w:bookmarkEnd w:id="61"/>
+    <w:p>
+      <w:pPr>
+        <w:pStyle w:val="BodyTextIndent2"/>
+        <w:ind w:firstLineChars="0" w:firstLine="0"/>
+        <w:rPr>
+          <w:lang w:val="pl-PL"/>
+        </w:rPr>
+      </w:pPr>
+      <w:r>
+        <w:rPr>
+          <w:lang w:val="pl-PL"/>
+        </w:rPr>
+        <w:object w:dxaOrig="9360" w:dyaOrig="13044" w14:anchorId="5EBE28C5">
+          <v:shape id="_x0000_i1075" type="#_x0000_t75" style="width:468pt;height:652.2pt" o:ole="">
+            <v:imagedata r:id="rId44" o:title=""/>
+          </v:shape>
+          <o:OLEObject Type="Embed" ProgID="Word.OpenDocumentText.12" ShapeID="_x0000_i1075" DrawAspect="Content" ObjectID="_1713791363" r:id="rId45"/>
+        </w:object>
+      </w:r>
+    </w:p>
+    <w:bookmarkStart w:id="62" w:name="_MON_1713782890"/>
+    <w:bookmarkEnd w:id="62"/>
+    <w:p>
+      <w:pPr>
+        <w:pStyle w:val="BodyTextIndent2"/>
+        <w:ind w:firstLineChars="0" w:firstLine="0"/>
+        <w:rPr>
+          <w:lang w:val="pl-PL"/>
+        </w:rPr>
+      </w:pPr>
+      <w:r>
+        <w:rPr>
+          <w:lang w:val="pl-PL"/>
+        </w:rPr>
+        <w:object w:dxaOrig="9360" w:dyaOrig="1799" w14:anchorId="6E97087D">
+          <v:shape id="_x0000_i1078" type="#_x0000_t75" style="width:468pt;height:90pt" o:ole="">
+            <v:imagedata r:id="rId46" o:title=""/>
+          </v:shape>
+          <o:OLEObject Type="Embed" ProgID="Word.OpenDocumentText.12" ShapeID="_x0000_i1078" DrawAspect="Content" ObjectID="_1713791364" r:id="rId47"/>
+        </w:object>
+      </w:r>
+    </w:p>
+    <w:p>
+      <w:pPr>
+        <w:pStyle w:val="BodyTextIndent2"/>
+        <w:ind w:firstLineChars="0" w:firstLine="0"/>
+        <w:rPr>
+          <w:b/>
+          <w:bCs/>
+          <w:lang w:val="pl-PL"/>
+        </w:rPr>
+      </w:pPr>
+      <w:r>
+        <w:rPr>
+          <w:rFonts w:hint="eastAsia"/>
+          <w:b/>
+          <w:bCs/>
+          <w:lang w:val="pl-PL"/>
+        </w:rPr>
+        <w:t>汇编代码：</w:t>
+      </w:r>
+    </w:p>
+    <w:bookmarkStart w:id="63" w:name="_MON_1713783235"/>
+    <w:bookmarkEnd w:id="63"/>
+    <w:p>
+      <w:pPr>
+        <w:pStyle w:val="BodyTextIndent2"/>
+        <w:ind w:firstLineChars="0" w:firstLine="0"/>
+        <w:rPr>
+          <w:lang w:val="pl-PL"/>
+        </w:rPr>
+      </w:pPr>
+      <w:r>
+        <w:rPr>
+          <w:lang w:val="pl-PL"/>
+        </w:rPr>
+        <w:object w:dxaOrig="9360" w:dyaOrig="12886" w14:anchorId="7A5AA494">
+          <v:shape id="_x0000_i1101" type="#_x0000_t75" style="width:468pt;height:644.4pt" o:ole="">
+            <v:imagedata r:id="rId48" o:title=""/>
+          </v:shape>
+          <o:OLEObject Type="Embed" ProgID="Word.OpenDocumentText.12" ShapeID="_x0000_i1101" DrawAspect="Content" ObjectID="_1713791365" r:id="rId49"/>
+        </w:object>
+      </w:r>
+    </w:p>
+    <w:bookmarkStart w:id="64" w:name="_MON_1713785759"/>
+    <w:bookmarkEnd w:id="64"/>
+    <w:p>
+      <w:pPr>
+        <w:pStyle w:val="BodyTextIndent2"/>
+        <w:ind w:firstLineChars="0" w:firstLine="0"/>
+        <w:rPr>
+          <w:lang w:val="pl-PL"/>
+        </w:rPr>
+      </w:pPr>
+      <w:r>
+        <w:rPr>
+          <w:lang w:val="pl-PL"/>
+        </w:rPr>
+        <w:object w:dxaOrig="9360" w:dyaOrig="9021" w14:anchorId="5AD104AA">
+          <v:shape id="_x0000_i1098" type="#_x0000_t75" style="width:468pt;height:451.2pt" o:ole="">
+            <v:imagedata r:id="rId50" o:title=""/>
+          </v:shape>
+          <o:OLEObject Type="Embed" ProgID="Word.OpenDocumentText.12" ShapeID="_x0000_i1098" DrawAspect="Content" ObjectID="_1713791366" r:id="rId51"/>
+        </w:object>
+      </w:r>
+    </w:p>
+    <w:p>
+      <w:pPr>
+        <w:pStyle w:val="BodyTextIndent2"/>
+        <w:ind w:firstLineChars="0" w:firstLine="0"/>
+        <w:rPr>
+          <w:b/>
+          <w:bCs/>
+          <w:lang w:val="pl-PL"/>
+        </w:rPr>
+      </w:pPr>
+      <w:r>
+        <w:rPr>
+          <w:rFonts w:hint="eastAsia"/>
+          <w:b/>
+          <w:bCs/>
+          <w:lang w:val="pl-PL"/>
+        </w:rPr>
+        <w:t>汇编</w:t>
+      </w:r>
+      <w:r>
+        <w:rPr>
+          <w:rFonts w:hint="eastAsia"/>
+          <w:b/>
+          <w:bCs/>
+          <w:lang w:val="pl-PL"/>
+        </w:rPr>
+        <w:t>代码解释：</w:t>
+      </w:r>
+    </w:p>
+    <w:p>
+      <w:pPr>
+        <w:pStyle w:val="BodyTextIndent2"/>
+        <w:ind w:firstLineChars="0" w:firstLine="0"/>
+        <w:rPr>
+          <w:lang w:val="pl-PL"/>
+        </w:rPr>
+      </w:pPr>
+      <w:r>
+        <w:rPr>
+          <w:lang w:val="pl-PL"/>
+        </w:rPr>
+        <w:t>1</w:t>
+      </w:r>
+      <w:r>
+        <w:rPr>
+          <w:rFonts w:hint="eastAsia"/>
+          <w:lang w:val="pl-PL"/>
+        </w:rPr>
+        <w:t xml:space="preserve"> </w:t>
+      </w:r>
+      <w:r>
+        <w:rPr>
+          <w:rFonts w:hint="eastAsia"/>
+          <w:lang w:val="pl-PL"/>
+        </w:rPr>
+        <w:t>：</w:t>
+      </w:r>
+      <w:proofErr w:type="spellStart"/>
+      <w:r>
+        <w:rPr>
+          <w:rFonts w:hint="eastAsia"/>
+          <w:lang w:val="pl-PL"/>
+        </w:rPr>
+        <w:t>add</w:t>
+      </w:r>
+      <w:proofErr w:type="spellEnd"/>
+      <w:r>
+        <w:rPr>
+          <w:lang w:val="pl-PL"/>
+        </w:rPr>
+        <w:t xml:space="preserve"> </w:t>
+      </w:r>
+      <w:r>
+        <w:rPr>
+          <w:rFonts w:hint="eastAsia"/>
+          <w:lang w:val="pl-PL"/>
+        </w:rPr>
+        <w:t>两数想加</w:t>
+      </w:r>
+    </w:p>
+    <w:p>
+      <w:pPr>
+        <w:pStyle w:val="BodyTextIndent2"/>
+        <w:ind w:firstLineChars="0" w:firstLine="0"/>
+        <w:rPr>
+          <w:lang w:val="pl-PL"/>
+        </w:rPr>
+      </w:pPr>
+      <w:r>
+        <w:rPr>
+          <w:lang w:val="pl-PL"/>
+        </w:rPr>
+        <w:t xml:space="preserve">2 </w:t>
+      </w:r>
+      <w:r>
+        <w:rPr>
+          <w:rFonts w:hint="eastAsia"/>
+          <w:lang w:val="pl-PL"/>
+        </w:rPr>
+        <w:t>：</w:t>
+      </w:r>
+      <w:proofErr w:type="spellStart"/>
+      <w:r>
+        <w:rPr>
+          <w:lang w:val="pl-PL"/>
+        </w:rPr>
+        <w:t>sub</w:t>
+      </w:r>
+      <w:proofErr w:type="spellEnd"/>
+      <w:r>
+        <w:rPr>
+          <w:lang w:val="pl-PL"/>
+        </w:rPr>
+        <w:t xml:space="preserve"> </w:t>
+      </w:r>
+      <w:r>
+        <w:rPr>
+          <w:rFonts w:hint="eastAsia"/>
+          <w:lang w:val="pl-PL"/>
+        </w:rPr>
+        <w:t>两数相减（从目的寄存器中操作源目的数）</w:t>
+      </w:r>
+    </w:p>
+    <w:p>
+      <w:pPr>
+        <w:pStyle w:val="BodyTextIndent2"/>
+        <w:ind w:firstLineChars="0" w:firstLine="0"/>
+        <w:rPr>
+          <w:lang w:val="pl-PL"/>
+        </w:rPr>
+      </w:pPr>
+      <w:r>
+        <w:rPr>
+          <w:lang w:val="pl-PL"/>
+        </w:rPr>
+        <w:t xml:space="preserve">3 </w:t>
+      </w:r>
+      <w:r>
+        <w:rPr>
+          <w:rFonts w:hint="eastAsia"/>
+          <w:lang w:val="pl-PL"/>
+        </w:rPr>
+        <w:t>：</w:t>
+      </w:r>
+      <w:proofErr w:type="spellStart"/>
+      <w:r>
+        <w:rPr>
+          <w:lang w:val="pl-PL"/>
+        </w:rPr>
+        <w:t>imul</w:t>
+      </w:r>
+      <w:proofErr w:type="spellEnd"/>
+      <w:r>
+        <w:rPr>
+          <w:lang w:val="pl-PL"/>
+        </w:rPr>
+        <w:t xml:space="preserve"> </w:t>
+      </w:r>
+      <w:r>
+        <w:rPr>
+          <w:rFonts w:hint="eastAsia"/>
+          <w:lang w:val="pl-PL"/>
+        </w:rPr>
+        <w:t>两数相乘</w:t>
+      </w:r>
+    </w:p>
+    <w:p>
+      <w:pPr>
+        <w:pStyle w:val="BodyTextIndent2"/>
+        <w:ind w:firstLineChars="0" w:firstLine="0"/>
+        <w:rPr>
+          <w:lang w:val="pl-PL"/>
+        </w:rPr>
+      </w:pPr>
+      <w:r>
+        <w:rPr>
+          <w:lang w:val="pl-PL"/>
+        </w:rPr>
+        <w:t xml:space="preserve">4 </w:t>
+      </w:r>
+      <w:r>
+        <w:rPr>
+          <w:rFonts w:hint="eastAsia"/>
+          <w:lang w:val="pl-PL"/>
+        </w:rPr>
+        <w:t>：</w:t>
+      </w:r>
+      <w:proofErr w:type="spellStart"/>
+      <w:r>
+        <w:rPr>
+          <w:lang w:val="pl-PL"/>
+        </w:rPr>
+        <w:t>cmpl</w:t>
+      </w:r>
+      <w:proofErr w:type="spellEnd"/>
+      <w:r>
+        <w:rPr>
+          <w:rFonts w:hint="eastAsia"/>
+          <w:lang w:val="pl-PL"/>
+        </w:rPr>
+        <w:t xml:space="preserve"> </w:t>
+      </w:r>
+      <w:r>
+        <w:rPr>
+          <w:rFonts w:hint="eastAsia"/>
+          <w:lang w:val="pl-PL"/>
+        </w:rPr>
+        <w:t xml:space="preserve">比较 </w:t>
+      </w:r>
+      <w:r>
+        <w:rPr>
+          <w:lang w:val="pl-PL"/>
+        </w:rPr>
+        <w:t>(%</w:t>
+      </w:r>
+      <w:proofErr w:type="spellStart"/>
+      <w:r>
+        <w:rPr>
+          <w:lang w:val="pl-PL"/>
+        </w:rPr>
+        <w:t>rb</w:t>
+      </w:r>
+      <w:r>
+        <w:rPr>
+          <w:rFonts w:hint="eastAsia"/>
+          <w:lang w:val="pl-PL"/>
+        </w:rPr>
+        <w:t>p</w:t>
+      </w:r>
+      <w:proofErr w:type="spellEnd"/>
+      <w:r>
+        <w:rPr>
+          <w:rFonts w:hint="eastAsia"/>
+          <w:lang w:val="pl-PL"/>
+        </w:rPr>
+        <w:t xml:space="preserve">偏移 </w:t>
+      </w:r>
+      <w:r>
+        <w:rPr>
+          <w:lang w:val="pl-PL"/>
+        </w:rPr>
+        <w:t xml:space="preserve">-0x8 </w:t>
+      </w:r>
+      <w:r>
+        <w:rPr>
+          <w:rFonts w:hint="eastAsia"/>
+          <w:lang w:val="pl-PL"/>
+        </w:rPr>
+        <w:t xml:space="preserve">的元素和 </w:t>
+      </w:r>
+      <w:r>
+        <w:rPr>
+          <w:lang w:val="pl-PL"/>
+        </w:rPr>
+        <w:t xml:space="preserve">0 </w:t>
+      </w:r>
+      <w:r>
+        <w:rPr>
+          <w:rFonts w:hint="eastAsia"/>
+          <w:lang w:val="pl-PL"/>
+        </w:rPr>
+        <w:t>的关系)</w:t>
+      </w:r>
+    </w:p>
+    <w:p>
+      <w:pPr>
+        <w:pStyle w:val="BodyTextIndent2"/>
+        <w:ind w:firstLineChars="0" w:firstLine="0"/>
+        <w:rPr>
+          <w:lang w:val="pl-PL"/>
+        </w:rPr>
+      </w:pPr>
+      <w:r>
+        <w:rPr>
+          <w:lang w:val="pl-PL"/>
+        </w:rPr>
+        <w:t xml:space="preserve">5 </w:t>
+      </w:r>
+      <w:r>
+        <w:rPr>
+          <w:rFonts w:hint="eastAsia"/>
+          <w:lang w:val="pl-PL"/>
+        </w:rPr>
+        <w:t>：</w:t>
+      </w:r>
+      <w:proofErr w:type="spellStart"/>
+      <w:r>
+        <w:rPr>
+          <w:lang w:val="pl-PL"/>
+        </w:rPr>
+        <w:t>jne</w:t>
+      </w:r>
+      <w:proofErr w:type="spellEnd"/>
+      <w:r>
+        <w:rPr>
+          <w:lang w:val="pl-PL"/>
+        </w:rPr>
+        <w:t xml:space="preserve"> </w:t>
+      </w:r>
+      <w:r>
+        <w:rPr>
+          <w:rFonts w:hint="eastAsia"/>
+          <w:lang w:val="pl-PL"/>
+        </w:rPr>
+        <w:t xml:space="preserve">条件转移指令，转移的条件是 </w:t>
+      </w:r>
+      <w:proofErr w:type="spellStart"/>
+      <w:r>
+        <w:rPr>
+          <w:rFonts w:hint="eastAsia"/>
+          <w:lang w:val="pl-PL"/>
+        </w:rPr>
+        <w:t>ne</w:t>
+      </w:r>
+      <w:proofErr w:type="spellEnd"/>
+      <w:r>
+        <w:rPr>
+          <w:rFonts w:hint="eastAsia"/>
+          <w:lang w:val="pl-PL"/>
+        </w:rPr>
+        <w:t>（not</w:t>
+      </w:r>
+      <w:r>
+        <w:rPr>
+          <w:lang w:val="pl-PL"/>
+        </w:rPr>
+        <w:t xml:space="preserve"> </w:t>
+      </w:r>
+      <w:proofErr w:type="spellStart"/>
+      <w:r>
+        <w:rPr>
+          <w:rFonts w:hint="eastAsia"/>
+          <w:lang w:val="pl-PL"/>
+        </w:rPr>
+        <w:t>equal</w:t>
+      </w:r>
+      <w:proofErr w:type="spellEnd"/>
+      <w:r>
+        <w:rPr>
+          <w:rFonts w:hint="eastAsia"/>
+          <w:lang w:val="pl-PL"/>
+        </w:rPr>
+        <w:t xml:space="preserve">）不相等转移。当零标志 </w:t>
+      </w:r>
+      <w:r>
+        <w:rPr>
+          <w:lang w:val="pl-PL"/>
+        </w:rPr>
+        <w:t xml:space="preserve">Z=0 </w:t>
+      </w:r>
+      <w:r>
+        <w:rPr>
+          <w:rFonts w:hint="eastAsia"/>
+          <w:lang w:val="pl-PL"/>
+        </w:rPr>
+        <w:t xml:space="preserve">时跳转，否则 </w:t>
+      </w:r>
+      <w:r>
+        <w:rPr>
+          <w:lang w:val="pl-PL"/>
+        </w:rPr>
+        <w:t>Z=1</w:t>
+      </w:r>
+      <w:r>
+        <w:rPr>
+          <w:rFonts w:hint="eastAsia"/>
+          <w:lang w:val="pl-PL"/>
+        </w:rPr>
+        <w:t>时顺序执行下一条指令；该行表示的意思是，当</w:t>
+      </w:r>
+      <w:proofErr w:type="spellStart"/>
+      <w:r>
+        <w:rPr>
+          <w:rFonts w:hint="eastAsia"/>
+          <w:lang w:val="pl-PL"/>
+        </w:rPr>
+        <w:t>cmpl</w:t>
+      </w:r>
+      <w:proofErr w:type="spellEnd"/>
+      <w:r>
+        <w:rPr>
+          <w:lang w:val="pl-PL"/>
+        </w:rPr>
+        <w:t xml:space="preserve"> </w:t>
+      </w:r>
+      <w:r>
+        <w:rPr>
+          <w:rFonts w:hint="eastAsia"/>
+          <w:lang w:val="pl-PL"/>
+        </w:rPr>
+        <w:t>的结果为</w:t>
+      </w:r>
+      <w:r>
+        <w:rPr>
+          <w:lang w:val="pl-PL"/>
+        </w:rPr>
+        <w:t xml:space="preserve"> 0 </w:t>
+      </w:r>
+      <w:r>
+        <w:rPr>
+          <w:rFonts w:hint="eastAsia"/>
+          <w:lang w:val="pl-PL"/>
+        </w:rPr>
+        <w:t xml:space="preserve">时，即，比较的两个数不相等，跳转到 </w:t>
+      </w:r>
+      <w:r>
+        <w:rPr>
+          <w:lang w:val="pl-PL"/>
+        </w:rPr>
+        <w:t>4</w:t>
+      </w:r>
+      <w:r>
+        <w:rPr>
+          <w:rFonts w:hint="eastAsia"/>
+          <w:lang w:val="pl-PL"/>
+        </w:rPr>
+        <w:t>e</w:t>
+      </w:r>
+      <w:r>
+        <w:rPr>
+          <w:lang w:val="pl-PL"/>
+        </w:rPr>
+        <w:t xml:space="preserve"> </w:t>
+      </w:r>
+      <w:r>
+        <w:rPr>
+          <w:rFonts w:hint="eastAsia"/>
+          <w:lang w:val="pl-PL"/>
+        </w:rPr>
+        <w:t>这条指令，若相等，则顺序执行下一条指令。</w:t>
+      </w:r>
+    </w:p>
+    <w:p>
+      <w:pPr>
+        <w:pStyle w:val="BodyTextIndent2"/>
+        <w:ind w:firstLineChars="0" w:firstLine="0"/>
+        <w:rPr>
+          <w:lang w:val="pl-PL"/>
+        </w:rPr>
+      </w:pPr>
+      <w:r>
+        <w:rPr>
+          <w:lang w:val="pl-PL"/>
+        </w:rPr>
+        <w:t>6</w:t>
+      </w:r>
+      <w:r>
+        <w:rPr>
+          <w:rFonts w:hint="eastAsia"/>
+          <w:lang w:val="pl-PL"/>
+        </w:rPr>
+        <w:t>：</w:t>
+      </w:r>
+      <w:proofErr w:type="spellStart"/>
+      <w:r>
+        <w:rPr>
+          <w:rFonts w:hint="eastAsia"/>
+          <w:lang w:val="pl-PL"/>
+        </w:rPr>
+        <w:t>jump</w:t>
+      </w:r>
+      <w:proofErr w:type="spellEnd"/>
+      <w:r>
+        <w:rPr>
+          <w:rFonts w:hint="eastAsia"/>
+          <w:lang w:val="pl-PL"/>
+        </w:rPr>
+        <w:t xml:space="preserve"> 跳转指令，跳转到 </w:t>
+      </w:r>
+      <w:r>
+        <w:rPr>
+          <w:lang w:val="pl-PL"/>
+        </w:rPr>
+        <w:t xml:space="preserve">55 </w:t>
+      </w:r>
+      <w:r>
+        <w:rPr>
+          <w:rFonts w:hint="eastAsia"/>
+          <w:lang w:val="pl-PL"/>
+        </w:rPr>
+        <w:t>这条指令执行。</w:t>
+      </w:r>
+    </w:p>
+    <w:p>
+      <w:pPr>
+        <w:pStyle w:val="BodyTextIndent2"/>
+        <w:ind w:firstLineChars="0" w:firstLine="0"/>
+        <w:rPr>
+          <w:lang w:val="pl-PL"/>
+        </w:rPr>
+      </w:pPr>
+      <w:r>
+        <w:rPr>
+          <w:lang w:val="pl-PL"/>
+        </w:rPr>
+        <w:lastRenderedPageBreak/>
+        <w:t>7</w:t>
+      </w:r>
+      <w:r>
+        <w:rPr>
+          <w:rFonts w:hint="eastAsia"/>
+          <w:lang w:val="pl-PL"/>
+        </w:rPr>
+        <w:t>：</w:t>
+      </w:r>
+      <w:proofErr w:type="spellStart"/>
+      <w:r>
+        <w:rPr>
+          <w:lang w:val="pl-PL"/>
+        </w:rPr>
+        <w:t>idivl</w:t>
+      </w:r>
+      <w:proofErr w:type="spellEnd"/>
+      <w:r>
+        <w:rPr>
+          <w:lang w:val="pl-PL"/>
+        </w:rPr>
+        <w:t xml:space="preserve"> </w:t>
+      </w:r>
+      <w:r>
+        <w:rPr>
+          <w:rFonts w:hint="eastAsia"/>
+          <w:lang w:val="pl-PL"/>
+        </w:rPr>
+        <w:t xml:space="preserve">表示有符号除法，除法之前会做一个 </w:t>
+      </w:r>
+      <w:proofErr w:type="spellStart"/>
+      <w:r>
+        <w:rPr>
+          <w:rFonts w:hint="eastAsia"/>
+          <w:lang w:val="pl-PL"/>
+        </w:rPr>
+        <w:t>cltd</w:t>
+      </w:r>
+      <w:proofErr w:type="spellEnd"/>
+      <w:r>
+        <w:rPr>
+          <w:lang w:val="pl-PL"/>
+        </w:rPr>
+        <w:t xml:space="preserve"> </w:t>
+      </w:r>
+      <w:r>
+        <w:rPr>
+          <w:rFonts w:hint="eastAsia"/>
+          <w:lang w:val="pl-PL"/>
+        </w:rPr>
+        <w:t>的操作，将 %</w:t>
+      </w:r>
+      <w:proofErr w:type="spellStart"/>
+      <w:r>
+        <w:rPr>
+          <w:rFonts w:hint="eastAsia"/>
+          <w:lang w:val="pl-PL"/>
+        </w:rPr>
+        <w:t>eax</w:t>
+      </w:r>
+      <w:proofErr w:type="spellEnd"/>
+      <w:r>
+        <w:rPr>
+          <w:lang w:val="pl-PL"/>
+        </w:rPr>
+        <w:t xml:space="preserve"> </w:t>
+      </w:r>
+      <w:r>
+        <w:rPr>
+          <w:rFonts w:hint="eastAsia"/>
+          <w:lang w:val="pl-PL"/>
+        </w:rPr>
+        <w:t xml:space="preserve">寄存器的值符号扩展到 </w:t>
+      </w:r>
+      <w:r>
+        <w:rPr>
+          <w:lang w:val="pl-PL"/>
+        </w:rPr>
+        <w:t>32</w:t>
+      </w:r>
+      <w:r>
+        <w:rPr>
+          <w:rFonts w:hint="eastAsia"/>
+          <w:lang w:val="pl-PL"/>
+        </w:rPr>
+        <w:t>bit</w:t>
+      </w:r>
+      <w:r>
+        <w:rPr>
+          <w:lang w:val="pl-PL"/>
+        </w:rPr>
+        <w:t xml:space="preserve"> </w:t>
+      </w:r>
+      <w:r>
+        <w:rPr>
+          <w:rFonts w:hint="eastAsia"/>
+          <w:lang w:val="pl-PL"/>
+        </w:rPr>
+        <w:t>到 %</w:t>
+      </w:r>
+      <w:proofErr w:type="spellStart"/>
+      <w:r>
+        <w:rPr>
+          <w:rFonts w:hint="eastAsia"/>
+          <w:lang w:val="pl-PL"/>
+        </w:rPr>
+        <w:t>edx</w:t>
+      </w:r>
+      <w:proofErr w:type="spellEnd"/>
+      <w:r>
+        <w:rPr>
+          <w:lang w:val="pl-PL"/>
+        </w:rPr>
+        <w:t xml:space="preserve"> </w:t>
+      </w:r>
+      <w:r>
+        <w:rPr>
+          <w:rFonts w:hint="eastAsia"/>
+          <w:lang w:val="pl-PL"/>
+        </w:rPr>
+        <w:t>寄存器。有符号除法将寄存器 %</w:t>
+      </w:r>
+      <w:proofErr w:type="spellStart"/>
+      <w:r>
+        <w:rPr>
+          <w:rFonts w:hint="eastAsia"/>
+          <w:lang w:val="pl-PL"/>
+        </w:rPr>
+        <w:t>edx</w:t>
+      </w:r>
+      <w:proofErr w:type="spellEnd"/>
+      <w:r>
+        <w:rPr>
+          <w:rFonts w:hint="eastAsia"/>
+          <w:lang w:val="pl-PL"/>
+        </w:rPr>
+        <w:t>（高</w:t>
+      </w:r>
+      <w:r>
+        <w:rPr>
+          <w:lang w:val="pl-PL"/>
+        </w:rPr>
+        <w:t xml:space="preserve"> 32 </w:t>
+      </w:r>
+      <w:r>
+        <w:rPr>
+          <w:rFonts w:hint="eastAsia"/>
+          <w:lang w:val="pl-PL"/>
+        </w:rPr>
+        <w:t xml:space="preserve">bit）和 </w:t>
+      </w:r>
+      <w:r>
+        <w:rPr>
+          <w:lang w:val="pl-PL"/>
+        </w:rPr>
+        <w:t>%</w:t>
+      </w:r>
+      <w:proofErr w:type="spellStart"/>
+      <w:r>
+        <w:rPr>
+          <w:lang w:val="pl-PL"/>
+        </w:rPr>
+        <w:t>eax</w:t>
+      </w:r>
+      <w:proofErr w:type="spellEnd"/>
+      <w:r>
+        <w:rPr>
+          <w:rFonts w:hint="eastAsia"/>
+          <w:lang w:val="pl-PL"/>
+        </w:rPr>
+        <w:t>（低</w:t>
+      </w:r>
+      <w:r>
+        <w:rPr>
+          <w:lang w:val="pl-PL"/>
+        </w:rPr>
+        <w:t xml:space="preserve"> 32</w:t>
+      </w:r>
+      <w:r>
+        <w:rPr>
+          <w:rFonts w:hint="eastAsia"/>
+          <w:lang w:val="pl-PL"/>
+        </w:rPr>
+        <w:t>bit）共</w:t>
+      </w:r>
+      <w:r>
+        <w:rPr>
+          <w:lang w:val="pl-PL"/>
+        </w:rPr>
+        <w:t xml:space="preserve"> 64 </w:t>
+      </w:r>
+      <w:r>
+        <w:rPr>
+          <w:rFonts w:hint="eastAsia"/>
+          <w:lang w:val="pl-PL"/>
+        </w:rPr>
+        <w:t xml:space="preserve">位数作为被除数，除数以指令的操作数给出。且会将商保存到寄存器 </w:t>
+      </w:r>
+      <w:r>
+        <w:rPr>
+          <w:lang w:val="pl-PL"/>
+        </w:rPr>
+        <w:t>%</w:t>
+      </w:r>
+      <w:proofErr w:type="spellStart"/>
+      <w:r>
+        <w:rPr>
+          <w:lang w:val="pl-PL"/>
+        </w:rPr>
+        <w:t>eax</w:t>
+      </w:r>
+      <w:proofErr w:type="spellEnd"/>
+      <w:r>
+        <w:rPr>
+          <w:lang w:val="pl-PL"/>
+        </w:rPr>
+        <w:t xml:space="preserve"> </w:t>
+      </w:r>
+      <w:r>
+        <w:rPr>
+          <w:rFonts w:hint="eastAsia"/>
+          <w:lang w:val="pl-PL"/>
+        </w:rPr>
+        <w:t>中，余数保存到 %</w:t>
+      </w:r>
+      <w:proofErr w:type="spellStart"/>
+      <w:r>
+        <w:rPr>
+          <w:rFonts w:hint="eastAsia"/>
+          <w:lang w:val="pl-PL"/>
+        </w:rPr>
+        <w:t>edx</w:t>
+      </w:r>
+      <w:proofErr w:type="spellEnd"/>
+      <w:r>
+        <w:rPr>
+          <w:lang w:val="pl-PL"/>
+        </w:rPr>
+        <w:t xml:space="preserve"> </w:t>
+      </w:r>
+      <w:r>
+        <w:rPr>
+          <w:rFonts w:hint="eastAsia"/>
+          <w:lang w:val="pl-PL"/>
+        </w:rPr>
+        <w:t>中。</w:t>
+      </w:r>
+    </w:p>
+    <w:p>
+      <w:pPr>
+        <w:pStyle w:val="BodyTextIndent2"/>
+        <w:ind w:firstLineChars="0" w:firstLine="0"/>
+        <w:rPr>
+          <w:lang w:val="pl-PL"/>
+        </w:rPr>
+      </w:pPr>
+      <w:r>
+        <w:rPr>
+          <w:lang w:val="pl-PL"/>
+        </w:rPr>
+        <w:t>8</w:t>
+      </w:r>
+      <w:r>
+        <w:rPr>
+          <w:rFonts w:hint="eastAsia"/>
+          <w:lang w:val="pl-PL"/>
+        </w:rPr>
+        <w:t>：and</w:t>
+      </w:r>
+      <w:r>
+        <w:rPr>
+          <w:lang w:val="pl-PL"/>
+        </w:rPr>
+        <w:t xml:space="preserve"> </w:t>
+      </w:r>
+      <w:r>
+        <w:rPr>
+          <w:rFonts w:hint="eastAsia"/>
+          <w:lang w:val="pl-PL"/>
+        </w:rPr>
+        <w:t>表示与操作；</w:t>
+      </w:r>
+    </w:p>
+    <w:p>
+      <w:pPr>
+        <w:pStyle w:val="BodyTextIndent2"/>
+        <w:ind w:firstLineChars="0" w:firstLine="0"/>
+        <w:rPr>
+          <w:lang w:val="pl-PL"/>
+        </w:rPr>
+      </w:pPr>
+      <w:r>
+        <w:rPr>
+          <w:lang w:val="pl-PL"/>
+        </w:rPr>
+        <w:t>9</w:t>
+      </w:r>
+      <w:r>
+        <w:rPr>
+          <w:rFonts w:hint="eastAsia"/>
+          <w:lang w:val="pl-PL"/>
+        </w:rPr>
+        <w:t>：</w:t>
+      </w:r>
+      <w:proofErr w:type="spellStart"/>
+      <w:r>
+        <w:rPr>
+          <w:rFonts w:hint="eastAsia"/>
+          <w:lang w:val="pl-PL"/>
+        </w:rPr>
+        <w:t>or</w:t>
+      </w:r>
+      <w:proofErr w:type="spellEnd"/>
+      <w:r>
+        <w:rPr>
+          <w:lang w:val="pl-PL"/>
+        </w:rPr>
+        <w:t xml:space="preserve"> </w:t>
+      </w:r>
+      <w:r>
+        <w:rPr>
+          <w:rFonts w:hint="eastAsia"/>
+          <w:lang w:val="pl-PL"/>
+        </w:rPr>
+        <w:t>表示或操作</w:t>
+      </w:r>
+    </w:p>
+    <w:p>
+      <w:pPr>
+        <w:pStyle w:val="BodyTextIndent2"/>
+        <w:ind w:firstLineChars="0" w:firstLine="0"/>
+        <w:rPr>
+          <w:lang w:val="pl-PL"/>
+        </w:rPr>
+      </w:pPr>
+      <w:r>
+        <w:rPr>
+          <w:lang w:val="pl-PL"/>
+        </w:rPr>
+        <w:t>10</w:t>
+      </w:r>
+      <w:r>
+        <w:rPr>
+          <w:rFonts w:hint="eastAsia"/>
+          <w:lang w:val="pl-PL"/>
+        </w:rPr>
+        <w:t>：</w:t>
+      </w:r>
+      <w:proofErr w:type="spellStart"/>
+      <w:r>
+        <w:rPr>
+          <w:rFonts w:hint="eastAsia"/>
+          <w:lang w:val="pl-PL"/>
+        </w:rPr>
+        <w:t>xor</w:t>
+      </w:r>
+      <w:proofErr w:type="spellEnd"/>
+      <w:r>
+        <w:rPr>
+          <w:rFonts w:hint="eastAsia"/>
+          <w:lang w:val="pl-PL"/>
+        </w:rPr>
+        <w:t xml:space="preserve"> 表示异或操作</w:t>
+      </w:r>
+    </w:p>
+    <w:p>
+      <w:pPr>
+        <w:pStyle w:val="BodyTextIndent2"/>
+        <w:ind w:firstLineChars="0" w:firstLine="0"/>
+        <w:rPr>
+          <w:lang w:val="pl-PL"/>
+        </w:rPr>
+      </w:pPr>
+      <w:r>
+        <w:rPr>
+          <w:lang w:val="pl-PL"/>
+        </w:rPr>
+        <w:t>11</w:t>
+      </w:r>
+      <w:r>
+        <w:rPr>
+          <w:rFonts w:hint="eastAsia"/>
+          <w:lang w:val="pl-PL"/>
+        </w:rPr>
+        <w:t>：</w:t>
+      </w:r>
+      <w:proofErr w:type="spellStart"/>
+      <w:r>
+        <w:rPr>
+          <w:rFonts w:hint="eastAsia"/>
+          <w:lang w:val="pl-PL"/>
+        </w:rPr>
+        <w:t>jle</w:t>
+      </w:r>
+      <w:proofErr w:type="spellEnd"/>
+      <w:r>
+        <w:rPr>
+          <w:lang w:val="pl-PL"/>
+        </w:rPr>
+        <w:t xml:space="preserve"> </w:t>
+      </w:r>
+      <w:r>
+        <w:rPr>
+          <w:rFonts w:hint="eastAsia"/>
+          <w:lang w:val="pl-PL"/>
+        </w:rPr>
+        <w:t>表示小于等于，如果为真，则跳转，反之顺序执行；</w:t>
+      </w:r>
+    </w:p>
+    <w:p>
+      <w:pPr>
+        <w:pStyle w:val="BodyTextIndent2"/>
+        <w:ind w:firstLineChars="0" w:firstLine="0"/>
+        <w:rPr>
+          <w:rFonts w:hint="eastAsia"/>
           <w:lang w:val="pl-PL"/>
         </w:rPr>
       </w:pPr>
@@ -15013,22 +17067,21 @@
         </w:numPr>
         <w:spacing w:before="480" w:after="240"/>
       </w:pPr>
-      <w:bookmarkStart w:id="57" w:name="_Toc101788940"/>
-      <w:r>
-        <w:rPr>
-          <w:rFonts w:hint="eastAsia"/>
-        </w:rPr>
-        <w:lastRenderedPageBreak/>
+      <w:bookmarkStart w:id="65" w:name="_Toc101788940"/>
+      <w:r>
+        <w:rPr>
+          <w:rFonts w:hint="eastAsia"/>
+        </w:rPr>
         <w:t>调试的知识准备</w:t>
       </w:r>
-      <w:bookmarkEnd w:id="57"/>
+      <w:bookmarkEnd w:id="65"/>
     </w:p>
     <w:p>
       <w:pPr>
         <w:pStyle w:val="Heading3"/>
         <w:spacing w:before="72" w:after="72"/>
       </w:pPr>
-      <w:bookmarkStart w:id="58" w:name="_Toc101788941"/>
+      <w:bookmarkStart w:id="66" w:name="_Toc101788941"/>
       <w:r>
         <w:t>4</w:t>
       </w:r>
@@ -15053,14 +17106,14 @@
         </w:rPr>
         <w:t>介绍</w:t>
       </w:r>
-      <w:bookmarkEnd w:id="58"/>
+      <w:bookmarkEnd w:id="66"/>
     </w:p>
     <w:p>
       <w:pPr>
         <w:pStyle w:val="Heading3"/>
         <w:spacing w:before="72" w:after="72"/>
       </w:pPr>
-      <w:bookmarkStart w:id="59" w:name="_Toc101788942"/>
+      <w:bookmarkStart w:id="67" w:name="_Toc101788942"/>
       <w:r>
         <w:t>4</w:t>
       </w:r>
@@ -15079,14 +17132,14 @@
         </w:rPr>
         <w:t>调试工具介绍</w:t>
       </w:r>
-      <w:bookmarkEnd w:id="59"/>
+      <w:bookmarkEnd w:id="67"/>
     </w:p>
     <w:p>
       <w:pPr>
         <w:pStyle w:val="Heading3"/>
         <w:spacing w:before="72" w:after="72"/>
       </w:pPr>
-      <w:bookmarkStart w:id="60" w:name="_Toc101788943"/>
+      <w:bookmarkStart w:id="68" w:name="_Toc101788943"/>
       <w:r>
         <w:t>4</w:t>
       </w:r>
@@ -15111,14 +17164,14 @@
         </w:rPr>
         <w:t>基础命令</w:t>
       </w:r>
-      <w:bookmarkEnd w:id="60"/>
+      <w:bookmarkEnd w:id="68"/>
     </w:p>
     <w:p>
       <w:pPr>
         <w:pStyle w:val="Heading3"/>
         <w:spacing w:before="72" w:after="72"/>
       </w:pPr>
-      <w:bookmarkStart w:id="61" w:name="_Toc101788944"/>
+      <w:bookmarkStart w:id="69" w:name="_Toc101788944"/>
       <w:r>
         <w:t>4</w:t>
       </w:r>
@@ -15143,7 +17196,7 @@
         </w:rPr>
         <w:t>调试步骤</w:t>
       </w:r>
-      <w:bookmarkEnd w:id="61"/>
+      <w:bookmarkEnd w:id="69"/>
     </w:p>
     <w:p/>
     <w:p>
@@ -15155,7 +17208,7 @@
         </w:numPr>
         <w:spacing w:before="480" w:after="240"/>
       </w:pPr>
-      <w:bookmarkStart w:id="62" w:name="_Toc101788945"/>
+      <w:bookmarkStart w:id="70" w:name="_Toc101788945"/>
       <w:r>
         <w:rPr>
           <w:rFonts w:hint="eastAsia"/>
@@ -15163,14 +17216,14 @@
         <w:lastRenderedPageBreak/>
         <w:t>简单的程序调试实践</w:t>
       </w:r>
-      <w:bookmarkEnd w:id="62"/>
+      <w:bookmarkEnd w:id="70"/>
     </w:p>
     <w:p>
       <w:pPr>
         <w:pStyle w:val="Heading3"/>
         <w:spacing w:before="72" w:after="72"/>
       </w:pPr>
-      <w:bookmarkStart w:id="63" w:name="_Toc101788946"/>
+      <w:bookmarkStart w:id="71" w:name="_Toc101788946"/>
       <w:r>
         <w:t>5</w:t>
       </w:r>
@@ -15201,14 +17254,14 @@
         </w:rPr>
         <w:t>程序调试实践</w:t>
       </w:r>
-      <w:bookmarkEnd w:id="63"/>
+      <w:bookmarkEnd w:id="71"/>
     </w:p>
     <w:p>
       <w:pPr>
         <w:pStyle w:val="Heading3"/>
         <w:spacing w:before="72" w:after="72"/>
       </w:pPr>
-      <w:bookmarkStart w:id="64" w:name="_Toc101788947"/>
+      <w:bookmarkStart w:id="72" w:name="_Toc101788947"/>
       <w:r>
         <w:t>5</w:t>
       </w:r>
@@ -15227,14 +17280,14 @@
         </w:rPr>
         <w:t>带有函数的程序调试实践</w:t>
       </w:r>
-      <w:bookmarkEnd w:id="64"/>
+      <w:bookmarkEnd w:id="72"/>
     </w:p>
     <w:p>
       <w:pPr>
         <w:pStyle w:val="Heading3"/>
         <w:spacing w:before="72" w:after="72"/>
       </w:pPr>
-      <w:bookmarkStart w:id="65" w:name="_Toc101788948"/>
+      <w:bookmarkStart w:id="73" w:name="_Toc101788948"/>
       <w:r>
         <w:t>5</w:t>
       </w:r>
@@ -15253,14 +17306,14 @@
         </w:rPr>
         <w:t>加载静态库的程序调试实践</w:t>
       </w:r>
-      <w:bookmarkEnd w:id="65"/>
+      <w:bookmarkEnd w:id="73"/>
     </w:p>
     <w:p>
       <w:pPr>
         <w:pStyle w:val="Heading3"/>
         <w:spacing w:before="72" w:after="72"/>
       </w:pPr>
-      <w:bookmarkStart w:id="66" w:name="_Toc101788949"/>
+      <w:bookmarkStart w:id="74" w:name="_Toc101788949"/>
       <w:r>
         <w:t>5</w:t>
       </w:r>
@@ -15279,14 +17332,14 @@
         </w:rPr>
         <w:t>加载动态库的程序调试实践</w:t>
       </w:r>
-      <w:bookmarkEnd w:id="66"/>
+      <w:bookmarkEnd w:id="74"/>
     </w:p>
     <w:p>
       <w:pPr>
         <w:pStyle w:val="Heading3"/>
         <w:spacing w:before="72" w:after="72"/>
       </w:pPr>
-      <w:bookmarkStart w:id="67" w:name="_Toc101788950"/>
+      <w:bookmarkStart w:id="75" w:name="_Toc101788950"/>
       <w:r>
         <w:t>5</w:t>
       </w:r>
@@ -15305,7 +17358,7 @@
         </w:rPr>
         <w:t>总结</w:t>
       </w:r>
-      <w:bookmarkEnd w:id="67"/>
+      <w:bookmarkEnd w:id="75"/>
     </w:p>
     <w:p>
       <w:pPr>
@@ -15316,21 +17369,21 @@
         </w:numPr>
         <w:spacing w:before="480" w:after="240"/>
       </w:pPr>
-      <w:bookmarkStart w:id="68" w:name="_Toc101788951"/>
+      <w:bookmarkStart w:id="76" w:name="_Toc101788951"/>
       <w:r>
         <w:rPr>
           <w:rFonts w:hint="eastAsia"/>
         </w:rPr>
         <w:t>多进程程序调试实践</w:t>
       </w:r>
-      <w:bookmarkEnd w:id="68"/>
+      <w:bookmarkEnd w:id="76"/>
     </w:p>
     <w:p>
       <w:pPr>
         <w:pStyle w:val="Heading3"/>
         <w:spacing w:before="72" w:after="72"/>
       </w:pPr>
-      <w:bookmarkStart w:id="69" w:name="_Toc101788952"/>
+      <w:bookmarkStart w:id="77" w:name="_Toc101788952"/>
       <w:r>
         <w:t>6</w:t>
       </w:r>
@@ -15349,14 +17402,14 @@
         </w:rPr>
         <w:t>多进程程序编译运行</w:t>
       </w:r>
-      <w:bookmarkEnd w:id="69"/>
+      <w:bookmarkEnd w:id="77"/>
     </w:p>
     <w:p>
       <w:pPr>
         <w:pStyle w:val="Heading3"/>
         <w:spacing w:before="72" w:after="72"/>
       </w:pPr>
-      <w:bookmarkStart w:id="70" w:name="_Toc101788953"/>
+      <w:bookmarkStart w:id="78" w:name="_Toc101788953"/>
       <w:r>
         <w:t>6</w:t>
       </w:r>
@@ -15375,7 +17428,7 @@
         </w:rPr>
         <w:t>多进程程序调试实践</w:t>
       </w:r>
-      <w:bookmarkEnd w:id="70"/>
+      <w:bookmarkEnd w:id="78"/>
     </w:p>
     <w:p>
       <w:pPr>
@@ -15386,21 +17439,21 @@
         </w:numPr>
         <w:spacing w:before="480" w:after="240"/>
       </w:pPr>
-      <w:bookmarkStart w:id="71" w:name="_Toc101788954"/>
+      <w:bookmarkStart w:id="79" w:name="_Toc101788954"/>
       <w:r>
         <w:rPr>
           <w:rFonts w:hint="eastAsia"/>
         </w:rPr>
         <w:t>多线程程序调试实践</w:t>
       </w:r>
-      <w:bookmarkEnd w:id="71"/>
+      <w:bookmarkEnd w:id="79"/>
     </w:p>
     <w:p>
       <w:pPr>
         <w:pStyle w:val="Heading3"/>
         <w:spacing w:before="72" w:after="72"/>
       </w:pPr>
-      <w:bookmarkStart w:id="72" w:name="_Toc101788955"/>
+      <w:bookmarkStart w:id="80" w:name="_Toc101788955"/>
       <w:r>
         <w:t>7</w:t>
       </w:r>
@@ -15425,14 +17478,14 @@
         </w:rPr>
         <w:t>编译运行</w:t>
       </w:r>
-      <w:bookmarkEnd w:id="72"/>
+      <w:bookmarkEnd w:id="80"/>
     </w:p>
     <w:p>
       <w:pPr>
         <w:pStyle w:val="Heading3"/>
         <w:spacing w:before="72" w:after="72"/>
       </w:pPr>
-      <w:bookmarkStart w:id="73" w:name="_Toc101788956"/>
+      <w:bookmarkStart w:id="81" w:name="_Toc101788956"/>
       <w:r>
         <w:t>7</w:t>
       </w:r>
@@ -15451,7 +17504,7 @@
         </w:rPr>
         <w:t>多线程程序调试实践</w:t>
       </w:r>
-      <w:bookmarkEnd w:id="73"/>
+      <w:bookmarkEnd w:id="81"/>
     </w:p>
     <w:p>
       <w:pPr>
@@ -15462,21 +17515,21 @@
         </w:numPr>
         <w:spacing w:before="480" w:after="240"/>
       </w:pPr>
-      <w:bookmarkStart w:id="74" w:name="_Toc101788957"/>
+      <w:bookmarkStart w:id="82" w:name="_Toc101788957"/>
       <w:r>
         <w:rPr>
           <w:rFonts w:hint="eastAsia"/>
         </w:rPr>
         <w:t>内核有关的调试实践</w:t>
       </w:r>
-      <w:bookmarkEnd w:id="74"/>
+      <w:bookmarkEnd w:id="82"/>
     </w:p>
     <w:p>
       <w:pPr>
         <w:pStyle w:val="Heading3"/>
         <w:spacing w:before="72" w:after="72"/>
       </w:pPr>
-      <w:bookmarkStart w:id="75" w:name="_Toc101788958"/>
+      <w:bookmarkStart w:id="83" w:name="_Toc101788958"/>
       <w:r>
         <w:t>8</w:t>
       </w:r>
@@ -15495,14 +17548,14 @@
         </w:rPr>
         <w:t>与程序崩溃有关的调试实践</w:t>
       </w:r>
-      <w:bookmarkEnd w:id="75"/>
+      <w:bookmarkEnd w:id="83"/>
     </w:p>
     <w:p>
       <w:pPr>
         <w:pStyle w:val="Heading3"/>
         <w:spacing w:before="72" w:after="72"/>
       </w:pPr>
-      <w:bookmarkStart w:id="76" w:name="_Toc101788959"/>
+      <w:bookmarkStart w:id="84" w:name="_Toc101788959"/>
       <w:r>
         <w:t>8</w:t>
       </w:r>
@@ -15521,14 +17574,14 @@
         </w:rPr>
         <w:t>与程序停止响应的调试实践</w:t>
       </w:r>
-      <w:bookmarkEnd w:id="76"/>
+      <w:bookmarkEnd w:id="84"/>
     </w:p>
     <w:p>
       <w:pPr>
         <w:pStyle w:val="Heading3"/>
         <w:spacing w:before="72" w:after="72"/>
       </w:pPr>
-      <w:bookmarkStart w:id="77" w:name="_Toc101788960"/>
+      <w:bookmarkStart w:id="85" w:name="_Toc101788960"/>
       <w:r>
         <w:t>8</w:t>
       </w:r>
@@ -15547,14 +17600,14 @@
         </w:rPr>
         <w:t>与系统运行缓慢的调试实践</w:t>
       </w:r>
-      <w:bookmarkEnd w:id="77"/>
+      <w:bookmarkEnd w:id="85"/>
     </w:p>
     <w:p>
       <w:pPr>
         <w:pStyle w:val="Heading3"/>
         <w:spacing w:before="72" w:after="72"/>
       </w:pPr>
-      <w:bookmarkStart w:id="78" w:name="_Toc101788961"/>
+      <w:bookmarkStart w:id="86" w:name="_Toc101788961"/>
       <w:r>
         <w:t>8</w:t>
       </w:r>
@@ -15585,7 +17638,7 @@
         </w:rPr>
         <w:t>负载过高的调试实践</w:t>
       </w:r>
-      <w:bookmarkEnd w:id="78"/>
+      <w:bookmarkEnd w:id="86"/>
     </w:p>
     <w:p>
       <w:pPr>
@@ -15596,14 +17649,14 @@
         </w:numPr>
         <w:spacing w:before="480" w:after="240"/>
       </w:pPr>
-      <w:bookmarkStart w:id="79" w:name="_Toc101788962"/>
+      <w:bookmarkStart w:id="87" w:name="_Toc101788962"/>
       <w:r>
         <w:rPr>
           <w:rFonts w:hint="eastAsia"/>
         </w:rPr>
         <w:t>总结</w:t>
       </w:r>
-      <w:bookmarkEnd w:id="79"/>
+      <w:bookmarkEnd w:id="87"/>
     </w:p>
     <w:bookmarkEnd w:id="2"/>
     <w:bookmarkEnd w:id="3"/>
@@ -15622,9 +17675,9 @@
           <w:rFonts w:ascii="Times New Roman" w:hAnsi="Times New Roman" w:cs="Times New Roman"/>
         </w:rPr>
         <w:sectPr>
-          <w:headerReference w:type="even" r:id="rId36"/>
-          <w:headerReference w:type="default" r:id="rId37"/>
-          <w:footerReference w:type="even" r:id="rId38"/>
+          <w:headerReference w:type="even" r:id="rId52"/>
+          <w:headerReference w:type="default" r:id="rId53"/>
+          <w:footerReference w:type="even" r:id="rId54"/>
           <w:pgSz w:w="11850" w:h="16783" w:code="9"/>
           <w:pgMar w:top="1871" w:right="1559" w:bottom="1531" w:left="1559" w:header="1474" w:footer="1134" w:gutter="0"/>
           <w:pgNumType w:start="1"/>
@@ -15632,44 +17685,44 @@
           <w:docGrid w:linePitch="312"/>
         </w:sectPr>
       </w:pPr>
-      <w:bookmarkStart w:id="80" w:name="_Toc20240"/>
-      <w:bookmarkStart w:id="81" w:name="_Toc29099"/>
-      <w:bookmarkStart w:id="82" w:name="_Toc15598"/>
-      <w:bookmarkStart w:id="83" w:name="_Toc6084"/>
-      <w:bookmarkStart w:id="84" w:name="_Toc14320"/>
-      <w:bookmarkStart w:id="85" w:name="_Toc29086"/>
+      <w:bookmarkStart w:id="88" w:name="_Toc20240"/>
+      <w:bookmarkStart w:id="89" w:name="_Toc29099"/>
+      <w:bookmarkStart w:id="90" w:name="_Toc15598"/>
+      <w:bookmarkStart w:id="91" w:name="_Toc6084"/>
+      <w:bookmarkStart w:id="92" w:name="_Toc14320"/>
+      <w:bookmarkStart w:id="93" w:name="_Toc29086"/>
     </w:p>
     <w:p>
       <w:pPr>
         <w:pStyle w:val="Heading1"/>
         <w:spacing w:before="480" w:after="240"/>
       </w:pPr>
-      <w:bookmarkStart w:id="86" w:name="_Toc8561"/>
-      <w:bookmarkStart w:id="87" w:name="_Toc5583"/>
-      <w:bookmarkStart w:id="88" w:name="_Toc16488"/>
-      <w:bookmarkStart w:id="89" w:name="_Toc4510"/>
-      <w:bookmarkStart w:id="90" w:name="_Toc23927"/>
-      <w:bookmarkStart w:id="91" w:name="_Toc17750"/>
-      <w:bookmarkStart w:id="92" w:name="_Toc515267507"/>
-      <w:bookmarkStart w:id="93" w:name="_Toc101788963"/>
+      <w:bookmarkStart w:id="94" w:name="_Toc8561"/>
+      <w:bookmarkStart w:id="95" w:name="_Toc5583"/>
+      <w:bookmarkStart w:id="96" w:name="_Toc16488"/>
+      <w:bookmarkStart w:id="97" w:name="_Toc4510"/>
+      <w:bookmarkStart w:id="98" w:name="_Toc23927"/>
+      <w:bookmarkStart w:id="99" w:name="_Toc17750"/>
+      <w:bookmarkStart w:id="100" w:name="_Toc515267507"/>
+      <w:bookmarkStart w:id="101" w:name="_Toc101788963"/>
       <w:r>
         <w:lastRenderedPageBreak/>
         <w:t>参考文献</w:t>
       </w:r>
-      <w:bookmarkEnd w:id="80"/>
-      <w:bookmarkEnd w:id="81"/>
-      <w:bookmarkEnd w:id="82"/>
-      <w:bookmarkEnd w:id="83"/>
-      <w:bookmarkEnd w:id="84"/>
-      <w:bookmarkEnd w:id="85"/>
-      <w:bookmarkEnd w:id="86"/>
-      <w:bookmarkEnd w:id="87"/>
       <w:bookmarkEnd w:id="88"/>
       <w:bookmarkEnd w:id="89"/>
       <w:bookmarkEnd w:id="90"/>
       <w:bookmarkEnd w:id="91"/>
       <w:bookmarkEnd w:id="92"/>
       <w:bookmarkEnd w:id="93"/>
+      <w:bookmarkEnd w:id="94"/>
+      <w:bookmarkEnd w:id="95"/>
+      <w:bookmarkEnd w:id="96"/>
+      <w:bookmarkEnd w:id="97"/>
+      <w:bookmarkEnd w:id="98"/>
+      <w:bookmarkEnd w:id="99"/>
+      <w:bookmarkEnd w:id="100"/>
+      <w:bookmarkEnd w:id="101"/>
     </w:p>
     <w:p>
       <w:pPr>
@@ -15681,22 +17734,22 @@
         <w:spacing w:before="480" w:after="240"/>
         <w:jc w:val="left"/>
       </w:pPr>
-      <w:bookmarkStart w:id="94" w:name="_Toc515267509"/>
+      <w:bookmarkStart w:id="102" w:name="_Toc515267509"/>
       <w:r>
         <w:tab/>
       </w:r>
       <w:r>
         <w:tab/>
       </w:r>
-      <w:bookmarkStart w:id="95" w:name="_Toc101788964"/>
+      <w:bookmarkStart w:id="103" w:name="_Toc101788964"/>
       <w:r>
         <w:rPr>
           <w:rFonts w:hint="eastAsia"/>
         </w:rPr>
         <w:t>致谢</w:t>
       </w:r>
-      <w:bookmarkEnd w:id="94"/>
-      <w:bookmarkEnd w:id="95"/>
+      <w:bookmarkEnd w:id="102"/>
+      <w:bookmarkEnd w:id="103"/>
     </w:p>
     <w:p>
       <w:pPr>
@@ -15740,8 +17793,8 @@
       </w:pPr>
     </w:p>
     <w:sectPr>
-      <w:headerReference w:type="even" r:id="rId39"/>
-      <w:headerReference w:type="default" r:id="rId40"/>
+      <w:headerReference w:type="even" r:id="rId55"/>
+      <w:headerReference w:type="default" r:id="rId56"/>
       <w:pgSz w:w="11850" w:h="16783" w:code="9"/>
       <w:pgMar w:top="1871" w:right="1559" w:bottom="1531" w:left="1559" w:header="1474" w:footer="1134" w:gutter="0"/>
       <w:cols w:space="425"/>
@@ -16387,16 +18440,16 @@
     </w:lvl>
   </w:abstractNum>
   <w:abstractNum w:abstractNumId="4" w15:restartNumberingAfterBreak="0">
-    <w:nsid w:val="0B4A56F8"/>
+    <w:nsid w:val="072F46C7"/>
     <w:multiLevelType w:val="hybridMultilevel"/>
-    <w:tmpl w:val="16B69DD8"/>
-    <w:lvl w:ilvl="0" w:tplc="149022E6">
+    <w:tmpl w:val="25601C84"/>
+    <w:lvl w:ilvl="0" w:tplc="0409000F">
       <w:start w:val="1"/>
       <w:numFmt w:val="decimal"/>
       <w:lvlText w:val="%1."/>
       <w:lvlJc w:val="left"/>
       <w:pPr>
-        <w:ind w:left="840" w:hanging="360"/>
+        <w:ind w:left="720" w:hanging="360"/>
       </w:pPr>
       <w:rPr>
         <w:rFonts w:hint="default"/>
@@ -16408,7 +18461,7 @@
       <w:lvlText w:val="%2."/>
       <w:lvlJc w:val="left"/>
       <w:pPr>
-        <w:ind w:left="1560" w:hanging="360"/>
+        <w:ind w:left="1440" w:hanging="360"/>
       </w:pPr>
     </w:lvl>
     <w:lvl w:ilvl="2" w:tplc="0409001B" w:tentative="1">
@@ -16417,7 +18470,7 @@
       <w:lvlText w:val="%3."/>
       <w:lvlJc w:val="right"/>
       <w:pPr>
-        <w:ind w:left="2280" w:hanging="180"/>
+        <w:ind w:left="2160" w:hanging="180"/>
       </w:pPr>
     </w:lvl>
     <w:lvl w:ilvl="3" w:tplc="0409000F" w:tentative="1">
@@ -16426,7 +18479,7 @@
       <w:lvlText w:val="%4."/>
       <w:lvlJc w:val="left"/>
       <w:pPr>
-        <w:ind w:left="3000" w:hanging="360"/>
+        <w:ind w:left="2880" w:hanging="360"/>
       </w:pPr>
     </w:lvl>
     <w:lvl w:ilvl="4" w:tplc="04090019" w:tentative="1">
@@ -16435,7 +18488,7 @@
       <w:lvlText w:val="%5."/>
       <w:lvlJc w:val="left"/>
       <w:pPr>
-        <w:ind w:left="3720" w:hanging="360"/>
+        <w:ind w:left="3600" w:hanging="360"/>
       </w:pPr>
     </w:lvl>
     <w:lvl w:ilvl="5" w:tplc="0409001B" w:tentative="1">
@@ -16444,7 +18497,7 @@
       <w:lvlText w:val="%6."/>
       <w:lvlJc w:val="right"/>
       <w:pPr>
-        <w:ind w:left="4440" w:hanging="180"/>
+        <w:ind w:left="4320" w:hanging="180"/>
       </w:pPr>
     </w:lvl>
     <w:lvl w:ilvl="6" w:tplc="0409000F" w:tentative="1">
@@ -16453,7 +18506,7 @@
       <w:lvlText w:val="%7."/>
       <w:lvlJc w:val="left"/>
       <w:pPr>
-        <w:ind w:left="5160" w:hanging="360"/>
+        <w:ind w:left="5040" w:hanging="360"/>
       </w:pPr>
     </w:lvl>
     <w:lvl w:ilvl="7" w:tplc="04090019" w:tentative="1">
@@ -16462,7 +18515,7 @@
       <w:lvlText w:val="%8."/>
       <w:lvlJc w:val="left"/>
       <w:pPr>
-        <w:ind w:left="5880" w:hanging="360"/>
+        <w:ind w:left="5760" w:hanging="360"/>
       </w:pPr>
     </w:lvl>
     <w:lvl w:ilvl="8" w:tplc="0409001B" w:tentative="1">
@@ -16471,18 +18524,18 @@
       <w:lvlText w:val="%9."/>
       <w:lvlJc w:val="right"/>
       <w:pPr>
-        <w:ind w:left="6600" w:hanging="180"/>
+        <w:ind w:left="6480" w:hanging="180"/>
       </w:pPr>
     </w:lvl>
   </w:abstractNum>
   <w:abstractNum w:abstractNumId="5" w15:restartNumberingAfterBreak="0">
-    <w:nsid w:val="36760E81"/>
+    <w:nsid w:val="0B4A56F8"/>
     <w:multiLevelType w:val="hybridMultilevel"/>
-    <w:tmpl w:val="AB94FAAE"/>
-    <w:lvl w:ilvl="0" w:tplc="6F5EFCD8">
+    <w:tmpl w:val="16B69DD8"/>
+    <w:lvl w:ilvl="0" w:tplc="149022E6">
       <w:start w:val="1"/>
       <w:numFmt w:val="decimal"/>
-      <w:lvlText w:val="%1、"/>
+      <w:lvlText w:val="%1."/>
       <w:lvlJc w:val="left"/>
       <w:pPr>
         <w:ind w:left="840" w:hanging="360"/>
@@ -16565,16 +18618,16 @@
     </w:lvl>
   </w:abstractNum>
   <w:abstractNum w:abstractNumId="6" w15:restartNumberingAfterBreak="0">
-    <w:nsid w:val="3C181E43"/>
+    <w:nsid w:val="36760E81"/>
     <w:multiLevelType w:val="hybridMultilevel"/>
-    <w:tmpl w:val="2E78FA5C"/>
-    <w:lvl w:ilvl="0" w:tplc="0409000F">
+    <w:tmpl w:val="AB94FAAE"/>
+    <w:lvl w:ilvl="0" w:tplc="6F5EFCD8">
       <w:start w:val="1"/>
       <w:numFmt w:val="decimal"/>
-      <w:lvlText w:val="%1."/>
+      <w:lvlText w:val="%1、"/>
       <w:lvlJc w:val="left"/>
       <w:pPr>
-        <w:ind w:left="720" w:hanging="360"/>
+        <w:ind w:left="840" w:hanging="360"/>
       </w:pPr>
       <w:rPr>
         <w:rFonts w:hint="default"/>
@@ -16586,7 +18639,7 @@
       <w:lvlText w:val="%2."/>
       <w:lvlJc w:val="left"/>
       <w:pPr>
-        <w:ind w:left="1440" w:hanging="360"/>
+        <w:ind w:left="1560" w:hanging="360"/>
       </w:pPr>
     </w:lvl>
     <w:lvl w:ilvl="2" w:tplc="0409001B" w:tentative="1">
@@ -16595,7 +18648,7 @@
       <w:lvlText w:val="%3."/>
       <w:lvlJc w:val="right"/>
       <w:pPr>
-        <w:ind w:left="2160" w:hanging="180"/>
+        <w:ind w:left="2280" w:hanging="180"/>
       </w:pPr>
     </w:lvl>
     <w:lvl w:ilvl="3" w:tplc="0409000F" w:tentative="1">
@@ -16604,7 +18657,7 @@
       <w:lvlText w:val="%4."/>
       <w:lvlJc w:val="left"/>
       <w:pPr>
-        <w:ind w:left="2880" w:hanging="360"/>
+        <w:ind w:left="3000" w:hanging="360"/>
       </w:pPr>
     </w:lvl>
     <w:lvl w:ilvl="4" w:tplc="04090019" w:tentative="1">
@@ -16613,7 +18666,7 @@
       <w:lvlText w:val="%5."/>
       <w:lvlJc w:val="left"/>
       <w:pPr>
-        <w:ind w:left="3600" w:hanging="360"/>
+        <w:ind w:left="3720" w:hanging="360"/>
       </w:pPr>
     </w:lvl>
     <w:lvl w:ilvl="5" w:tplc="0409001B" w:tentative="1">
@@ -16622,7 +18675,7 @@
       <w:lvlText w:val="%6."/>
       <w:lvlJc w:val="right"/>
       <w:pPr>
-        <w:ind w:left="4320" w:hanging="180"/>
+        <w:ind w:left="4440" w:hanging="180"/>
       </w:pPr>
     </w:lvl>
     <w:lvl w:ilvl="6" w:tplc="0409000F" w:tentative="1">
@@ -16631,7 +18684,7 @@
       <w:lvlText w:val="%7."/>
       <w:lvlJc w:val="left"/>
       <w:pPr>
-        <w:ind w:left="5040" w:hanging="360"/>
+        <w:ind w:left="5160" w:hanging="360"/>
       </w:pPr>
     </w:lvl>
     <w:lvl w:ilvl="7" w:tplc="04090019" w:tentative="1">
@@ -16640,7 +18693,7 @@
       <w:lvlText w:val="%8."/>
       <w:lvlJc w:val="left"/>
       <w:pPr>
-        <w:ind w:left="5760" w:hanging="360"/>
+        <w:ind w:left="5880" w:hanging="360"/>
       </w:pPr>
     </w:lvl>
     <w:lvl w:ilvl="8" w:tplc="0409001B" w:tentative="1">
@@ -16649,21 +18702,21 @@
       <w:lvlText w:val="%9."/>
       <w:lvlJc w:val="right"/>
       <w:pPr>
-        <w:ind w:left="6480" w:hanging="180"/>
+        <w:ind w:left="6600" w:hanging="180"/>
       </w:pPr>
     </w:lvl>
   </w:abstractNum>
   <w:abstractNum w:abstractNumId="7" w15:restartNumberingAfterBreak="0">
-    <w:nsid w:val="483D1071"/>
+    <w:nsid w:val="3C181E43"/>
     <w:multiLevelType w:val="hybridMultilevel"/>
-    <w:tmpl w:val="EFC278F4"/>
-    <w:lvl w:ilvl="0" w:tplc="BF58109E">
+    <w:tmpl w:val="2E78FA5C"/>
+    <w:lvl w:ilvl="0" w:tplc="0409000F">
       <w:start w:val="1"/>
       <w:numFmt w:val="decimal"/>
-      <w:lvlText w:val="%1、"/>
+      <w:lvlText w:val="%1."/>
       <w:lvlJc w:val="left"/>
       <w:pPr>
-        <w:ind w:left="780" w:hanging="360"/>
+        <w:ind w:left="720" w:hanging="360"/>
       </w:pPr>
       <w:rPr>
         <w:rFonts w:hint="default"/>
@@ -16675,7 +18728,7 @@
       <w:lvlText w:val="%2."/>
       <w:lvlJc w:val="left"/>
       <w:pPr>
-        <w:ind w:left="1500" w:hanging="360"/>
+        <w:ind w:left="1440" w:hanging="360"/>
       </w:pPr>
     </w:lvl>
     <w:lvl w:ilvl="2" w:tplc="0409001B" w:tentative="1">
@@ -16684,7 +18737,7 @@
       <w:lvlText w:val="%3."/>
       <w:lvlJc w:val="right"/>
       <w:pPr>
-        <w:ind w:left="2220" w:hanging="180"/>
+        <w:ind w:left="2160" w:hanging="180"/>
       </w:pPr>
     </w:lvl>
     <w:lvl w:ilvl="3" w:tplc="0409000F" w:tentative="1">
@@ -16693,7 +18746,7 @@
       <w:lvlText w:val="%4."/>
       <w:lvlJc w:val="left"/>
       <w:pPr>
-        <w:ind w:left="2940" w:hanging="360"/>
+        <w:ind w:left="2880" w:hanging="360"/>
       </w:pPr>
     </w:lvl>
     <w:lvl w:ilvl="4" w:tplc="04090019" w:tentative="1">
@@ -16702,7 +18755,7 @@
       <w:lvlText w:val="%5."/>
       <w:lvlJc w:val="left"/>
       <w:pPr>
-        <w:ind w:left="3660" w:hanging="360"/>
+        <w:ind w:left="3600" w:hanging="360"/>
       </w:pPr>
     </w:lvl>
     <w:lvl w:ilvl="5" w:tplc="0409001B" w:tentative="1">
@@ -16711,7 +18764,7 @@
       <w:lvlText w:val="%6."/>
       <w:lvlJc w:val="right"/>
       <w:pPr>
-        <w:ind w:left="4380" w:hanging="180"/>
+        <w:ind w:left="4320" w:hanging="180"/>
       </w:pPr>
     </w:lvl>
     <w:lvl w:ilvl="6" w:tplc="0409000F" w:tentative="1">
@@ -16720,7 +18773,7 @@
       <w:lvlText w:val="%7."/>
       <w:lvlJc w:val="left"/>
       <w:pPr>
-        <w:ind w:left="5100" w:hanging="360"/>
+        <w:ind w:left="5040" w:hanging="360"/>
       </w:pPr>
     </w:lvl>
     <w:lvl w:ilvl="7" w:tplc="04090019" w:tentative="1">
@@ -16729,7 +18782,7 @@
       <w:lvlText w:val="%8."/>
       <w:lvlJc w:val="left"/>
       <w:pPr>
-        <w:ind w:left="5820" w:hanging="360"/>
+        <w:ind w:left="5760" w:hanging="360"/>
       </w:pPr>
     </w:lvl>
     <w:lvl w:ilvl="8" w:tplc="0409001B" w:tentative="1">
@@ -16738,11 +18791,367 @@
       <w:lvlText w:val="%9."/>
       <w:lvlJc w:val="right"/>
       <w:pPr>
-        <w:ind w:left="6540" w:hanging="180"/>
+        <w:ind w:left="6480" w:hanging="180"/>
       </w:pPr>
     </w:lvl>
   </w:abstractNum>
   <w:abstractNum w:abstractNumId="8" w15:restartNumberingAfterBreak="0">
+    <w:nsid w:val="483D1071"/>
+    <w:multiLevelType w:val="hybridMultilevel"/>
+    <w:tmpl w:val="EFC278F4"/>
+    <w:lvl w:ilvl="0" w:tplc="BF58109E">
+      <w:start w:val="1"/>
+      <w:numFmt w:val="decimal"/>
+      <w:lvlText w:val="%1、"/>
+      <w:lvlJc w:val="left"/>
+      <w:pPr>
+        <w:ind w:left="780" w:hanging="360"/>
+      </w:pPr>
+      <w:rPr>
+        <w:rFonts w:hint="default"/>
+      </w:rPr>
+    </w:lvl>
+    <w:lvl w:ilvl="1" w:tplc="04090019" w:tentative="1">
+      <w:start w:val="1"/>
+      <w:numFmt w:val="lowerLetter"/>
+      <w:lvlText w:val="%2."/>
+      <w:lvlJc w:val="left"/>
+      <w:pPr>
+        <w:ind w:left="1500" w:hanging="360"/>
+      </w:pPr>
+    </w:lvl>
+    <w:lvl w:ilvl="2" w:tplc="0409001B" w:tentative="1">
+      <w:start w:val="1"/>
+      <w:numFmt w:val="lowerRoman"/>
+      <w:lvlText w:val="%3."/>
+      <w:lvlJc w:val="right"/>
+      <w:pPr>
+        <w:ind w:left="2220" w:hanging="180"/>
+      </w:pPr>
+    </w:lvl>
+    <w:lvl w:ilvl="3" w:tplc="0409000F" w:tentative="1">
+      <w:start w:val="1"/>
+      <w:numFmt w:val="decimal"/>
+      <w:lvlText w:val="%4."/>
+      <w:lvlJc w:val="left"/>
+      <w:pPr>
+        <w:ind w:left="2940" w:hanging="360"/>
+      </w:pPr>
+    </w:lvl>
+    <w:lvl w:ilvl="4" w:tplc="04090019" w:tentative="1">
+      <w:start w:val="1"/>
+      <w:numFmt w:val="lowerLetter"/>
+      <w:lvlText w:val="%5."/>
+      <w:lvlJc w:val="left"/>
+      <w:pPr>
+        <w:ind w:left="3660" w:hanging="360"/>
+      </w:pPr>
+    </w:lvl>
+    <w:lvl w:ilvl="5" w:tplc="0409001B" w:tentative="1">
+      <w:start w:val="1"/>
+      <w:numFmt w:val="lowerRoman"/>
+      <w:lvlText w:val="%6."/>
+      <w:lvlJc w:val="right"/>
+      <w:pPr>
+        <w:ind w:left="4380" w:hanging="180"/>
+      </w:pPr>
+    </w:lvl>
+    <w:lvl w:ilvl="6" w:tplc="0409000F" w:tentative="1">
+      <w:start w:val="1"/>
+      <w:numFmt w:val="decimal"/>
+      <w:lvlText w:val="%7."/>
+      <w:lvlJc w:val="left"/>
+      <w:pPr>
+        <w:ind w:left="5100" w:hanging="360"/>
+      </w:pPr>
+    </w:lvl>
+    <w:lvl w:ilvl="7" w:tplc="04090019" w:tentative="1">
+      <w:start w:val="1"/>
+      <w:numFmt w:val="lowerLetter"/>
+      <w:lvlText w:val="%8."/>
+      <w:lvlJc w:val="left"/>
+      <w:pPr>
+        <w:ind w:left="5820" w:hanging="360"/>
+      </w:pPr>
+    </w:lvl>
+    <w:lvl w:ilvl="8" w:tplc="0409001B" w:tentative="1">
+      <w:start w:val="1"/>
+      <w:numFmt w:val="lowerRoman"/>
+      <w:lvlText w:val="%9."/>
+      <w:lvlJc w:val="right"/>
+      <w:pPr>
+        <w:ind w:left="6540" w:hanging="180"/>
+      </w:pPr>
+    </w:lvl>
+  </w:abstractNum>
+  <w:abstractNum w:abstractNumId="9" w15:restartNumberingAfterBreak="0">
+    <w:nsid w:val="4DE504F7"/>
+    <w:multiLevelType w:val="hybridMultilevel"/>
+    <w:tmpl w:val="66ECFC48"/>
+    <w:lvl w:ilvl="0" w:tplc="0409000F">
+      <w:start w:val="1"/>
+      <w:numFmt w:val="decimal"/>
+      <w:lvlText w:val="%1."/>
+      <w:lvlJc w:val="left"/>
+      <w:pPr>
+        <w:ind w:left="720" w:hanging="360"/>
+      </w:pPr>
+      <w:rPr>
+        <w:rFonts w:hint="default"/>
+      </w:rPr>
+    </w:lvl>
+    <w:lvl w:ilvl="1" w:tplc="04090019" w:tentative="1">
+      <w:start w:val="1"/>
+      <w:numFmt w:val="lowerLetter"/>
+      <w:lvlText w:val="%2."/>
+      <w:lvlJc w:val="left"/>
+      <w:pPr>
+        <w:ind w:left="1440" w:hanging="360"/>
+      </w:pPr>
+    </w:lvl>
+    <w:lvl w:ilvl="2" w:tplc="0409001B" w:tentative="1">
+      <w:start w:val="1"/>
+      <w:numFmt w:val="lowerRoman"/>
+      <w:lvlText w:val="%3."/>
+      <w:lvlJc w:val="right"/>
+      <w:pPr>
+        <w:ind w:left="2160" w:hanging="180"/>
+      </w:pPr>
+    </w:lvl>
+    <w:lvl w:ilvl="3" w:tplc="0409000F" w:tentative="1">
+      <w:start w:val="1"/>
+      <w:numFmt w:val="decimal"/>
+      <w:lvlText w:val="%4."/>
+      <w:lvlJc w:val="left"/>
+      <w:pPr>
+        <w:ind w:left="2880" w:hanging="360"/>
+      </w:pPr>
+    </w:lvl>
+    <w:lvl w:ilvl="4" w:tplc="04090019" w:tentative="1">
+      <w:start w:val="1"/>
+      <w:numFmt w:val="lowerLetter"/>
+      <w:lvlText w:val="%5."/>
+      <w:lvlJc w:val="left"/>
+      <w:pPr>
+        <w:ind w:left="3600" w:hanging="360"/>
+      </w:pPr>
+    </w:lvl>
+    <w:lvl w:ilvl="5" w:tplc="0409001B" w:tentative="1">
+      <w:start w:val="1"/>
+      <w:numFmt w:val="lowerRoman"/>
+      <w:lvlText w:val="%6."/>
+      <w:lvlJc w:val="right"/>
+      <w:pPr>
+        <w:ind w:left="4320" w:hanging="180"/>
+      </w:pPr>
+    </w:lvl>
+    <w:lvl w:ilvl="6" w:tplc="0409000F" w:tentative="1">
+      <w:start w:val="1"/>
+      <w:numFmt w:val="decimal"/>
+      <w:lvlText w:val="%7."/>
+      <w:lvlJc w:val="left"/>
+      <w:pPr>
+        <w:ind w:left="5040" w:hanging="360"/>
+      </w:pPr>
+    </w:lvl>
+    <w:lvl w:ilvl="7" w:tplc="04090019" w:tentative="1">
+      <w:start w:val="1"/>
+      <w:numFmt w:val="lowerLetter"/>
+      <w:lvlText w:val="%8."/>
+      <w:lvlJc w:val="left"/>
+      <w:pPr>
+        <w:ind w:left="5760" w:hanging="360"/>
+      </w:pPr>
+    </w:lvl>
+    <w:lvl w:ilvl="8" w:tplc="0409001B" w:tentative="1">
+      <w:start w:val="1"/>
+      <w:numFmt w:val="lowerRoman"/>
+      <w:lvlText w:val="%9."/>
+      <w:lvlJc w:val="right"/>
+      <w:pPr>
+        <w:ind w:left="6480" w:hanging="180"/>
+      </w:pPr>
+    </w:lvl>
+  </w:abstractNum>
+  <w:abstractNum w:abstractNumId="10" w15:restartNumberingAfterBreak="0">
+    <w:nsid w:val="511A069C"/>
+    <w:multiLevelType w:val="hybridMultilevel"/>
+    <w:tmpl w:val="575CF020"/>
+    <w:lvl w:ilvl="0" w:tplc="0409000F">
+      <w:start w:val="1"/>
+      <w:numFmt w:val="decimal"/>
+      <w:lvlText w:val="%1."/>
+      <w:lvlJc w:val="left"/>
+      <w:pPr>
+        <w:ind w:left="720" w:hanging="360"/>
+      </w:pPr>
+      <w:rPr>
+        <w:rFonts w:hint="default"/>
+      </w:rPr>
+    </w:lvl>
+    <w:lvl w:ilvl="1" w:tplc="04090019" w:tentative="1">
+      <w:start w:val="1"/>
+      <w:numFmt w:val="lowerLetter"/>
+      <w:lvlText w:val="%2."/>
+      <w:lvlJc w:val="left"/>
+      <w:pPr>
+        <w:ind w:left="1440" w:hanging="360"/>
+      </w:pPr>
+    </w:lvl>
+    <w:lvl w:ilvl="2" w:tplc="0409001B" w:tentative="1">
+      <w:start w:val="1"/>
+      <w:numFmt w:val="lowerRoman"/>
+      <w:lvlText w:val="%3."/>
+      <w:lvlJc w:val="right"/>
+      <w:pPr>
+        <w:ind w:left="2160" w:hanging="180"/>
+      </w:pPr>
+    </w:lvl>
+    <w:lvl w:ilvl="3" w:tplc="0409000F" w:tentative="1">
+      <w:start w:val="1"/>
+      <w:numFmt w:val="decimal"/>
+      <w:lvlText w:val="%4."/>
+      <w:lvlJc w:val="left"/>
+      <w:pPr>
+        <w:ind w:left="2880" w:hanging="360"/>
+      </w:pPr>
+    </w:lvl>
+    <w:lvl w:ilvl="4" w:tplc="04090019" w:tentative="1">
+      <w:start w:val="1"/>
+      <w:numFmt w:val="lowerLetter"/>
+      <w:lvlText w:val="%5."/>
+      <w:lvlJc w:val="left"/>
+      <w:pPr>
+        <w:ind w:left="3600" w:hanging="360"/>
+      </w:pPr>
+    </w:lvl>
+    <w:lvl w:ilvl="5" w:tplc="0409001B" w:tentative="1">
+      <w:start w:val="1"/>
+      <w:numFmt w:val="lowerRoman"/>
+      <w:lvlText w:val="%6."/>
+      <w:lvlJc w:val="right"/>
+      <w:pPr>
+        <w:ind w:left="4320" w:hanging="180"/>
+      </w:pPr>
+    </w:lvl>
+    <w:lvl w:ilvl="6" w:tplc="0409000F" w:tentative="1">
+      <w:start w:val="1"/>
+      <w:numFmt w:val="decimal"/>
+      <w:lvlText w:val="%7."/>
+      <w:lvlJc w:val="left"/>
+      <w:pPr>
+        <w:ind w:left="5040" w:hanging="360"/>
+      </w:pPr>
+    </w:lvl>
+    <w:lvl w:ilvl="7" w:tplc="04090019" w:tentative="1">
+      <w:start w:val="1"/>
+      <w:numFmt w:val="lowerLetter"/>
+      <w:lvlText w:val="%8."/>
+      <w:lvlJc w:val="left"/>
+      <w:pPr>
+        <w:ind w:left="5760" w:hanging="360"/>
+      </w:pPr>
+    </w:lvl>
+    <w:lvl w:ilvl="8" w:tplc="0409001B" w:tentative="1">
+      <w:start w:val="1"/>
+      <w:numFmt w:val="lowerRoman"/>
+      <w:lvlText w:val="%9."/>
+      <w:lvlJc w:val="right"/>
+      <w:pPr>
+        <w:ind w:left="6480" w:hanging="180"/>
+      </w:pPr>
+    </w:lvl>
+  </w:abstractNum>
+  <w:abstractNum w:abstractNumId="11" w15:restartNumberingAfterBreak="0">
+    <w:nsid w:val="53215F9B"/>
+    <w:multiLevelType w:val="hybridMultilevel"/>
+    <w:tmpl w:val="5EEA9822"/>
+    <w:lvl w:ilvl="0" w:tplc="0409000F">
+      <w:start w:val="1"/>
+      <w:numFmt w:val="decimal"/>
+      <w:lvlText w:val="%1."/>
+      <w:lvlJc w:val="left"/>
+      <w:pPr>
+        <w:ind w:left="720" w:hanging="360"/>
+      </w:pPr>
+      <w:rPr>
+        <w:rFonts w:hint="default"/>
+      </w:rPr>
+    </w:lvl>
+    <w:lvl w:ilvl="1" w:tplc="04090019" w:tentative="1">
+      <w:start w:val="1"/>
+      <w:numFmt w:val="lowerLetter"/>
+      <w:lvlText w:val="%2."/>
+      <w:lvlJc w:val="left"/>
+      <w:pPr>
+        <w:ind w:left="1440" w:hanging="360"/>
+      </w:pPr>
+    </w:lvl>
+    <w:lvl w:ilvl="2" w:tplc="0409001B" w:tentative="1">
+      <w:start w:val="1"/>
+      <w:numFmt w:val="lowerRoman"/>
+      <w:lvlText w:val="%3."/>
+      <w:lvlJc w:val="right"/>
+      <w:pPr>
+        <w:ind w:left="2160" w:hanging="180"/>
+      </w:pPr>
+    </w:lvl>
+    <w:lvl w:ilvl="3" w:tplc="0409000F" w:tentative="1">
+      <w:start w:val="1"/>
+      <w:numFmt w:val="decimal"/>
+      <w:lvlText w:val="%4."/>
+      <w:lvlJc w:val="left"/>
+      <w:pPr>
+        <w:ind w:left="2880" w:hanging="360"/>
+      </w:pPr>
+    </w:lvl>
+    <w:lvl w:ilvl="4" w:tplc="04090019" w:tentative="1">
+      <w:start w:val="1"/>
+      <w:numFmt w:val="lowerLetter"/>
+      <w:lvlText w:val="%5."/>
+      <w:lvlJc w:val="left"/>
+      <w:pPr>
+        <w:ind w:left="3600" w:hanging="360"/>
+      </w:pPr>
+    </w:lvl>
+    <w:lvl w:ilvl="5" w:tplc="0409001B" w:tentative="1">
+      <w:start w:val="1"/>
+      <w:numFmt w:val="lowerRoman"/>
+      <w:lvlText w:val="%6."/>
+      <w:lvlJc w:val="right"/>
+      <w:pPr>
+        <w:ind w:left="4320" w:hanging="180"/>
+      </w:pPr>
+    </w:lvl>
+    <w:lvl w:ilvl="6" w:tplc="0409000F" w:tentative="1">
+      <w:start w:val="1"/>
+      <w:numFmt w:val="decimal"/>
+      <w:lvlText w:val="%7."/>
+      <w:lvlJc w:val="left"/>
+      <w:pPr>
+        <w:ind w:left="5040" w:hanging="360"/>
+      </w:pPr>
+    </w:lvl>
+    <w:lvl w:ilvl="7" w:tplc="04090019" w:tentative="1">
+      <w:start w:val="1"/>
+      <w:numFmt w:val="lowerLetter"/>
+      <w:lvlText w:val="%8."/>
+      <w:lvlJc w:val="left"/>
+      <w:pPr>
+        <w:ind w:left="5760" w:hanging="360"/>
+      </w:pPr>
+    </w:lvl>
+    <w:lvl w:ilvl="8" w:tplc="0409001B" w:tentative="1">
+      <w:start w:val="1"/>
+      <w:numFmt w:val="lowerRoman"/>
+      <w:lvlText w:val="%9."/>
+      <w:lvlJc w:val="right"/>
+      <w:pPr>
+        <w:ind w:left="6480" w:hanging="180"/>
+      </w:pPr>
+    </w:lvl>
+  </w:abstractNum>
+  <w:abstractNum w:abstractNumId="12" w15:restartNumberingAfterBreak="0">
     <w:nsid w:val="622D363D"/>
     <w:multiLevelType w:val="multilevel"/>
     <w:tmpl w:val="06D8D6BA"/>
@@ -16855,7 +19264,7 @@
       </w:rPr>
     </w:lvl>
   </w:abstractNum>
-  <w:abstractNum w:abstractNumId="9" w15:restartNumberingAfterBreak="0">
+  <w:abstractNum w:abstractNumId="13" w15:restartNumberingAfterBreak="0">
     <w:nsid w:val="67881D13"/>
     <w:multiLevelType w:val="hybridMultilevel"/>
     <w:tmpl w:val="2AEE56A4"/>
@@ -16944,7 +19353,7 @@
       </w:pPr>
     </w:lvl>
   </w:abstractNum>
-  <w:abstractNum w:abstractNumId="10" w15:restartNumberingAfterBreak="0">
+  <w:abstractNum w:abstractNumId="14" w15:restartNumberingAfterBreak="0">
     <w:nsid w:val="6BA610C0"/>
     <w:multiLevelType w:val="hybridMultilevel"/>
     <w:tmpl w:val="17487D32"/>
@@ -17033,7 +19442,7 @@
       </w:pPr>
     </w:lvl>
   </w:abstractNum>
-  <w:abstractNum w:abstractNumId="11" w15:restartNumberingAfterBreak="0">
+  <w:abstractNum w:abstractNumId="15" w15:restartNumberingAfterBreak="0">
     <w:nsid w:val="718A17F1"/>
     <w:multiLevelType w:val="multilevel"/>
     <w:tmpl w:val="68D8C4A4"/>
@@ -17146,7 +19555,7 @@
       </w:rPr>
     </w:lvl>
   </w:abstractNum>
-  <w:abstractNum w:abstractNumId="12" w15:restartNumberingAfterBreak="0">
+  <w:abstractNum w:abstractNumId="16" w15:restartNumberingAfterBreak="0">
     <w:nsid w:val="735255F7"/>
     <w:multiLevelType w:val="hybridMultilevel"/>
     <w:tmpl w:val="70AABBF6"/>
@@ -17245,34 +19654,46 @@
     <w:abstractNumId w:val="0"/>
   </w:num>
   <w:num w:numId="4">
-    <w:abstractNumId w:val="10"/>
+    <w:abstractNumId w:val="14"/>
   </w:num>
   <w:num w:numId="5">
+    <w:abstractNumId w:val="7"/>
+  </w:num>
+  <w:num w:numId="6">
+    <w:abstractNumId w:val="12"/>
+  </w:num>
+  <w:num w:numId="7">
+    <w:abstractNumId w:val="15"/>
+  </w:num>
+  <w:num w:numId="8">
+    <w:abstractNumId w:val="5"/>
+  </w:num>
+  <w:num w:numId="9">
     <w:abstractNumId w:val="6"/>
   </w:num>
-  <w:num w:numId="6">
+  <w:num w:numId="10">
     <w:abstractNumId w:val="8"/>
   </w:num>
-  <w:num w:numId="7">
-    <w:abstractNumId w:val="11"/>
-  </w:num>
-  <w:num w:numId="8">
-    <w:abstractNumId w:val="4"/>
-  </w:num>
-  <w:num w:numId="9">
-    <w:abstractNumId w:val="5"/>
-  </w:num>
-  <w:num w:numId="10">
-    <w:abstractNumId w:val="7"/>
-  </w:num>
   <w:num w:numId="11">
-    <w:abstractNumId w:val="12"/>
+    <w:abstractNumId w:val="16"/>
   </w:num>
   <w:num w:numId="12">
     <w:abstractNumId w:val="3"/>
   </w:num>
   <w:num w:numId="13">
+    <w:abstractNumId w:val="13"/>
+  </w:num>
+  <w:num w:numId="14">
+    <w:abstractNumId w:val="11"/>
+  </w:num>
+  <w:num w:numId="15">
     <w:abstractNumId w:val="9"/>
+  </w:num>
+  <w:num w:numId="16">
+    <w:abstractNumId w:val="10"/>
+  </w:num>
+  <w:num w:numId="17">
+    <w:abstractNumId w:val="4"/>
   </w:num>
 </w:numbering>
 </file>
@@ -17372,7 +19793,7 @@
     <w:lsdException w:name="Strong" w:qFormat="1"/>
     <w:lsdException w:name="Emphasis" w:qFormat="1"/>
     <w:lsdException w:name="Document Map" w:semiHidden="1" w:unhideWhenUsed="1"/>
-    <w:lsdException w:name="Plain Text" w:semiHidden="1" w:unhideWhenUsed="1" w:qFormat="1"/>
+    <w:lsdException w:name="Plain Text" w:semiHidden="1" w:uiPriority="99" w:unhideWhenUsed="1" w:qFormat="1"/>
     <w:lsdException w:name="E-mail Signature" w:semiHidden="1" w:unhideWhenUsed="1"/>
     <w:lsdException w:name="HTML Top of Form" w:semiHidden="1" w:uiPriority="99" w:unhideWhenUsed="1"/>
     <w:lsdException w:name="HTML Bottom of Form" w:semiHidden="1" w:uiPriority="99" w:unhideWhenUsed="1"/>
@@ -17808,6 +20229,7 @@
     <w:name w:val="Plain Text"/>
     <w:basedOn w:val="Normal"/>
     <w:link w:val="PlainTextChar"/>
+    <w:uiPriority w:val="99"/>
     <w:qFormat/>
     <w:rsid w:val="00091778"/>
     <w:pPr>
@@ -18249,6 +20671,7 @@
     <w:name w:val="Plain Text Char"/>
     <w:basedOn w:val="DefaultParagraphFont"/>
     <w:link w:val="PlainText"/>
+    <w:uiPriority w:val="99"/>
     <w:rsid w:val="00BA3F95"/>
     <w:rPr>
       <w:rFonts w:ascii="SimSun" w:eastAsiaTheme="minorEastAsia" w:hAnsi="Courier New" w:cs="Courier New"/>

</xml_diff>